<commit_message>
we are group 3!
</commit_message>
<xml_diff>
--- a/Groupings.docx
+++ b/Groupings.docx
@@ -854,10 +854,14 @@
           <w:p>
             <w:pPr>
               <w:pStyle w:val="NoSpacing"/>
-              <w:jc w:val="both"/>
-            </w:pPr>
-            <w:r>
-              <w:t>1.</w:t>
+              <w:numPr>
+                <w:ilvl w:val="0"/>
+                <w:numId w:val="1"/>
+              </w:numPr>
+              <w:jc w:val="both"/>
+            </w:pPr>
+            <w:r>
+              <w:t>Parayno, Chari Anne B.</w:t>
             </w:r>
           </w:p>
         </w:tc>
@@ -883,41 +887,49 @@
           <w:p>
             <w:pPr>
               <w:pStyle w:val="NoSpacing"/>
-              <w:jc w:val="both"/>
-            </w:pPr>
-            <w:r>
-              <w:t>2.</w:t>
-            </w:r>
-          </w:p>
-        </w:tc>
-      </w:tr>
-      <w:tr>
-        <w:tc>
-          <w:tcPr>
-            <w:tcW w:w="2263" w:type="dxa"/>
-            <w:vMerge/>
-          </w:tcPr>
-          <w:p>
-            <w:pPr>
-              <w:pStyle w:val="NoSpacing"/>
-              <w:jc w:val="both"/>
-            </w:pPr>
-          </w:p>
-        </w:tc>
-        <w:tc>
-          <w:tcPr>
-            <w:tcW w:w="7087" w:type="dxa"/>
-            <w:tcBorders>
-              <w:bottom w:val="single" w:sz="4" w:space="0" w:color="auto"/>
-            </w:tcBorders>
-          </w:tcPr>
-          <w:p>
-            <w:pPr>
-              <w:pStyle w:val="NoSpacing"/>
-              <w:jc w:val="both"/>
-            </w:pPr>
-            <w:r>
-              <w:t>3.</w:t>
+              <w:numPr>
+                <w:ilvl w:val="0"/>
+                <w:numId w:val="1"/>
+              </w:numPr>
+              <w:jc w:val="both"/>
+            </w:pPr>
+            <w:r>
+              <w:t>Ulep, Benjie A.</w:t>
+            </w:r>
+          </w:p>
+        </w:tc>
+      </w:tr>
+      <w:tr>
+        <w:tc>
+          <w:tcPr>
+            <w:tcW w:w="2263" w:type="dxa"/>
+            <w:vMerge/>
+          </w:tcPr>
+          <w:p>
+            <w:pPr>
+              <w:pStyle w:val="NoSpacing"/>
+              <w:jc w:val="both"/>
+            </w:pPr>
+          </w:p>
+        </w:tc>
+        <w:tc>
+          <w:tcPr>
+            <w:tcW w:w="7087" w:type="dxa"/>
+            <w:tcBorders>
+              <w:bottom w:val="single" w:sz="4" w:space="0" w:color="auto"/>
+            </w:tcBorders>
+          </w:tcPr>
+          <w:p>
+            <w:pPr>
+              <w:pStyle w:val="NoSpacing"/>
+              <w:numPr>
+                <w:ilvl w:val="0"/>
+                <w:numId w:val="1"/>
+              </w:numPr>
+              <w:jc w:val="both"/>
+            </w:pPr>
+            <w:r>
+              <w:t>Villanos, Denrich G.</w:t>
             </w:r>
           </w:p>
         </w:tc>
@@ -943,41 +955,49 @@
           <w:p>
             <w:pPr>
               <w:pStyle w:val="NoSpacing"/>
-              <w:jc w:val="both"/>
-            </w:pPr>
-            <w:r>
-              <w:t>4.</w:t>
-            </w:r>
-          </w:p>
-        </w:tc>
-      </w:tr>
-      <w:tr>
-        <w:tc>
-          <w:tcPr>
-            <w:tcW w:w="2263" w:type="dxa"/>
-            <w:vMerge/>
-          </w:tcPr>
-          <w:p>
-            <w:pPr>
-              <w:pStyle w:val="NoSpacing"/>
-              <w:jc w:val="both"/>
-            </w:pPr>
-          </w:p>
-        </w:tc>
-        <w:tc>
-          <w:tcPr>
-            <w:tcW w:w="7087" w:type="dxa"/>
-            <w:tcBorders>
-              <w:bottom w:val="single" w:sz="4" w:space="0" w:color="auto"/>
-            </w:tcBorders>
-          </w:tcPr>
-          <w:p>
-            <w:pPr>
-              <w:pStyle w:val="NoSpacing"/>
-              <w:jc w:val="both"/>
-            </w:pPr>
-            <w:r>
-              <w:t>5.</w:t>
+              <w:numPr>
+                <w:ilvl w:val="0"/>
+                <w:numId w:val="1"/>
+              </w:numPr>
+              <w:jc w:val="both"/>
+            </w:pPr>
+            <w:r>
+              <w:t>Marzan, Mark Kenneth P.</w:t>
+            </w:r>
+          </w:p>
+        </w:tc>
+      </w:tr>
+      <w:tr>
+        <w:tc>
+          <w:tcPr>
+            <w:tcW w:w="2263" w:type="dxa"/>
+            <w:vMerge/>
+          </w:tcPr>
+          <w:p>
+            <w:pPr>
+              <w:pStyle w:val="NoSpacing"/>
+              <w:jc w:val="both"/>
+            </w:pPr>
+          </w:p>
+        </w:tc>
+        <w:tc>
+          <w:tcPr>
+            <w:tcW w:w="7087" w:type="dxa"/>
+            <w:tcBorders>
+              <w:bottom w:val="single" w:sz="4" w:space="0" w:color="auto"/>
+            </w:tcBorders>
+          </w:tcPr>
+          <w:p>
+            <w:pPr>
+              <w:pStyle w:val="NoSpacing"/>
+              <w:numPr>
+                <w:ilvl w:val="0"/>
+                <w:numId w:val="1"/>
+              </w:numPr>
+              <w:jc w:val="both"/>
+            </w:pPr>
+            <w:r>
+              <w:t>Gaddi, Julina May J.</w:t>
             </w:r>
           </w:p>
         </w:tc>
@@ -1003,41 +1023,49 @@
           <w:p>
             <w:pPr>
               <w:pStyle w:val="NoSpacing"/>
-              <w:jc w:val="both"/>
-            </w:pPr>
-            <w:r>
-              <w:t>6.</w:t>
-            </w:r>
-          </w:p>
-        </w:tc>
-      </w:tr>
-      <w:tr>
-        <w:tc>
-          <w:tcPr>
-            <w:tcW w:w="2263" w:type="dxa"/>
-            <w:vMerge/>
-          </w:tcPr>
-          <w:p>
-            <w:pPr>
-              <w:pStyle w:val="NoSpacing"/>
-              <w:jc w:val="both"/>
-            </w:pPr>
-          </w:p>
-        </w:tc>
-        <w:tc>
-          <w:tcPr>
-            <w:tcW w:w="7087" w:type="dxa"/>
-            <w:tcBorders>
-              <w:bottom w:val="single" w:sz="4" w:space="0" w:color="auto"/>
-            </w:tcBorders>
-          </w:tcPr>
-          <w:p>
-            <w:pPr>
-              <w:pStyle w:val="NoSpacing"/>
-              <w:jc w:val="both"/>
-            </w:pPr>
-            <w:r>
-              <w:t>7.</w:t>
+              <w:numPr>
+                <w:ilvl w:val="0"/>
+                <w:numId w:val="1"/>
+              </w:numPr>
+              <w:jc w:val="both"/>
+            </w:pPr>
+            <w:r>
+              <w:t>Oñate, Prins Frederick L.</w:t>
+            </w:r>
+          </w:p>
+        </w:tc>
+      </w:tr>
+      <w:tr>
+        <w:tc>
+          <w:tcPr>
+            <w:tcW w:w="2263" w:type="dxa"/>
+            <w:vMerge/>
+          </w:tcPr>
+          <w:p>
+            <w:pPr>
+              <w:pStyle w:val="NoSpacing"/>
+              <w:jc w:val="both"/>
+            </w:pPr>
+          </w:p>
+        </w:tc>
+        <w:tc>
+          <w:tcPr>
+            <w:tcW w:w="7087" w:type="dxa"/>
+            <w:tcBorders>
+              <w:bottom w:val="single" w:sz="4" w:space="0" w:color="auto"/>
+            </w:tcBorders>
+          </w:tcPr>
+          <w:p>
+            <w:pPr>
+              <w:pStyle w:val="NoSpacing"/>
+              <w:numPr>
+                <w:ilvl w:val="0"/>
+                <w:numId w:val="1"/>
+              </w:numPr>
+              <w:jc w:val="both"/>
+            </w:pPr>
+            <w:r>
+              <w:t>Nimes, Dom Christian Jay F.</w:t>
             </w:r>
           </w:p>
         </w:tc>
@@ -1063,41 +1091,49 @@
           <w:p>
             <w:pPr>
               <w:pStyle w:val="NoSpacing"/>
-              <w:jc w:val="both"/>
-            </w:pPr>
-            <w:r>
-              <w:t>8.</w:t>
-            </w:r>
-          </w:p>
-        </w:tc>
-      </w:tr>
-      <w:tr>
-        <w:tc>
-          <w:tcPr>
-            <w:tcW w:w="2263" w:type="dxa"/>
-            <w:vMerge/>
-          </w:tcPr>
-          <w:p>
-            <w:pPr>
-              <w:pStyle w:val="NoSpacing"/>
-              <w:jc w:val="both"/>
-            </w:pPr>
-          </w:p>
-        </w:tc>
-        <w:tc>
-          <w:tcPr>
-            <w:tcW w:w="7087" w:type="dxa"/>
-            <w:tcBorders>
-              <w:bottom w:val="single" w:sz="4" w:space="0" w:color="auto"/>
-            </w:tcBorders>
-          </w:tcPr>
-          <w:p>
-            <w:pPr>
-              <w:pStyle w:val="NoSpacing"/>
-              <w:jc w:val="both"/>
-            </w:pPr>
-            <w:r>
-              <w:t>9.</w:t>
+              <w:numPr>
+                <w:ilvl w:val="0"/>
+                <w:numId w:val="1"/>
+              </w:numPr>
+              <w:jc w:val="both"/>
+            </w:pPr>
+            <w:r>
+              <w:t>Ares, Jascha Khyle R.</w:t>
+            </w:r>
+          </w:p>
+        </w:tc>
+      </w:tr>
+      <w:tr>
+        <w:tc>
+          <w:tcPr>
+            <w:tcW w:w="2263" w:type="dxa"/>
+            <w:vMerge/>
+          </w:tcPr>
+          <w:p>
+            <w:pPr>
+              <w:pStyle w:val="NoSpacing"/>
+              <w:jc w:val="both"/>
+            </w:pPr>
+          </w:p>
+        </w:tc>
+        <w:tc>
+          <w:tcPr>
+            <w:tcW w:w="7087" w:type="dxa"/>
+            <w:tcBorders>
+              <w:bottom w:val="single" w:sz="4" w:space="0" w:color="auto"/>
+            </w:tcBorders>
+          </w:tcPr>
+          <w:p>
+            <w:pPr>
+              <w:pStyle w:val="NoSpacing"/>
+              <w:numPr>
+                <w:ilvl w:val="0"/>
+                <w:numId w:val="1"/>
+              </w:numPr>
+              <w:jc w:val="both"/>
+            </w:pPr>
+            <w:r>
+              <w:t>Gelidon, Mary Blessie B.</w:t>
             </w:r>
           </w:p>
         </w:tc>
@@ -1123,45 +1159,55 @@
           <w:p>
             <w:pPr>
               <w:pStyle w:val="NoSpacing"/>
-              <w:jc w:val="both"/>
-            </w:pPr>
-            <w:r>
-              <w:t>10.</w:t>
-            </w:r>
-          </w:p>
-        </w:tc>
-      </w:tr>
-      <w:tr>
-        <w:tc>
-          <w:tcPr>
-            <w:tcW w:w="2263" w:type="dxa"/>
-            <w:vMerge/>
-            <w:tcBorders>
-              <w:bottom w:val="single" w:sz="4" w:space="0" w:color="auto"/>
-            </w:tcBorders>
-          </w:tcPr>
-          <w:p>
-            <w:pPr>
-              <w:pStyle w:val="NoSpacing"/>
-              <w:jc w:val="both"/>
-            </w:pPr>
-          </w:p>
-        </w:tc>
-        <w:tc>
-          <w:tcPr>
-            <w:tcW w:w="7087" w:type="dxa"/>
-            <w:tcBorders>
-              <w:bottom w:val="single" w:sz="4" w:space="0" w:color="auto"/>
-            </w:tcBorders>
-          </w:tcPr>
-          <w:p>
-            <w:pPr>
-              <w:pStyle w:val="NoSpacing"/>
-              <w:jc w:val="both"/>
-            </w:pPr>
-            <w:r>
-              <w:t>11.</w:t>
-            </w:r>
+              <w:numPr>
+                <w:ilvl w:val="0"/>
+                <w:numId w:val="1"/>
+              </w:numPr>
+              <w:jc w:val="both"/>
+            </w:pPr>
+            <w:r>
+              <w:t>Cantero, Mark Israel A.</w:t>
+            </w:r>
+          </w:p>
+        </w:tc>
+      </w:tr>
+      <w:tr>
+        <w:tc>
+          <w:tcPr>
+            <w:tcW w:w="2263" w:type="dxa"/>
+            <w:vMerge/>
+            <w:tcBorders>
+              <w:bottom w:val="single" w:sz="4" w:space="0" w:color="auto"/>
+            </w:tcBorders>
+          </w:tcPr>
+          <w:p>
+            <w:pPr>
+              <w:pStyle w:val="NoSpacing"/>
+              <w:jc w:val="both"/>
+            </w:pPr>
+          </w:p>
+        </w:tc>
+        <w:tc>
+          <w:tcPr>
+            <w:tcW w:w="7087" w:type="dxa"/>
+            <w:tcBorders>
+              <w:bottom w:val="single" w:sz="4" w:space="0" w:color="auto"/>
+            </w:tcBorders>
+          </w:tcPr>
+          <w:p>
+            <w:pPr>
+              <w:pStyle w:val="NoSpacing"/>
+              <w:numPr>
+                <w:ilvl w:val="0"/>
+                <w:numId w:val="1"/>
+              </w:numPr>
+              <w:jc w:val="both"/>
+            </w:pPr>
+            <w:r>
+              <w:t>Carabit, Jeco A.</w:t>
+            </w:r>
+            <w:bookmarkStart w:id="0" w:name="_GoBack"/>
+            <w:bookmarkEnd w:id="0"/>
           </w:p>
         </w:tc>
       </w:tr>
@@ -1569,8 +1615,6 @@
             <w:r>
               <w:t xml:space="preserve">12. </w:t>
             </w:r>
-            <w:bookmarkStart w:id="0" w:name="_GoBack"/>
-            <w:bookmarkEnd w:id="0"/>
             <w:r>
               <w:t>Tagle, Christine B.</w:t>
             </w:r>
@@ -5506,6 +5550,103 @@
     </w:sectPr>
   </w:body>
 </w:document>
+</file>
+
+<file path=word/numbering.xml><?xml version="1.0" encoding="utf-8"?>
+<w:numbering xmlns:wpc="http://schemas.microsoft.com/office/word/2010/wordprocessingCanvas" xmlns:mc="http://schemas.openxmlformats.org/markup-compatibility/2006" xmlns:o="urn:schemas-microsoft-com:office:office" xmlns:r="http://schemas.openxmlformats.org/officeDocument/2006/relationships" xmlns:m="http://schemas.openxmlformats.org/officeDocument/2006/math" xmlns:v="urn:schemas-microsoft-com:vml" xmlns:wp14="http://schemas.microsoft.com/office/word/2010/wordprocessingDrawing" xmlns:wp="http://schemas.openxmlformats.org/drawingml/2006/wordprocessingDrawing" xmlns:w10="urn:schemas-microsoft-com:office:word" xmlns:w="http://schemas.openxmlformats.org/wordprocessingml/2006/main" xmlns:w14="http://schemas.microsoft.com/office/word/2010/wordml" xmlns:wpg="http://schemas.microsoft.com/office/word/2010/wordprocessingGroup" xmlns:wpi="http://schemas.microsoft.com/office/word/2010/wordprocessingInk" xmlns:wne="http://schemas.microsoft.com/office/word/2006/wordml" xmlns:wps="http://schemas.microsoft.com/office/word/2010/wordprocessingShape" mc:Ignorable="w14 wp14">
+  <w:abstractNum w:abstractNumId="0">
+    <w:nsid w:val="369C30A0"/>
+    <w:multiLevelType w:val="hybridMultilevel"/>
+    <w:tmpl w:val="AEC2CC40"/>
+    <w:lvl w:ilvl="0" w:tplc="3409000F">
+      <w:start w:val="1"/>
+      <w:numFmt w:val="decimal"/>
+      <w:lvlText w:val="%1."/>
+      <w:lvlJc w:val="left"/>
+      <w:pPr>
+        <w:ind w:left="720" w:hanging="360"/>
+      </w:pPr>
+      <w:rPr>
+        <w:rFonts w:hint="default"/>
+      </w:rPr>
+    </w:lvl>
+    <w:lvl w:ilvl="1" w:tplc="34090019" w:tentative="1">
+      <w:start w:val="1"/>
+      <w:numFmt w:val="lowerLetter"/>
+      <w:lvlText w:val="%2."/>
+      <w:lvlJc w:val="left"/>
+      <w:pPr>
+        <w:ind w:left="1440" w:hanging="360"/>
+      </w:pPr>
+    </w:lvl>
+    <w:lvl w:ilvl="2" w:tplc="3409001B" w:tentative="1">
+      <w:start w:val="1"/>
+      <w:numFmt w:val="lowerRoman"/>
+      <w:lvlText w:val="%3."/>
+      <w:lvlJc w:val="right"/>
+      <w:pPr>
+        <w:ind w:left="2160" w:hanging="180"/>
+      </w:pPr>
+    </w:lvl>
+    <w:lvl w:ilvl="3" w:tplc="3409000F" w:tentative="1">
+      <w:start w:val="1"/>
+      <w:numFmt w:val="decimal"/>
+      <w:lvlText w:val="%4."/>
+      <w:lvlJc w:val="left"/>
+      <w:pPr>
+        <w:ind w:left="2880" w:hanging="360"/>
+      </w:pPr>
+    </w:lvl>
+    <w:lvl w:ilvl="4" w:tplc="34090019" w:tentative="1">
+      <w:start w:val="1"/>
+      <w:numFmt w:val="lowerLetter"/>
+      <w:lvlText w:val="%5."/>
+      <w:lvlJc w:val="left"/>
+      <w:pPr>
+        <w:ind w:left="3600" w:hanging="360"/>
+      </w:pPr>
+    </w:lvl>
+    <w:lvl w:ilvl="5" w:tplc="3409001B" w:tentative="1">
+      <w:start w:val="1"/>
+      <w:numFmt w:val="lowerRoman"/>
+      <w:lvlText w:val="%6."/>
+      <w:lvlJc w:val="right"/>
+      <w:pPr>
+        <w:ind w:left="4320" w:hanging="180"/>
+      </w:pPr>
+    </w:lvl>
+    <w:lvl w:ilvl="6" w:tplc="3409000F" w:tentative="1">
+      <w:start w:val="1"/>
+      <w:numFmt w:val="decimal"/>
+      <w:lvlText w:val="%7."/>
+      <w:lvlJc w:val="left"/>
+      <w:pPr>
+        <w:ind w:left="5040" w:hanging="360"/>
+      </w:pPr>
+    </w:lvl>
+    <w:lvl w:ilvl="7" w:tplc="34090019" w:tentative="1">
+      <w:start w:val="1"/>
+      <w:numFmt w:val="lowerLetter"/>
+      <w:lvlText w:val="%8."/>
+      <w:lvlJc w:val="left"/>
+      <w:pPr>
+        <w:ind w:left="5760" w:hanging="360"/>
+      </w:pPr>
+    </w:lvl>
+    <w:lvl w:ilvl="8" w:tplc="3409001B" w:tentative="1">
+      <w:start w:val="1"/>
+      <w:numFmt w:val="lowerRoman"/>
+      <w:lvlText w:val="%9."/>
+      <w:lvlJc w:val="right"/>
+      <w:pPr>
+        <w:ind w:left="6480" w:hanging="180"/>
+      </w:pPr>
+    </w:lvl>
+  </w:abstractNum>
+  <w:num w:numId="1">
+    <w:abstractNumId w:val="0"/>
+  </w:num>
+</w:numbering>
 </file>
 
 <file path=word/styles.xml><?xml version="1.0" encoding="utf-8"?>
@@ -6213,7 +6354,7 @@
   <a:extraClrSchemeLst/>
   <a:extLst>
     <a:ext uri="{05A4C25C-085E-4340-85A3-A5531E510DB2}">
-      <thm15:themeFamily xmlns:thm15="http://schemas.microsoft.com/office/thememl/2012/main" xmlns="" name="Office Theme" id="{62F939B6-93AF-4DB8-9C6B-D6C7DFDC589F}" vid="{4A3C46E8-61CC-4603-A589-7422A47A8E4A}"/>
+      <thm15:themeFamily xmlns="" xmlns:thm15="http://schemas.microsoft.com/office/thememl/2012/main" name="Office Theme" id="{62F939B6-93AF-4DB8-9C6B-D6C7DFDC589F}" vid="{4A3C46E8-61CC-4603-A589-7422A47A8E4A}"/>
     </a:ext>
   </a:extLst>
 </a:theme>

</xml_diff>

<commit_message>
Registered 9366B Group 2 members
</commit_message>
<xml_diff>
--- a/Groupings.docx
+++ b/Groupings.docx
@@ -566,8 +566,13 @@
               <w:jc w:val="both"/>
             </w:pPr>
             <w:r>
-              <w:t>CACHO, YZ Drazen</w:t>
-            </w:r>
+              <w:t xml:space="preserve">CACHO, YZ </w:t>
+            </w:r>
+            <w:proofErr w:type="spellStart"/>
+            <w:r>
+              <w:t>Drazen</w:t>
+            </w:r>
+            <w:proofErr w:type="spellEnd"/>
           </w:p>
         </w:tc>
       </w:tr>
@@ -599,8 +604,13 @@
               <w:jc w:val="both"/>
             </w:pPr>
             <w:r>
-              <w:t>CEA, Kenan</w:t>
-            </w:r>
+              <w:t xml:space="preserve">CEA, </w:t>
+            </w:r>
+            <w:proofErr w:type="spellStart"/>
+            <w:r>
+              <w:t>Kenan</w:t>
+            </w:r>
+            <w:proofErr w:type="spellEnd"/>
           </w:p>
         </w:tc>
       </w:tr>
@@ -634,8 +644,13 @@
               <w:jc w:val="both"/>
             </w:pPr>
             <w:r>
-              <w:t>PAYAKET, Juleus</w:t>
-            </w:r>
+              <w:t xml:space="preserve">PAYAKET, </w:t>
+            </w:r>
+            <w:proofErr w:type="spellStart"/>
+            <w:r>
+              <w:t>Juleus</w:t>
+            </w:r>
+            <w:proofErr w:type="spellEnd"/>
           </w:p>
         </w:tc>
       </w:tr>
@@ -667,8 +682,13 @@
               <w:jc w:val="both"/>
             </w:pPr>
             <w:r>
-              <w:t>CORILLA, Patricia Adelle</w:t>
-            </w:r>
+              <w:t xml:space="preserve">CORILLA, Patricia </w:t>
+            </w:r>
+            <w:proofErr w:type="spellStart"/>
+            <w:r>
+              <w:t>Adelle</w:t>
+            </w:r>
+            <w:proofErr w:type="spellEnd"/>
           </w:p>
         </w:tc>
       </w:tr>
@@ -735,8 +755,13 @@
               <w:jc w:val="both"/>
             </w:pPr>
             <w:r>
-              <w:t>JORQUIA, Jan-mae</w:t>
-            </w:r>
+              <w:t>JORQUIA, Jan-</w:t>
+            </w:r>
+            <w:proofErr w:type="spellStart"/>
+            <w:r>
+              <w:t>mae</w:t>
+            </w:r>
+            <w:proofErr w:type="spellEnd"/>
           </w:p>
         </w:tc>
       </w:tr>
@@ -770,8 +795,13 @@
               <w:jc w:val="both"/>
             </w:pPr>
             <w:r>
-              <w:t>NATIVIDAD, Ernallyn</w:t>
-            </w:r>
+              <w:t xml:space="preserve">NATIVIDAD, </w:t>
+            </w:r>
+            <w:proofErr w:type="spellStart"/>
+            <w:r>
+              <w:t>Ernallyn</w:t>
+            </w:r>
+            <w:proofErr w:type="spellEnd"/>
           </w:p>
         </w:tc>
       </w:tr>
@@ -803,8 +833,13 @@
               <w:jc w:val="both"/>
             </w:pPr>
             <w:r>
-              <w:t>PAGUIO, Tanya Anjelica</w:t>
-            </w:r>
+              <w:t xml:space="preserve">PAGUIO, Tanya </w:t>
+            </w:r>
+            <w:proofErr w:type="spellStart"/>
+            <w:r>
+              <w:t>Anjelica</w:t>
+            </w:r>
+            <w:proofErr w:type="spellEnd"/>
           </w:p>
         </w:tc>
       </w:tr>
@@ -840,8 +875,6 @@
               </w:numPr>
               <w:jc w:val="both"/>
             </w:pPr>
-            <w:bookmarkStart w:id="0" w:name="_GoBack"/>
-            <w:bookmarkEnd w:id="0"/>
             <w:r>
               <w:t>TUNGCUL, Camille</w:t>
             </w:r>
@@ -906,8 +939,13 @@
               </w:numPr>
               <w:jc w:val="both"/>
             </w:pPr>
-            <w:r>
-              <w:t>Parayno, Chari Anne B.</w:t>
+            <w:proofErr w:type="spellStart"/>
+            <w:r>
+              <w:t>Parayno</w:t>
+            </w:r>
+            <w:proofErr w:type="spellEnd"/>
+            <w:r>
+              <w:t>, Chari Anne B.</w:t>
             </w:r>
           </w:p>
         </w:tc>
@@ -939,8 +977,21 @@
               </w:numPr>
               <w:jc w:val="both"/>
             </w:pPr>
-            <w:r>
-              <w:t>Ulep, Benjie A.</w:t>
+            <w:proofErr w:type="spellStart"/>
+            <w:r>
+              <w:t>Ulep</w:t>
+            </w:r>
+            <w:proofErr w:type="spellEnd"/>
+            <w:r>
+              <w:t xml:space="preserve">, </w:t>
+            </w:r>
+            <w:proofErr w:type="spellStart"/>
+            <w:r>
+              <w:t>Benjie</w:t>
+            </w:r>
+            <w:proofErr w:type="spellEnd"/>
+            <w:r>
+              <w:t xml:space="preserve"> A.</w:t>
             </w:r>
           </w:p>
         </w:tc>
@@ -974,8 +1025,21 @@
               </w:numPr>
               <w:jc w:val="both"/>
             </w:pPr>
-            <w:r>
-              <w:t>Villanos, Denrich G.</w:t>
+            <w:proofErr w:type="spellStart"/>
+            <w:r>
+              <w:t>Villanos</w:t>
+            </w:r>
+            <w:proofErr w:type="spellEnd"/>
+            <w:r>
+              <w:t xml:space="preserve">, </w:t>
+            </w:r>
+            <w:proofErr w:type="spellStart"/>
+            <w:r>
+              <w:t>Denrich</w:t>
+            </w:r>
+            <w:proofErr w:type="spellEnd"/>
+            <w:r>
+              <w:t xml:space="preserve"> G.</w:t>
             </w:r>
           </w:p>
         </w:tc>
@@ -1007,8 +1071,13 @@
               </w:numPr>
               <w:jc w:val="both"/>
             </w:pPr>
-            <w:r>
-              <w:t>Marzan, Mark Kenneth P.</w:t>
+            <w:proofErr w:type="spellStart"/>
+            <w:r>
+              <w:t>Marzan</w:t>
+            </w:r>
+            <w:proofErr w:type="spellEnd"/>
+            <w:r>
+              <w:t>, Mark Kenneth P.</w:t>
             </w:r>
           </w:p>
         </w:tc>
@@ -1042,8 +1111,21 @@
               </w:numPr>
               <w:jc w:val="both"/>
             </w:pPr>
-            <w:r>
-              <w:t>Gaddi, Julina May J.</w:t>
+            <w:proofErr w:type="spellStart"/>
+            <w:r>
+              <w:t>Gaddi</w:t>
+            </w:r>
+            <w:proofErr w:type="spellEnd"/>
+            <w:r>
+              <w:t xml:space="preserve">, </w:t>
+            </w:r>
+            <w:proofErr w:type="spellStart"/>
+            <w:r>
+              <w:t>Julina</w:t>
+            </w:r>
+            <w:proofErr w:type="spellEnd"/>
+            <w:r>
+              <w:t xml:space="preserve"> May J.</w:t>
             </w:r>
           </w:p>
         </w:tc>
@@ -1075,8 +1157,21 @@
               </w:numPr>
               <w:jc w:val="both"/>
             </w:pPr>
-            <w:r>
-              <w:t>Oñate, Prins Frederick L.</w:t>
+            <w:proofErr w:type="spellStart"/>
+            <w:r>
+              <w:t>Oñate</w:t>
+            </w:r>
+            <w:proofErr w:type="spellEnd"/>
+            <w:r>
+              <w:t xml:space="preserve">, </w:t>
+            </w:r>
+            <w:proofErr w:type="spellStart"/>
+            <w:r>
+              <w:t>Prins</w:t>
+            </w:r>
+            <w:proofErr w:type="spellEnd"/>
+            <w:r>
+              <w:t xml:space="preserve"> Frederick L.</w:t>
             </w:r>
           </w:p>
         </w:tc>
@@ -1144,7 +1239,23 @@
               <w:jc w:val="both"/>
             </w:pPr>
             <w:r>
-              <w:t>Ares, Jascha Khyle R.</w:t>
+              <w:t xml:space="preserve">Ares, </w:t>
+            </w:r>
+            <w:proofErr w:type="spellStart"/>
+            <w:r>
+              <w:t>Jascha</w:t>
+            </w:r>
+            <w:proofErr w:type="spellEnd"/>
+            <w:r>
+              <w:t xml:space="preserve"> </w:t>
+            </w:r>
+            <w:proofErr w:type="spellStart"/>
+            <w:r>
+              <w:t>Khyle</w:t>
+            </w:r>
+            <w:proofErr w:type="spellEnd"/>
+            <w:r>
+              <w:t xml:space="preserve"> R.</w:t>
             </w:r>
           </w:p>
         </w:tc>
@@ -1178,8 +1289,21 @@
               </w:numPr>
               <w:jc w:val="both"/>
             </w:pPr>
-            <w:r>
-              <w:t>Gelidon, Mary Blessie B.</w:t>
+            <w:proofErr w:type="spellStart"/>
+            <w:r>
+              <w:t>Gelidon</w:t>
+            </w:r>
+            <w:proofErr w:type="spellEnd"/>
+            <w:r>
+              <w:t xml:space="preserve">, Mary </w:t>
+            </w:r>
+            <w:proofErr w:type="spellStart"/>
+            <w:r>
+              <w:t>Blessie</w:t>
+            </w:r>
+            <w:proofErr w:type="spellEnd"/>
+            <w:r>
+              <w:t xml:space="preserve"> B.</w:t>
             </w:r>
           </w:p>
         </w:tc>
@@ -1211,8 +1335,13 @@
               </w:numPr>
               <w:jc w:val="both"/>
             </w:pPr>
-            <w:r>
-              <w:t>Cantero, Mark Israel A.</w:t>
+            <w:proofErr w:type="spellStart"/>
+            <w:r>
+              <w:t>Cantero</w:t>
+            </w:r>
+            <w:proofErr w:type="spellEnd"/>
+            <w:r>
+              <w:t>, Mark Israel A.</w:t>
             </w:r>
           </w:p>
         </w:tc>
@@ -1249,8 +1378,21 @@
               </w:numPr>
               <w:jc w:val="both"/>
             </w:pPr>
-            <w:r>
-              <w:t>Carabit, Jeco A.</w:t>
+            <w:proofErr w:type="spellStart"/>
+            <w:r>
+              <w:t>Carabit</w:t>
+            </w:r>
+            <w:proofErr w:type="spellEnd"/>
+            <w:r>
+              <w:t xml:space="preserve">, </w:t>
+            </w:r>
+            <w:proofErr w:type="spellStart"/>
+            <w:r>
+              <w:t>Jeco</w:t>
+            </w:r>
+            <w:proofErr w:type="spellEnd"/>
+            <w:r>
+              <w:t xml:space="preserve"> A.</w:t>
             </w:r>
           </w:p>
         </w:tc>
@@ -1348,7 +1490,15 @@
               <w:t xml:space="preserve"> </w:t>
             </w:r>
             <w:r>
-              <w:t>Andres, Erythrina Nicole C.</w:t>
+              <w:t xml:space="preserve">Andres, </w:t>
+            </w:r>
+            <w:proofErr w:type="spellStart"/>
+            <w:r>
+              <w:t>Erythrina</w:t>
+            </w:r>
+            <w:proofErr w:type="spellEnd"/>
+            <w:r>
+              <w:t xml:space="preserve"> Nicole C.</w:t>
             </w:r>
           </w:p>
         </w:tc>
@@ -1377,8 +1527,21 @@
             <w:r>
               <w:t xml:space="preserve">2. </w:t>
             </w:r>
-            <w:r>
-              <w:t>Balantin, Renphil Ian G.</w:t>
+            <w:proofErr w:type="spellStart"/>
+            <w:r>
+              <w:t>Balantin</w:t>
+            </w:r>
+            <w:proofErr w:type="spellEnd"/>
+            <w:r>
+              <w:t xml:space="preserve">, </w:t>
+            </w:r>
+            <w:proofErr w:type="spellStart"/>
+            <w:r>
+              <w:t>Renphil</w:t>
+            </w:r>
+            <w:proofErr w:type="spellEnd"/>
+            <w:r>
+              <w:t xml:space="preserve"> Ian G.</w:t>
             </w:r>
           </w:p>
         </w:tc>
@@ -1404,8 +1567,21 @@
             <w:r>
               <w:t xml:space="preserve">3. </w:t>
             </w:r>
-            <w:r>
-              <w:t>Baldovino, Britanny M.</w:t>
+            <w:proofErr w:type="spellStart"/>
+            <w:r>
+              <w:t>Baldovino</w:t>
+            </w:r>
+            <w:proofErr w:type="spellEnd"/>
+            <w:r>
+              <w:t xml:space="preserve">, </w:t>
+            </w:r>
+            <w:proofErr w:type="spellStart"/>
+            <w:r>
+              <w:t>Britanny</w:t>
+            </w:r>
+            <w:proofErr w:type="spellEnd"/>
+            <w:r>
+              <w:t xml:space="preserve"> M.</w:t>
             </w:r>
           </w:p>
         </w:tc>
@@ -1434,8 +1610,13 @@
             <w:r>
               <w:t xml:space="preserve">4. </w:t>
             </w:r>
-            <w:r>
-              <w:t>Codod, Andre D.</w:t>
+            <w:proofErr w:type="spellStart"/>
+            <w:r>
+              <w:t>Codod</w:t>
+            </w:r>
+            <w:proofErr w:type="spellEnd"/>
+            <w:r>
+              <w:t>, Andre D.</w:t>
             </w:r>
           </w:p>
         </w:tc>
@@ -1462,7 +1643,15 @@
               <w:t xml:space="preserve">5. </w:t>
             </w:r>
             <w:r>
-              <w:t>Dion, Leo Jhester R.</w:t>
+              <w:t xml:space="preserve">Dion, Leo </w:t>
+            </w:r>
+            <w:proofErr w:type="spellStart"/>
+            <w:r>
+              <w:t>Jhester</w:t>
+            </w:r>
+            <w:proofErr w:type="spellEnd"/>
+            <w:r>
+              <w:t xml:space="preserve"> R.</w:t>
             </w:r>
           </w:p>
         </w:tc>
@@ -1491,8 +1680,13 @@
             <w:r>
               <w:t xml:space="preserve">6. </w:t>
             </w:r>
-            <w:r>
-              <w:t>Doria, Janine Q.</w:t>
+            <w:proofErr w:type="spellStart"/>
+            <w:r>
+              <w:t>Doria</w:t>
+            </w:r>
+            <w:proofErr w:type="spellEnd"/>
+            <w:r>
+              <w:t>, Janine Q.</w:t>
             </w:r>
           </w:p>
         </w:tc>
@@ -1518,8 +1712,13 @@
             <w:r>
               <w:t xml:space="preserve">7. </w:t>
             </w:r>
-            <w:r>
-              <w:t>Galiste, Adrian Angelo G.</w:t>
+            <w:proofErr w:type="spellStart"/>
+            <w:r>
+              <w:t>Galiste</w:t>
+            </w:r>
+            <w:proofErr w:type="spellEnd"/>
+            <w:r>
+              <w:t>, Adrian Angelo G.</w:t>
             </w:r>
           </w:p>
         </w:tc>
@@ -1548,8 +1747,21 @@
             <w:r>
               <w:t xml:space="preserve">8. </w:t>
             </w:r>
-            <w:r>
-              <w:t>Galiste, Idris Gabriel M.</w:t>
+            <w:proofErr w:type="spellStart"/>
+            <w:r>
+              <w:t>Galiste</w:t>
+            </w:r>
+            <w:proofErr w:type="spellEnd"/>
+            <w:r>
+              <w:t xml:space="preserve">, </w:t>
+            </w:r>
+            <w:proofErr w:type="spellStart"/>
+            <w:r>
+              <w:t>Idris</w:t>
+            </w:r>
+            <w:proofErr w:type="spellEnd"/>
+            <w:r>
+              <w:t xml:space="preserve"> Gabriel M.</w:t>
             </w:r>
           </w:p>
         </w:tc>
@@ -1575,8 +1787,13 @@
             <w:r>
               <w:t xml:space="preserve">9. </w:t>
             </w:r>
-            <w:r>
-              <w:t>Hipol, Joshua Royce A.</w:t>
+            <w:proofErr w:type="spellStart"/>
+            <w:r>
+              <w:t>Hipol</w:t>
+            </w:r>
+            <w:proofErr w:type="spellEnd"/>
+            <w:r>
+              <w:t>, Joshua Royce A.</w:t>
             </w:r>
           </w:p>
         </w:tc>
@@ -1605,8 +1822,21 @@
             <w:r>
               <w:t xml:space="preserve">10. </w:t>
             </w:r>
-            <w:r>
-              <w:t>Manaois, Royette A.</w:t>
+            <w:proofErr w:type="spellStart"/>
+            <w:r>
+              <w:t>Manaois</w:t>
+            </w:r>
+            <w:proofErr w:type="spellEnd"/>
+            <w:r>
+              <w:t xml:space="preserve">, </w:t>
+            </w:r>
+            <w:proofErr w:type="spellStart"/>
+            <w:r>
+              <w:t>Royette</w:t>
+            </w:r>
+            <w:proofErr w:type="spellEnd"/>
+            <w:r>
+              <w:t xml:space="preserve"> A.</w:t>
             </w:r>
           </w:p>
         </w:tc>
@@ -1632,8 +1862,21 @@
             <w:r>
               <w:t xml:space="preserve">11. </w:t>
             </w:r>
-            <w:r>
-              <w:t>Mascardo, Naider N.</w:t>
+            <w:proofErr w:type="spellStart"/>
+            <w:r>
+              <w:t>Mascardo</w:t>
+            </w:r>
+            <w:proofErr w:type="spellEnd"/>
+            <w:r>
+              <w:t xml:space="preserve">, </w:t>
+            </w:r>
+            <w:proofErr w:type="spellStart"/>
+            <w:r>
+              <w:t>Naider</w:t>
+            </w:r>
+            <w:proofErr w:type="spellEnd"/>
+            <w:r>
+              <w:t xml:space="preserve"> N.</w:t>
             </w:r>
           </w:p>
         </w:tc>
@@ -1659,8 +1902,13 @@
             <w:r>
               <w:t xml:space="preserve">12. </w:t>
             </w:r>
-            <w:r>
-              <w:t>Tagle, Christine B.</w:t>
+            <w:proofErr w:type="spellStart"/>
+            <w:r>
+              <w:t>Tagle</w:t>
+            </w:r>
+            <w:proofErr w:type="spellEnd"/>
+            <w:r>
+              <w:t>, Christine B.</w:t>
             </w:r>
           </w:p>
         </w:tc>
@@ -2043,6 +2291,9 @@
             <w:r>
               <w:t>1.</w:t>
             </w:r>
+            <w:r>
+              <w:t xml:space="preserve"> ALONZO, JULIAN AUBREY M.</w:t>
+            </w:r>
           </w:p>
         </w:tc>
       </w:tr>
@@ -2072,6 +2323,9 @@
             <w:r>
               <w:t>2.</w:t>
             </w:r>
+            <w:r>
+              <w:t xml:space="preserve"> ARADANAS, LORRAINE JEAN V.</w:t>
+            </w:r>
           </w:p>
         </w:tc>
       </w:tr>
@@ -2103,6 +2357,9 @@
             <w:r>
               <w:t>3.</w:t>
             </w:r>
+            <w:r>
+              <w:t xml:space="preserve"> AYON-AYON, CHRISTIAN JAYMAR L.</w:t>
+            </w:r>
           </w:p>
         </w:tc>
       </w:tr>
@@ -2132,6 +2389,9 @@
             <w:r>
               <w:t>4.</w:t>
             </w:r>
+            <w:r>
+              <w:t xml:space="preserve"> DELA CRUZ, ANGELICA A.</w:t>
+            </w:r>
           </w:p>
         </w:tc>
       </w:tr>
@@ -2163,6 +2423,11 @@
             <w:r>
               <w:t>5.</w:t>
             </w:r>
+            <w:r>
+              <w:t xml:space="preserve"> FERNANDEZ, ERVIN JOSHUA T.</w:t>
+            </w:r>
+            <w:bookmarkStart w:id="0" w:name="_GoBack"/>
+            <w:bookmarkEnd w:id="0"/>
           </w:p>
         </w:tc>
       </w:tr>
@@ -2192,6 +2457,9 @@
             <w:r>
               <w:t>6.</w:t>
             </w:r>
+            <w:r>
+              <w:t xml:space="preserve"> LLANILLO, LENARD LUKE G.</w:t>
+            </w:r>
           </w:p>
         </w:tc>
       </w:tr>
@@ -2223,6 +2491,9 @@
             <w:r>
               <w:t>7.</w:t>
             </w:r>
+            <w:r>
+              <w:t xml:space="preserve"> MABANGLO, KENNETH M.</w:t>
+            </w:r>
           </w:p>
         </w:tc>
       </w:tr>
@@ -2252,6 +2523,9 @@
             <w:r>
               <w:t>8.</w:t>
             </w:r>
+            <w:r>
+              <w:t xml:space="preserve"> MARQUEZ, ART LESTER D.</w:t>
+            </w:r>
           </w:p>
         </w:tc>
       </w:tr>
@@ -2283,6 +2557,9 @@
             <w:r>
               <w:t>9.</w:t>
             </w:r>
+            <w:r>
+              <w:t xml:space="preserve"> ROSAL, JERICHO DAVE B.</w:t>
+            </w:r>
           </w:p>
         </w:tc>
       </w:tr>
@@ -2312,6 +2589,9 @@
             <w:r>
               <w:t>10.</w:t>
             </w:r>
+            <w:r>
+              <w:t xml:space="preserve"> ZHANG, JASPER ANTHONY W.</w:t>
+            </w:r>
           </w:p>
         </w:tc>
       </w:tr>
@@ -2706,6 +2986,9 @@
             </w:pPr>
             <w:r>
               <w:t>1.</w:t>
+            </w:r>
+            <w:r>
+              <w:t xml:space="preserve"> </w:t>
             </w:r>
           </w:p>
         </w:tc>
@@ -6490,7 +6773,7 @@
   <a:extraClrSchemeLst/>
   <a:extLst>
     <a:ext uri="{05A4C25C-085E-4340-85A3-A5531E510DB2}">
-      <thm15:themeFamily xmlns:thm15="http://schemas.microsoft.com/office/thememl/2012/main" xmlns="" name="Office Theme" id="{62F939B6-93AF-4DB8-9C6B-D6C7DFDC589F}" vid="{4A3C46E8-61CC-4603-A589-7422A47A8E4A}"/>
+      <thm15:themeFamily xmlns="" xmlns:thm15="http://schemas.microsoft.com/office/thememl/2012/main" name="Office Theme" id="{62F939B6-93AF-4DB8-9C6B-D6C7DFDC589F}" vid="{4A3C46E8-61CC-4603-A589-7422A47A8E4A}"/>
     </a:ext>
   </a:extLst>
 </a:theme>

</xml_diff>

<commit_message>
Added members for 9325B - Group3
</commit_message>
<xml_diff>
--- a/Groupings.docx
+++ b/Groupings.docx
@@ -566,8 +566,13 @@
               <w:jc w:val="both"/>
             </w:pPr>
             <w:r>
-              <w:t>CACHO, YZ Drazen</w:t>
-            </w:r>
+              <w:t xml:space="preserve">CACHO, YZ </w:t>
+            </w:r>
+            <w:proofErr w:type="spellStart"/>
+            <w:r>
+              <w:t>Drazen</w:t>
+            </w:r>
+            <w:proofErr w:type="spellEnd"/>
           </w:p>
         </w:tc>
       </w:tr>
@@ -599,8 +604,13 @@
               <w:jc w:val="both"/>
             </w:pPr>
             <w:r>
-              <w:t>CEA, Kenan</w:t>
-            </w:r>
+              <w:t xml:space="preserve">CEA, </w:t>
+            </w:r>
+            <w:proofErr w:type="spellStart"/>
+            <w:r>
+              <w:t>Kenan</w:t>
+            </w:r>
+            <w:proofErr w:type="spellEnd"/>
           </w:p>
         </w:tc>
       </w:tr>
@@ -634,8 +644,13 @@
               <w:jc w:val="both"/>
             </w:pPr>
             <w:r>
-              <w:t>PAYAKET, Juleus</w:t>
-            </w:r>
+              <w:t xml:space="preserve">PAYAKET, </w:t>
+            </w:r>
+            <w:proofErr w:type="spellStart"/>
+            <w:r>
+              <w:t>Juleus</w:t>
+            </w:r>
+            <w:proofErr w:type="spellEnd"/>
           </w:p>
         </w:tc>
       </w:tr>
@@ -667,8 +682,13 @@
               <w:jc w:val="both"/>
             </w:pPr>
             <w:r>
-              <w:t>CORILLA, Patricia Adelle</w:t>
-            </w:r>
+              <w:t xml:space="preserve">CORILLA, Patricia </w:t>
+            </w:r>
+            <w:proofErr w:type="spellStart"/>
+            <w:r>
+              <w:t>Adelle</w:t>
+            </w:r>
+            <w:proofErr w:type="spellEnd"/>
           </w:p>
         </w:tc>
       </w:tr>
@@ -735,8 +755,13 @@
               <w:jc w:val="both"/>
             </w:pPr>
             <w:r>
-              <w:t>JORQUIA, Jan-mae</w:t>
-            </w:r>
+              <w:t>JORQUIA, Jan-</w:t>
+            </w:r>
+            <w:proofErr w:type="spellStart"/>
+            <w:r>
+              <w:t>mae</w:t>
+            </w:r>
+            <w:proofErr w:type="spellEnd"/>
           </w:p>
         </w:tc>
       </w:tr>
@@ -770,8 +795,13 @@
               <w:jc w:val="both"/>
             </w:pPr>
             <w:r>
-              <w:t>NATIVIDAD, Ernallyn</w:t>
-            </w:r>
+              <w:t xml:space="preserve">NATIVIDAD, </w:t>
+            </w:r>
+            <w:proofErr w:type="spellStart"/>
+            <w:r>
+              <w:t>Ernallyn</w:t>
+            </w:r>
+            <w:proofErr w:type="spellEnd"/>
           </w:p>
         </w:tc>
       </w:tr>
@@ -803,8 +833,13 @@
               <w:jc w:val="both"/>
             </w:pPr>
             <w:r>
-              <w:t>PAGUIO, Tanya Anjelica</w:t>
-            </w:r>
+              <w:t xml:space="preserve">PAGUIO, Tanya </w:t>
+            </w:r>
+            <w:proofErr w:type="spellStart"/>
+            <w:r>
+              <w:t>Anjelica</w:t>
+            </w:r>
+            <w:proofErr w:type="spellEnd"/>
           </w:p>
         </w:tc>
       </w:tr>
@@ -904,8 +939,13 @@
               </w:numPr>
               <w:jc w:val="both"/>
             </w:pPr>
-            <w:r>
-              <w:t>Parayno, Chari Anne B.</w:t>
+            <w:proofErr w:type="spellStart"/>
+            <w:r>
+              <w:t>Parayno</w:t>
+            </w:r>
+            <w:proofErr w:type="spellEnd"/>
+            <w:r>
+              <w:t>, Chari Anne B.</w:t>
             </w:r>
           </w:p>
         </w:tc>
@@ -937,8 +977,21 @@
               </w:numPr>
               <w:jc w:val="both"/>
             </w:pPr>
-            <w:r>
-              <w:t>Ulep, Benjie A.</w:t>
+            <w:proofErr w:type="spellStart"/>
+            <w:r>
+              <w:t>Ulep</w:t>
+            </w:r>
+            <w:proofErr w:type="spellEnd"/>
+            <w:r>
+              <w:t xml:space="preserve">, </w:t>
+            </w:r>
+            <w:proofErr w:type="spellStart"/>
+            <w:r>
+              <w:t>Benjie</w:t>
+            </w:r>
+            <w:proofErr w:type="spellEnd"/>
+            <w:r>
+              <w:t xml:space="preserve"> A.</w:t>
             </w:r>
           </w:p>
         </w:tc>
@@ -972,8 +1025,21 @@
               </w:numPr>
               <w:jc w:val="both"/>
             </w:pPr>
-            <w:r>
-              <w:t>Villanos, Denrich G.</w:t>
+            <w:proofErr w:type="spellStart"/>
+            <w:r>
+              <w:t>Villanos</w:t>
+            </w:r>
+            <w:proofErr w:type="spellEnd"/>
+            <w:r>
+              <w:t xml:space="preserve">, </w:t>
+            </w:r>
+            <w:proofErr w:type="spellStart"/>
+            <w:r>
+              <w:t>Denrich</w:t>
+            </w:r>
+            <w:proofErr w:type="spellEnd"/>
+            <w:r>
+              <w:t xml:space="preserve"> G.</w:t>
             </w:r>
           </w:p>
         </w:tc>
@@ -1005,8 +1071,13 @@
               </w:numPr>
               <w:jc w:val="both"/>
             </w:pPr>
-            <w:r>
-              <w:t>Marzan, Mark Kenneth P.</w:t>
+            <w:proofErr w:type="spellStart"/>
+            <w:r>
+              <w:t>Marzan</w:t>
+            </w:r>
+            <w:proofErr w:type="spellEnd"/>
+            <w:r>
+              <w:t>, Mark Kenneth P.</w:t>
             </w:r>
           </w:p>
         </w:tc>
@@ -1040,8 +1111,21 @@
               </w:numPr>
               <w:jc w:val="both"/>
             </w:pPr>
-            <w:r>
-              <w:t>Gaddi, Julina May J.</w:t>
+            <w:proofErr w:type="spellStart"/>
+            <w:r>
+              <w:t>Gaddi</w:t>
+            </w:r>
+            <w:proofErr w:type="spellEnd"/>
+            <w:r>
+              <w:t xml:space="preserve">, </w:t>
+            </w:r>
+            <w:proofErr w:type="spellStart"/>
+            <w:r>
+              <w:t>Julina</w:t>
+            </w:r>
+            <w:proofErr w:type="spellEnd"/>
+            <w:r>
+              <w:t xml:space="preserve"> May J.</w:t>
             </w:r>
           </w:p>
         </w:tc>
@@ -1073,8 +1157,21 @@
               </w:numPr>
               <w:jc w:val="both"/>
             </w:pPr>
-            <w:r>
-              <w:t>Oñate, Prins Frederick L.</w:t>
+            <w:proofErr w:type="spellStart"/>
+            <w:r>
+              <w:t>Oñate</w:t>
+            </w:r>
+            <w:proofErr w:type="spellEnd"/>
+            <w:r>
+              <w:t xml:space="preserve">, </w:t>
+            </w:r>
+            <w:proofErr w:type="spellStart"/>
+            <w:r>
+              <w:t>Prins</w:t>
+            </w:r>
+            <w:proofErr w:type="spellEnd"/>
+            <w:r>
+              <w:t xml:space="preserve"> Frederick L.</w:t>
             </w:r>
           </w:p>
         </w:tc>
@@ -1142,7 +1239,23 @@
               <w:jc w:val="both"/>
             </w:pPr>
             <w:r>
-              <w:t>Ares, Jascha Khyle R.</w:t>
+              <w:t xml:space="preserve">Ares, </w:t>
+            </w:r>
+            <w:proofErr w:type="spellStart"/>
+            <w:r>
+              <w:t>Jascha</w:t>
+            </w:r>
+            <w:proofErr w:type="spellEnd"/>
+            <w:r>
+              <w:t xml:space="preserve"> </w:t>
+            </w:r>
+            <w:proofErr w:type="spellStart"/>
+            <w:r>
+              <w:t>Khyle</w:t>
+            </w:r>
+            <w:proofErr w:type="spellEnd"/>
+            <w:r>
+              <w:t xml:space="preserve"> R.</w:t>
             </w:r>
           </w:p>
         </w:tc>
@@ -1176,8 +1289,21 @@
               </w:numPr>
               <w:jc w:val="both"/>
             </w:pPr>
-            <w:r>
-              <w:t>Gelidon, Mary Blessie B.</w:t>
+            <w:proofErr w:type="spellStart"/>
+            <w:r>
+              <w:t>Gelidon</w:t>
+            </w:r>
+            <w:proofErr w:type="spellEnd"/>
+            <w:r>
+              <w:t xml:space="preserve">, Mary </w:t>
+            </w:r>
+            <w:proofErr w:type="spellStart"/>
+            <w:r>
+              <w:t>Blessie</w:t>
+            </w:r>
+            <w:proofErr w:type="spellEnd"/>
+            <w:r>
+              <w:t xml:space="preserve"> B.</w:t>
             </w:r>
           </w:p>
         </w:tc>
@@ -1209,8 +1335,13 @@
               </w:numPr>
               <w:jc w:val="both"/>
             </w:pPr>
-            <w:r>
-              <w:t>Cantero, Mark Israel A.</w:t>
+            <w:proofErr w:type="spellStart"/>
+            <w:r>
+              <w:t>Cantero</w:t>
+            </w:r>
+            <w:proofErr w:type="spellEnd"/>
+            <w:r>
+              <w:t>, Mark Israel A.</w:t>
             </w:r>
           </w:p>
         </w:tc>
@@ -1247,8 +1378,21 @@
               </w:numPr>
               <w:jc w:val="both"/>
             </w:pPr>
-            <w:r>
-              <w:t>Carabit, Jeco A.</w:t>
+            <w:proofErr w:type="spellStart"/>
+            <w:r>
+              <w:t>Carabit</w:t>
+            </w:r>
+            <w:proofErr w:type="spellEnd"/>
+            <w:r>
+              <w:t xml:space="preserve">, </w:t>
+            </w:r>
+            <w:proofErr w:type="spellStart"/>
+            <w:r>
+              <w:t>Jeco</w:t>
+            </w:r>
+            <w:proofErr w:type="spellEnd"/>
+            <w:r>
+              <w:t xml:space="preserve"> A.</w:t>
             </w:r>
           </w:p>
         </w:tc>
@@ -1346,7 +1490,15 @@
               <w:t xml:space="preserve"> </w:t>
             </w:r>
             <w:r>
-              <w:t>Andres, Erythrina Nicole C.</w:t>
+              <w:t xml:space="preserve">Andres, </w:t>
+            </w:r>
+            <w:proofErr w:type="spellStart"/>
+            <w:r>
+              <w:t>Erythrina</w:t>
+            </w:r>
+            <w:proofErr w:type="spellEnd"/>
+            <w:r>
+              <w:t xml:space="preserve"> Nicole C.</w:t>
             </w:r>
           </w:p>
         </w:tc>
@@ -1375,8 +1527,21 @@
             <w:r>
               <w:t xml:space="preserve">2. </w:t>
             </w:r>
-            <w:r>
-              <w:t>Balantin, Renphil Ian G.</w:t>
+            <w:proofErr w:type="spellStart"/>
+            <w:r>
+              <w:t>Balantin</w:t>
+            </w:r>
+            <w:proofErr w:type="spellEnd"/>
+            <w:r>
+              <w:t xml:space="preserve">, </w:t>
+            </w:r>
+            <w:proofErr w:type="spellStart"/>
+            <w:r>
+              <w:t>Renphil</w:t>
+            </w:r>
+            <w:proofErr w:type="spellEnd"/>
+            <w:r>
+              <w:t xml:space="preserve"> Ian G.</w:t>
             </w:r>
           </w:p>
         </w:tc>
@@ -1402,8 +1567,21 @@
             <w:r>
               <w:t xml:space="preserve">3. </w:t>
             </w:r>
-            <w:r>
-              <w:t>Baldovino, Britanny M.</w:t>
+            <w:proofErr w:type="spellStart"/>
+            <w:r>
+              <w:t>Baldovino</w:t>
+            </w:r>
+            <w:proofErr w:type="spellEnd"/>
+            <w:r>
+              <w:t xml:space="preserve">, </w:t>
+            </w:r>
+            <w:proofErr w:type="spellStart"/>
+            <w:r>
+              <w:t>Britanny</w:t>
+            </w:r>
+            <w:proofErr w:type="spellEnd"/>
+            <w:r>
+              <w:t xml:space="preserve"> M.</w:t>
             </w:r>
           </w:p>
         </w:tc>
@@ -1432,8 +1610,13 @@
             <w:r>
               <w:t xml:space="preserve">4. </w:t>
             </w:r>
-            <w:r>
-              <w:t>Codod, Andre D.</w:t>
+            <w:proofErr w:type="spellStart"/>
+            <w:r>
+              <w:t>Codod</w:t>
+            </w:r>
+            <w:proofErr w:type="spellEnd"/>
+            <w:r>
+              <w:t>, Andre D.</w:t>
             </w:r>
           </w:p>
         </w:tc>
@@ -1460,7 +1643,15 @@
               <w:t xml:space="preserve">5. </w:t>
             </w:r>
             <w:r>
-              <w:t>Dion, Leo Jhester R.</w:t>
+              <w:t xml:space="preserve">Dion, Leo </w:t>
+            </w:r>
+            <w:proofErr w:type="spellStart"/>
+            <w:r>
+              <w:t>Jhester</w:t>
+            </w:r>
+            <w:proofErr w:type="spellEnd"/>
+            <w:r>
+              <w:t xml:space="preserve"> R.</w:t>
             </w:r>
           </w:p>
         </w:tc>
@@ -1489,8 +1680,13 @@
             <w:r>
               <w:t xml:space="preserve">6. </w:t>
             </w:r>
-            <w:r>
-              <w:t>Doria, Janine Q.</w:t>
+            <w:proofErr w:type="spellStart"/>
+            <w:r>
+              <w:t>Doria</w:t>
+            </w:r>
+            <w:proofErr w:type="spellEnd"/>
+            <w:r>
+              <w:t>, Janine Q.</w:t>
             </w:r>
           </w:p>
         </w:tc>
@@ -1516,8 +1712,13 @@
             <w:r>
               <w:t xml:space="preserve">7. </w:t>
             </w:r>
-            <w:r>
-              <w:t>Galiste, Adrian Angelo G.</w:t>
+            <w:proofErr w:type="spellStart"/>
+            <w:r>
+              <w:t>Galiste</w:t>
+            </w:r>
+            <w:proofErr w:type="spellEnd"/>
+            <w:r>
+              <w:t>, Adrian Angelo G.</w:t>
             </w:r>
           </w:p>
         </w:tc>
@@ -1546,8 +1747,21 @@
             <w:r>
               <w:t xml:space="preserve">8. </w:t>
             </w:r>
-            <w:r>
-              <w:t>Galiste, Idris Gabriel M.</w:t>
+            <w:proofErr w:type="spellStart"/>
+            <w:r>
+              <w:t>Galiste</w:t>
+            </w:r>
+            <w:proofErr w:type="spellEnd"/>
+            <w:r>
+              <w:t xml:space="preserve">, </w:t>
+            </w:r>
+            <w:proofErr w:type="spellStart"/>
+            <w:r>
+              <w:t>Idris</w:t>
+            </w:r>
+            <w:proofErr w:type="spellEnd"/>
+            <w:r>
+              <w:t xml:space="preserve"> Gabriel M.</w:t>
             </w:r>
           </w:p>
         </w:tc>
@@ -1573,8 +1787,13 @@
             <w:r>
               <w:t xml:space="preserve">9. </w:t>
             </w:r>
-            <w:r>
-              <w:t>Hipol, Joshua Royce A.</w:t>
+            <w:proofErr w:type="spellStart"/>
+            <w:r>
+              <w:t>Hipol</w:t>
+            </w:r>
+            <w:proofErr w:type="spellEnd"/>
+            <w:r>
+              <w:t>, Joshua Royce A.</w:t>
             </w:r>
           </w:p>
         </w:tc>
@@ -1603,8 +1822,21 @@
             <w:r>
               <w:t xml:space="preserve">10. </w:t>
             </w:r>
-            <w:r>
-              <w:t>Manaois, Royette A.</w:t>
+            <w:proofErr w:type="spellStart"/>
+            <w:r>
+              <w:t>Manaois</w:t>
+            </w:r>
+            <w:proofErr w:type="spellEnd"/>
+            <w:r>
+              <w:t xml:space="preserve">, </w:t>
+            </w:r>
+            <w:proofErr w:type="spellStart"/>
+            <w:r>
+              <w:t>Royette</w:t>
+            </w:r>
+            <w:proofErr w:type="spellEnd"/>
+            <w:r>
+              <w:t xml:space="preserve"> A.</w:t>
             </w:r>
           </w:p>
         </w:tc>
@@ -1630,8 +1862,21 @@
             <w:r>
               <w:t xml:space="preserve">11. </w:t>
             </w:r>
-            <w:r>
-              <w:t>Mascardo, Naider N.</w:t>
+            <w:proofErr w:type="spellStart"/>
+            <w:r>
+              <w:t>Mascardo</w:t>
+            </w:r>
+            <w:proofErr w:type="spellEnd"/>
+            <w:r>
+              <w:t xml:space="preserve">, </w:t>
+            </w:r>
+            <w:proofErr w:type="spellStart"/>
+            <w:r>
+              <w:t>Naider</w:t>
+            </w:r>
+            <w:proofErr w:type="spellEnd"/>
+            <w:r>
+              <w:t xml:space="preserve"> N.</w:t>
             </w:r>
           </w:p>
         </w:tc>
@@ -1657,8 +1902,13 @@
             <w:r>
               <w:t xml:space="preserve">12. </w:t>
             </w:r>
-            <w:r>
-              <w:t>Tagle, Christine B.</w:t>
+            <w:proofErr w:type="spellStart"/>
+            <w:r>
+              <w:t>Tagle</w:t>
+            </w:r>
+            <w:proofErr w:type="spellEnd"/>
+            <w:r>
+              <w:t>, Christine B.</w:t>
             </w:r>
           </w:p>
         </w:tc>
@@ -1739,7 +1989,15 @@
               <w:jc w:val="both"/>
             </w:pPr>
             <w:r>
-              <w:t xml:space="preserve">1. Ampaguey, Michael Johnson </w:t>
+              <w:t xml:space="preserve">1. </w:t>
+            </w:r>
+            <w:proofErr w:type="spellStart"/>
+            <w:r>
+              <w:t>Ampaguey</w:t>
+            </w:r>
+            <w:proofErr w:type="spellEnd"/>
+            <w:r>
+              <w:t xml:space="preserve">, Michael Johnson </w:t>
             </w:r>
           </w:p>
         </w:tc>
@@ -1768,7 +2026,15 @@
               <w:jc w:val="both"/>
             </w:pPr>
             <w:r>
-              <w:t>2. De Asis, Ferdinand II</w:t>
+              <w:t xml:space="preserve">2. De </w:t>
+            </w:r>
+            <w:proofErr w:type="spellStart"/>
+            <w:r>
+              <w:t>Asis</w:t>
+            </w:r>
+            <w:proofErr w:type="spellEnd"/>
+            <w:r>
+              <w:t>, Ferdinand II</w:t>
             </w:r>
           </w:p>
         </w:tc>
@@ -1828,39 +2094,52 @@
               <w:jc w:val="both"/>
             </w:pPr>
             <w:r>
-              <w:t>4. Dayao, Francine</w:t>
-            </w:r>
-          </w:p>
-        </w:tc>
-      </w:tr>
-      <w:tr>
-        <w:tc>
-          <w:tcPr>
-            <w:tcW w:w="2263" w:type="dxa"/>
-            <w:vMerge/>
-          </w:tcPr>
-          <w:p>
-            <w:pPr>
-              <w:pStyle w:val="NoSpacing"/>
-              <w:jc w:val="both"/>
-            </w:pPr>
-          </w:p>
-        </w:tc>
-        <w:tc>
-          <w:tcPr>
-            <w:tcW w:w="7087" w:type="dxa"/>
-            <w:tcBorders>
-              <w:bottom w:val="single" w:sz="4" w:space="0" w:color="auto"/>
-            </w:tcBorders>
-          </w:tcPr>
-          <w:p>
-            <w:pPr>
-              <w:pStyle w:val="NoSpacing"/>
-              <w:jc w:val="both"/>
-            </w:pPr>
-            <w:r>
-              <w:t>5. Garcia, Ephraim John Keynneth</w:t>
-            </w:r>
+              <w:t xml:space="preserve">4. </w:t>
+            </w:r>
+            <w:proofErr w:type="spellStart"/>
+            <w:r>
+              <w:t>Dayao</w:t>
+            </w:r>
+            <w:proofErr w:type="spellEnd"/>
+            <w:r>
+              <w:t>, Francine</w:t>
+            </w:r>
+          </w:p>
+        </w:tc>
+      </w:tr>
+      <w:tr>
+        <w:tc>
+          <w:tcPr>
+            <w:tcW w:w="2263" w:type="dxa"/>
+            <w:vMerge/>
+          </w:tcPr>
+          <w:p>
+            <w:pPr>
+              <w:pStyle w:val="NoSpacing"/>
+              <w:jc w:val="both"/>
+            </w:pPr>
+          </w:p>
+        </w:tc>
+        <w:tc>
+          <w:tcPr>
+            <w:tcW w:w="7087" w:type="dxa"/>
+            <w:tcBorders>
+              <w:bottom w:val="single" w:sz="4" w:space="0" w:color="auto"/>
+            </w:tcBorders>
+          </w:tcPr>
+          <w:p>
+            <w:pPr>
+              <w:pStyle w:val="NoSpacing"/>
+              <w:jc w:val="both"/>
+            </w:pPr>
+            <w:r>
+              <w:t xml:space="preserve">5. Garcia, Ephraim John </w:t>
+            </w:r>
+            <w:proofErr w:type="spellStart"/>
+            <w:r>
+              <w:t>Keynneth</w:t>
+            </w:r>
+            <w:proofErr w:type="spellEnd"/>
           </w:p>
         </w:tc>
       </w:tr>
@@ -1888,38 +2167,59 @@
               <w:jc w:val="both"/>
             </w:pPr>
             <w:r>
-              <w:t>6. Asuncion, Drev Dexper</w:t>
-            </w:r>
-          </w:p>
-        </w:tc>
-      </w:tr>
-      <w:tr>
-        <w:tc>
-          <w:tcPr>
-            <w:tcW w:w="2263" w:type="dxa"/>
-            <w:vMerge/>
-          </w:tcPr>
-          <w:p>
-            <w:pPr>
-              <w:pStyle w:val="NoSpacing"/>
-              <w:jc w:val="both"/>
-            </w:pPr>
-          </w:p>
-        </w:tc>
-        <w:tc>
-          <w:tcPr>
-            <w:tcW w:w="7087" w:type="dxa"/>
-            <w:tcBorders>
-              <w:bottom w:val="single" w:sz="4" w:space="0" w:color="auto"/>
-            </w:tcBorders>
-          </w:tcPr>
-          <w:p>
-            <w:pPr>
-              <w:pStyle w:val="NoSpacing"/>
-              <w:jc w:val="both"/>
-            </w:pPr>
-            <w:r>
-              <w:t>7. Dulay, Mae</w:t>
+              <w:t xml:space="preserve">6. Asuncion, </w:t>
+            </w:r>
+            <w:proofErr w:type="spellStart"/>
+            <w:r>
+              <w:t>Drev</w:t>
+            </w:r>
+            <w:proofErr w:type="spellEnd"/>
+            <w:r>
+              <w:t xml:space="preserve"> </w:t>
+            </w:r>
+            <w:proofErr w:type="spellStart"/>
+            <w:r>
+              <w:t>Dexper</w:t>
+            </w:r>
+            <w:proofErr w:type="spellEnd"/>
+          </w:p>
+        </w:tc>
+      </w:tr>
+      <w:tr>
+        <w:tc>
+          <w:tcPr>
+            <w:tcW w:w="2263" w:type="dxa"/>
+            <w:vMerge/>
+          </w:tcPr>
+          <w:p>
+            <w:pPr>
+              <w:pStyle w:val="NoSpacing"/>
+              <w:jc w:val="both"/>
+            </w:pPr>
+          </w:p>
+        </w:tc>
+        <w:tc>
+          <w:tcPr>
+            <w:tcW w:w="7087" w:type="dxa"/>
+            <w:tcBorders>
+              <w:bottom w:val="single" w:sz="4" w:space="0" w:color="auto"/>
+            </w:tcBorders>
+          </w:tcPr>
+          <w:p>
+            <w:pPr>
+              <w:pStyle w:val="NoSpacing"/>
+              <w:jc w:val="both"/>
+            </w:pPr>
+            <w:r>
+              <w:t xml:space="preserve">7. </w:t>
+            </w:r>
+            <w:proofErr w:type="spellStart"/>
+            <w:r>
+              <w:t>Dulay</w:t>
+            </w:r>
+            <w:proofErr w:type="spellEnd"/>
+            <w:r>
+              <w:t>, Mae</w:t>
             </w:r>
           </w:p>
         </w:tc>
@@ -1948,39 +2248,52 @@
               <w:jc w:val="both"/>
             </w:pPr>
             <w:r>
-              <w:t>8. Dariano, Mike</w:t>
-            </w:r>
-          </w:p>
-        </w:tc>
-      </w:tr>
-      <w:tr>
-        <w:tc>
-          <w:tcPr>
-            <w:tcW w:w="2263" w:type="dxa"/>
-            <w:vMerge/>
-          </w:tcPr>
-          <w:p>
-            <w:pPr>
-              <w:pStyle w:val="NoSpacing"/>
-              <w:jc w:val="both"/>
-            </w:pPr>
-          </w:p>
-        </w:tc>
-        <w:tc>
-          <w:tcPr>
-            <w:tcW w:w="7087" w:type="dxa"/>
-            <w:tcBorders>
-              <w:bottom w:val="single" w:sz="4" w:space="0" w:color="auto"/>
-            </w:tcBorders>
-          </w:tcPr>
-          <w:p>
-            <w:pPr>
-              <w:pStyle w:val="NoSpacing"/>
-              <w:jc w:val="both"/>
-            </w:pPr>
-            <w:r>
-              <w:t>9.Bayot, David Sundy</w:t>
-            </w:r>
+              <w:t xml:space="preserve">8. </w:t>
+            </w:r>
+            <w:proofErr w:type="spellStart"/>
+            <w:r>
+              <w:t>Dariano</w:t>
+            </w:r>
+            <w:proofErr w:type="spellEnd"/>
+            <w:r>
+              <w:t>, Mike</w:t>
+            </w:r>
+          </w:p>
+        </w:tc>
+      </w:tr>
+      <w:tr>
+        <w:tc>
+          <w:tcPr>
+            <w:tcW w:w="2263" w:type="dxa"/>
+            <w:vMerge/>
+          </w:tcPr>
+          <w:p>
+            <w:pPr>
+              <w:pStyle w:val="NoSpacing"/>
+              <w:jc w:val="both"/>
+            </w:pPr>
+          </w:p>
+        </w:tc>
+        <w:tc>
+          <w:tcPr>
+            <w:tcW w:w="7087" w:type="dxa"/>
+            <w:tcBorders>
+              <w:bottom w:val="single" w:sz="4" w:space="0" w:color="auto"/>
+            </w:tcBorders>
+          </w:tcPr>
+          <w:p>
+            <w:pPr>
+              <w:pStyle w:val="NoSpacing"/>
+              <w:jc w:val="both"/>
+            </w:pPr>
+            <w:r>
+              <w:t xml:space="preserve">9.Bayot, David </w:t>
+            </w:r>
+            <w:proofErr w:type="spellStart"/>
+            <w:r>
+              <w:t>Sundy</w:t>
+            </w:r>
+            <w:proofErr w:type="spellEnd"/>
           </w:p>
         </w:tc>
       </w:tr>
@@ -2705,7 +3018,23 @@
               <w:t xml:space="preserve"> </w:t>
             </w:r>
             <w:r>
-              <w:t>ANDRES, Geovelle Jhoyce D</w:t>
+              <w:t xml:space="preserve">ANDRES, </w:t>
+            </w:r>
+            <w:proofErr w:type="spellStart"/>
+            <w:r>
+              <w:t>Geovelle</w:t>
+            </w:r>
+            <w:proofErr w:type="spellEnd"/>
+            <w:r>
+              <w:t xml:space="preserve"> </w:t>
+            </w:r>
+            <w:proofErr w:type="spellStart"/>
+            <w:r>
+              <w:t>Jhoyce</w:t>
+            </w:r>
+            <w:proofErr w:type="spellEnd"/>
+            <w:r>
+              <w:t xml:space="preserve"> D</w:t>
             </w:r>
           </w:p>
         </w:tc>
@@ -2769,7 +3098,23 @@
               <w:t xml:space="preserve"> </w:t>
             </w:r>
             <w:r>
-              <w:t>DE LA ROSA, Ma. Jasmin Zyrieh S.</w:t>
+              <w:t xml:space="preserve">DE LA ROSA, Ma. </w:t>
+            </w:r>
+            <w:proofErr w:type="spellStart"/>
+            <w:r>
+              <w:t>Jasmin</w:t>
+            </w:r>
+            <w:proofErr w:type="spellEnd"/>
+            <w:r>
+              <w:t xml:space="preserve"> </w:t>
+            </w:r>
+            <w:proofErr w:type="spellStart"/>
+            <w:r>
+              <w:t>Zyrieh</w:t>
+            </w:r>
+            <w:proofErr w:type="spellEnd"/>
+            <w:r>
+              <w:t xml:space="preserve"> S.</w:t>
             </w:r>
           </w:p>
         </w:tc>
@@ -2800,7 +3145,15 @@
               <w:t xml:space="preserve"> </w:t>
             </w:r>
             <w:r>
-              <w:t>DE VERA, Melody Riza C.</w:t>
+              <w:t xml:space="preserve">DE VERA, Melody </w:t>
+            </w:r>
+            <w:proofErr w:type="spellStart"/>
+            <w:r>
+              <w:t>Riza</w:t>
+            </w:r>
+            <w:proofErr w:type="spellEnd"/>
+            <w:r>
+              <w:t xml:space="preserve"> C.</w:t>
             </w:r>
           </w:p>
         </w:tc>
@@ -2897,7 +3250,15 @@
               <w:t xml:space="preserve"> </w:t>
             </w:r>
             <w:r>
-              <w:t>ERFE, Robinhood C.</w:t>
+              <w:t xml:space="preserve">ERFE, </w:t>
+            </w:r>
+            <w:proofErr w:type="spellStart"/>
+            <w:r>
+              <w:t>Robinhood</w:t>
+            </w:r>
+            <w:proofErr w:type="spellEnd"/>
+            <w:r>
+              <w:t xml:space="preserve"> C.</w:t>
             </w:r>
           </w:p>
         </w:tc>
@@ -2992,7 +3353,15 @@
               <w:t xml:space="preserve"> </w:t>
             </w:r>
             <w:r>
-              <w:t>PIS-O, Henrhod Y.</w:t>
+              <w:t xml:space="preserve">PIS-O, </w:t>
+            </w:r>
+            <w:proofErr w:type="spellStart"/>
+            <w:r>
+              <w:t>Henrhod</w:t>
+            </w:r>
+            <w:proofErr w:type="spellEnd"/>
+            <w:r>
+              <w:t xml:space="preserve"> Y.</w:t>
             </w:r>
           </w:p>
         </w:tc>
@@ -3015,8 +3384,6 @@
       <w:r>
         <w:t>9325</w:t>
       </w:r>
-      <w:bookmarkStart w:id="0" w:name="_GoBack"/>
-      <w:bookmarkEnd w:id="0"/>
       <w:r>
         <w:t>B</w:t>
       </w:r>
@@ -3279,10 +3646,15 @@
               <w:t>7.</w:t>
             </w:r>
             <w:r>
-              <w:t xml:space="preserve"> </w:t>
-            </w:r>
-            <w:r>
-              <w:t>SALEY, Chazz Evans</w:t>
+              <w:t xml:space="preserve"> SALEY, </w:t>
+            </w:r>
+            <w:proofErr w:type="spellStart"/>
+            <w:r>
+              <w:t>Chazz</w:t>
+            </w:r>
+            <w:proofErr w:type="spellEnd"/>
+            <w:r>
+              <w:t xml:space="preserve"> Evans</w:t>
             </w:r>
           </w:p>
         </w:tc>
@@ -3348,7 +3720,15 @@
               <w:t>9.</w:t>
             </w:r>
             <w:r>
-              <w:t xml:space="preserve"> SAPIGAO, Nico Paolo</w:t>
+              <w:t xml:space="preserve"> SAPIGAO, </w:t>
+            </w:r>
+            <w:proofErr w:type="spellStart"/>
+            <w:r>
+              <w:t>Nico</w:t>
+            </w:r>
+            <w:proofErr w:type="spellEnd"/>
+            <w:r>
+              <w:t xml:space="preserve"> Paolo</w:t>
             </w:r>
           </w:p>
         </w:tc>
@@ -3710,6 +4090,17 @@
             <w:r>
               <w:t>1.</w:t>
             </w:r>
+            <w:r>
+              <w:t xml:space="preserve">ADVINCULA, </w:t>
+            </w:r>
+            <w:proofErr w:type="spellStart"/>
+            <w:r>
+              <w:t>Rammaria</w:t>
+            </w:r>
+            <w:proofErr w:type="spellEnd"/>
+            <w:r>
+              <w:t xml:space="preserve"> Paula B.</w:t>
+            </w:r>
           </w:p>
         </w:tc>
       </w:tr>
@@ -3739,6 +4130,9 @@
             <w:r>
               <w:t>2.</w:t>
             </w:r>
+            <w:r>
+              <w:t>ASPOEN, Le-an Andrew R.</w:t>
+            </w:r>
           </w:p>
         </w:tc>
       </w:tr>
@@ -3770,6 +4164,9 @@
             <w:r>
               <w:t>3.</w:t>
             </w:r>
+            <w:r>
+              <w:t>BRABANTE, Eden Carlo P.</w:t>
+            </w:r>
           </w:p>
         </w:tc>
       </w:tr>
@@ -3799,6 +4196,17 @@
             <w:r>
               <w:t>4.</w:t>
             </w:r>
+            <w:r>
+              <w:t xml:space="preserve">MARIÑAS, </w:t>
+            </w:r>
+            <w:proofErr w:type="spellStart"/>
+            <w:r>
+              <w:t>Jisselle</w:t>
+            </w:r>
+            <w:proofErr w:type="spellEnd"/>
+            <w:r>
+              <w:t xml:space="preserve"> Nicole F.</w:t>
+            </w:r>
           </w:p>
         </w:tc>
       </w:tr>
@@ -3830,6 +4238,17 @@
             <w:r>
               <w:t>5.</w:t>
             </w:r>
+            <w:r>
+              <w:t xml:space="preserve">OPIANA, </w:t>
+            </w:r>
+            <w:proofErr w:type="spellStart"/>
+            <w:r>
+              <w:t>Claraine</w:t>
+            </w:r>
+            <w:proofErr w:type="spellEnd"/>
+            <w:r>
+              <w:t xml:space="preserve"> Joy A.</w:t>
+            </w:r>
           </w:p>
         </w:tc>
       </w:tr>
@@ -3859,6 +4278,17 @@
             <w:r>
               <w:t>6.</w:t>
             </w:r>
+            <w:r>
+              <w:t xml:space="preserve">PANIS, </w:t>
+            </w:r>
+            <w:proofErr w:type="spellStart"/>
+            <w:r>
+              <w:t>Keilly</w:t>
+            </w:r>
+            <w:proofErr w:type="spellEnd"/>
+            <w:r>
+              <w:t xml:space="preserve"> Ruth D.</w:t>
+            </w:r>
           </w:p>
         </w:tc>
       </w:tr>
@@ -3890,6 +4320,17 @@
             <w:r>
               <w:t>7.</w:t>
             </w:r>
+            <w:r>
+              <w:t xml:space="preserve">SISON, </w:t>
+            </w:r>
+            <w:proofErr w:type="spellStart"/>
+            <w:r>
+              <w:t>Chaserylle</w:t>
+            </w:r>
+            <w:proofErr w:type="spellEnd"/>
+            <w:r>
+              <w:t xml:space="preserve"> Know-well</w:t>
+            </w:r>
           </w:p>
         </w:tc>
       </w:tr>
@@ -3919,6 +4360,17 @@
             <w:r>
               <w:t>8.</w:t>
             </w:r>
+            <w:r>
+              <w:t xml:space="preserve">UYENGCO, </w:t>
+            </w:r>
+            <w:proofErr w:type="spellStart"/>
+            <w:r>
+              <w:t>Zari</w:t>
+            </w:r>
+            <w:proofErr w:type="spellEnd"/>
+            <w:r>
+              <w:t xml:space="preserve"> R.</w:t>
+            </w:r>
           </w:p>
         </w:tc>
       </w:tr>
@@ -3950,6 +4402,11 @@
             <w:r>
               <w:t>9.</w:t>
             </w:r>
+            <w:r>
+              <w:t>VILLEGAS, Kristen Kyra D.</w:t>
+            </w:r>
+            <w:bookmarkStart w:id="0" w:name="_GoBack"/>
+            <w:bookmarkEnd w:id="0"/>
           </w:p>
         </w:tc>
       </w:tr>
@@ -6549,7 +7006,7 @@
   <a:extraClrSchemeLst/>
   <a:extLst>
     <a:ext uri="{05A4C25C-085E-4340-85A3-A5531E510DB2}">
-      <thm15:themeFamily xmlns="" xmlns:thm15="http://schemas.microsoft.com/office/thememl/2012/main" name="Office Theme" id="{62F939B6-93AF-4DB8-9C6B-D6C7DFDC589F}" vid="{4A3C46E8-61CC-4603-A589-7422A47A8E4A}"/>
+      <thm15:themeFamily xmlns:thm15="http://schemas.microsoft.com/office/thememl/2012/main" xmlns="" name="Office Theme" id="{62F939B6-93AF-4DB8-9C6B-D6C7DFDC589F}" vid="{4A3C46E8-61CC-4603-A589-7422A47A8E4A}"/>
     </a:ext>
   </a:extLst>
 </a:theme>

</xml_diff>

<commit_message>
Added members for 9325B-Group 2
</commit_message>
<xml_diff>
--- a/Groupings.docx
+++ b/Groupings.docx
@@ -3788,7 +3788,7 @@
               <w:jc w:val="both"/>
             </w:pPr>
             <w:r>
-              <w:t>1.</w:t>
+              <w:t>1.Bantayan, Joshua John F.</w:t>
             </w:r>
           </w:p>
         </w:tc>
@@ -3817,38 +3817,38 @@
               <w:jc w:val="both"/>
             </w:pPr>
             <w:r>
-              <w:t>2.</w:t>
-            </w:r>
-          </w:p>
-        </w:tc>
-      </w:tr>
-      <w:tr>
-        <w:tc>
-          <w:tcPr>
-            <w:tcW w:w="2263" w:type="dxa"/>
-            <w:vMerge/>
-          </w:tcPr>
-          <w:p>
-            <w:pPr>
-              <w:pStyle w:val="NoSpacing"/>
-              <w:jc w:val="both"/>
-            </w:pPr>
-          </w:p>
-        </w:tc>
-        <w:tc>
-          <w:tcPr>
-            <w:tcW w:w="7087" w:type="dxa"/>
-            <w:tcBorders>
-              <w:bottom w:val="single" w:sz="4" w:space="0" w:color="auto"/>
-            </w:tcBorders>
-          </w:tcPr>
-          <w:p>
-            <w:pPr>
-              <w:pStyle w:val="NoSpacing"/>
-              <w:jc w:val="both"/>
-            </w:pPr>
-            <w:r>
-              <w:t>3.</w:t>
+              <w:t>2.Brackin, David Paul E.</w:t>
+            </w:r>
+          </w:p>
+        </w:tc>
+      </w:tr>
+      <w:tr>
+        <w:tc>
+          <w:tcPr>
+            <w:tcW w:w="2263" w:type="dxa"/>
+            <w:vMerge/>
+          </w:tcPr>
+          <w:p>
+            <w:pPr>
+              <w:pStyle w:val="NoSpacing"/>
+              <w:jc w:val="both"/>
+            </w:pPr>
+          </w:p>
+        </w:tc>
+        <w:tc>
+          <w:tcPr>
+            <w:tcW w:w="7087" w:type="dxa"/>
+            <w:tcBorders>
+              <w:bottom w:val="single" w:sz="4" w:space="0" w:color="auto"/>
+            </w:tcBorders>
+          </w:tcPr>
+          <w:p>
+            <w:pPr>
+              <w:pStyle w:val="NoSpacing"/>
+              <w:jc w:val="both"/>
+            </w:pPr>
+            <w:r>
+              <w:t>3.Bucsit, Neil Gabriel C.</w:t>
             </w:r>
           </w:p>
         </w:tc>
@@ -3877,38 +3877,46 @@
               <w:jc w:val="both"/>
             </w:pPr>
             <w:r>
-              <w:t>4.</w:t>
-            </w:r>
-          </w:p>
-        </w:tc>
-      </w:tr>
-      <w:tr>
-        <w:tc>
-          <w:tcPr>
-            <w:tcW w:w="2263" w:type="dxa"/>
-            <w:vMerge/>
-          </w:tcPr>
-          <w:p>
-            <w:pPr>
-              <w:pStyle w:val="NoSpacing"/>
-              <w:jc w:val="both"/>
-            </w:pPr>
-          </w:p>
-        </w:tc>
-        <w:tc>
-          <w:tcPr>
-            <w:tcW w:w="7087" w:type="dxa"/>
-            <w:tcBorders>
-              <w:bottom w:val="single" w:sz="4" w:space="0" w:color="auto"/>
-            </w:tcBorders>
-          </w:tcPr>
-          <w:p>
-            <w:pPr>
-              <w:pStyle w:val="NoSpacing"/>
-              <w:jc w:val="both"/>
-            </w:pPr>
-            <w:r>
-              <w:t>5.</w:t>
+              <w:t>4.Collado, Patrick Noel D.</w:t>
+            </w:r>
+          </w:p>
+        </w:tc>
+      </w:tr>
+      <w:tr>
+        <w:tc>
+          <w:tcPr>
+            <w:tcW w:w="2263" w:type="dxa"/>
+            <w:vMerge/>
+          </w:tcPr>
+          <w:p>
+            <w:pPr>
+              <w:pStyle w:val="NoSpacing"/>
+              <w:jc w:val="both"/>
+            </w:pPr>
+          </w:p>
+        </w:tc>
+        <w:tc>
+          <w:tcPr>
+            <w:tcW w:w="7087" w:type="dxa"/>
+            <w:tcBorders>
+              <w:bottom w:val="single" w:sz="4" w:space="0" w:color="auto"/>
+            </w:tcBorders>
+          </w:tcPr>
+          <w:p>
+            <w:pPr>
+              <w:pStyle w:val="NoSpacing"/>
+              <w:jc w:val="both"/>
+            </w:pPr>
+            <w:r>
+              <w:t xml:space="preserve">5.Foz, </w:t>
+            </w:r>
+            <w:proofErr w:type="spellStart"/>
+            <w:r>
+              <w:t>Viviene</w:t>
+            </w:r>
+            <w:proofErr w:type="spellEnd"/>
+            <w:r>
+              <w:t xml:space="preserve"> Leigh</w:t>
             </w:r>
           </w:p>
         </w:tc>
@@ -3937,38 +3945,46 @@
               <w:jc w:val="both"/>
             </w:pPr>
             <w:r>
-              <w:t>6.</w:t>
-            </w:r>
-          </w:p>
-        </w:tc>
-      </w:tr>
-      <w:tr>
-        <w:tc>
-          <w:tcPr>
-            <w:tcW w:w="2263" w:type="dxa"/>
-            <w:vMerge/>
-          </w:tcPr>
-          <w:p>
-            <w:pPr>
-              <w:pStyle w:val="NoSpacing"/>
-              <w:jc w:val="both"/>
-            </w:pPr>
-          </w:p>
-        </w:tc>
-        <w:tc>
-          <w:tcPr>
-            <w:tcW w:w="7087" w:type="dxa"/>
-            <w:tcBorders>
-              <w:bottom w:val="single" w:sz="4" w:space="0" w:color="auto"/>
-            </w:tcBorders>
-          </w:tcPr>
-          <w:p>
-            <w:pPr>
-              <w:pStyle w:val="NoSpacing"/>
-              <w:jc w:val="both"/>
-            </w:pPr>
-            <w:r>
-              <w:t>7.</w:t>
+              <w:t>6.Ornales, Jae-Al</w:t>
+            </w:r>
+          </w:p>
+        </w:tc>
+      </w:tr>
+      <w:tr>
+        <w:tc>
+          <w:tcPr>
+            <w:tcW w:w="2263" w:type="dxa"/>
+            <w:vMerge/>
+          </w:tcPr>
+          <w:p>
+            <w:pPr>
+              <w:pStyle w:val="NoSpacing"/>
+              <w:jc w:val="both"/>
+            </w:pPr>
+          </w:p>
+        </w:tc>
+        <w:tc>
+          <w:tcPr>
+            <w:tcW w:w="7087" w:type="dxa"/>
+            <w:tcBorders>
+              <w:bottom w:val="single" w:sz="4" w:space="0" w:color="auto"/>
+            </w:tcBorders>
+          </w:tcPr>
+          <w:p>
+            <w:pPr>
+              <w:pStyle w:val="NoSpacing"/>
+              <w:jc w:val="both"/>
+            </w:pPr>
+            <w:r>
+              <w:t xml:space="preserve">7.Navarro, </w:t>
+            </w:r>
+            <w:proofErr w:type="spellStart"/>
+            <w:r>
+              <w:t>Noriel</w:t>
+            </w:r>
+            <w:proofErr w:type="spellEnd"/>
+            <w:r>
+              <w:t xml:space="preserve"> Jon P.</w:t>
             </w:r>
           </w:p>
         </w:tc>
@@ -3997,416 +4013,416 @@
               <w:jc w:val="both"/>
             </w:pPr>
             <w:r>
-              <w:t>8.</w:t>
-            </w:r>
-          </w:p>
-        </w:tc>
-      </w:tr>
-      <w:tr>
-        <w:tc>
-          <w:tcPr>
-            <w:tcW w:w="2263" w:type="dxa"/>
-            <w:vMerge/>
-          </w:tcPr>
-          <w:p>
-            <w:pPr>
-              <w:pStyle w:val="NoSpacing"/>
-              <w:jc w:val="both"/>
-            </w:pPr>
-          </w:p>
-        </w:tc>
-        <w:tc>
-          <w:tcPr>
-            <w:tcW w:w="7087" w:type="dxa"/>
-            <w:tcBorders>
-              <w:bottom w:val="single" w:sz="4" w:space="0" w:color="auto"/>
-            </w:tcBorders>
-          </w:tcPr>
-          <w:p>
-            <w:pPr>
-              <w:pStyle w:val="NoSpacing"/>
-              <w:jc w:val="both"/>
-            </w:pPr>
-            <w:r>
-              <w:t>9.</w:t>
-            </w:r>
-          </w:p>
-        </w:tc>
-      </w:tr>
-      <w:tr>
-        <w:tc>
-          <w:tcPr>
-            <w:tcW w:w="2263" w:type="dxa"/>
-            <w:shd w:val="clear" w:color="auto" w:fill="BFBFBF" w:themeFill="background1" w:themeFillShade="BF"/>
-          </w:tcPr>
-          <w:p>
-            <w:pPr>
-              <w:pStyle w:val="NoSpacing"/>
-              <w:jc w:val="both"/>
-            </w:pPr>
-          </w:p>
-        </w:tc>
-        <w:tc>
-          <w:tcPr>
-            <w:tcW w:w="7087" w:type="dxa"/>
-            <w:shd w:val="clear" w:color="auto" w:fill="BFBFBF" w:themeFill="background1" w:themeFillShade="BF"/>
-          </w:tcPr>
-          <w:p>
-            <w:pPr>
-              <w:pStyle w:val="NoSpacing"/>
-              <w:jc w:val="both"/>
-            </w:pPr>
-          </w:p>
-        </w:tc>
-      </w:tr>
-      <w:tr>
-        <w:tc>
-          <w:tcPr>
-            <w:tcW w:w="2263" w:type="dxa"/>
-            <w:vMerge w:val="restart"/>
-          </w:tcPr>
-          <w:p>
-            <w:pPr>
-              <w:pStyle w:val="NoSpacing"/>
-              <w:jc w:val="both"/>
-            </w:pPr>
-            <w:r>
-              <w:t>Group #3</w:t>
-            </w:r>
-          </w:p>
-        </w:tc>
-        <w:tc>
-          <w:tcPr>
-            <w:tcW w:w="7087" w:type="dxa"/>
-            <w:tcBorders>
-              <w:bottom w:val="single" w:sz="4" w:space="0" w:color="auto"/>
-            </w:tcBorders>
-          </w:tcPr>
-          <w:p>
-            <w:pPr>
-              <w:pStyle w:val="NoSpacing"/>
-              <w:jc w:val="both"/>
-            </w:pPr>
-            <w:r>
-              <w:t>1.</w:t>
-            </w:r>
-            <w:r>
-              <w:t xml:space="preserve">ADVINCULA, </w:t>
-            </w:r>
-            <w:proofErr w:type="spellStart"/>
-            <w:r>
-              <w:t>Rammaria</w:t>
-            </w:r>
-            <w:proofErr w:type="spellEnd"/>
-            <w:r>
-              <w:t xml:space="preserve"> Paula B.</w:t>
-            </w:r>
-          </w:p>
-        </w:tc>
-      </w:tr>
-      <w:tr>
-        <w:tc>
-          <w:tcPr>
-            <w:tcW w:w="2263" w:type="dxa"/>
-            <w:vMerge/>
-          </w:tcPr>
-          <w:p>
-            <w:pPr>
-              <w:pStyle w:val="NoSpacing"/>
-              <w:jc w:val="both"/>
-            </w:pPr>
-          </w:p>
-        </w:tc>
-        <w:tc>
-          <w:tcPr>
-            <w:tcW w:w="7087" w:type="dxa"/>
-            <w:shd w:val="clear" w:color="auto" w:fill="A8D08D" w:themeFill="accent6" w:themeFillTint="99"/>
-          </w:tcPr>
-          <w:p>
-            <w:pPr>
-              <w:pStyle w:val="NoSpacing"/>
-              <w:jc w:val="both"/>
-            </w:pPr>
-            <w:r>
-              <w:t>2.</w:t>
-            </w:r>
-            <w:r>
-              <w:t>ASPOEN, Le-an Andrew R.</w:t>
-            </w:r>
-          </w:p>
-        </w:tc>
-      </w:tr>
-      <w:tr>
-        <w:tc>
-          <w:tcPr>
-            <w:tcW w:w="2263" w:type="dxa"/>
-            <w:vMerge/>
-          </w:tcPr>
-          <w:p>
-            <w:pPr>
-              <w:pStyle w:val="NoSpacing"/>
-              <w:jc w:val="both"/>
-            </w:pPr>
-          </w:p>
-        </w:tc>
-        <w:tc>
-          <w:tcPr>
-            <w:tcW w:w="7087" w:type="dxa"/>
-            <w:tcBorders>
-              <w:bottom w:val="single" w:sz="4" w:space="0" w:color="auto"/>
-            </w:tcBorders>
-          </w:tcPr>
-          <w:p>
-            <w:pPr>
-              <w:pStyle w:val="NoSpacing"/>
-              <w:jc w:val="both"/>
-            </w:pPr>
-            <w:r>
-              <w:t>3.</w:t>
-            </w:r>
-            <w:r>
-              <w:t>BRABANTE, Eden Carlo P.</w:t>
-            </w:r>
-          </w:p>
-        </w:tc>
-      </w:tr>
-      <w:tr>
-        <w:tc>
-          <w:tcPr>
-            <w:tcW w:w="2263" w:type="dxa"/>
-            <w:vMerge/>
-          </w:tcPr>
-          <w:p>
-            <w:pPr>
-              <w:pStyle w:val="NoSpacing"/>
-              <w:jc w:val="both"/>
-            </w:pPr>
-          </w:p>
-        </w:tc>
-        <w:tc>
-          <w:tcPr>
-            <w:tcW w:w="7087" w:type="dxa"/>
-            <w:shd w:val="clear" w:color="auto" w:fill="A8D08D" w:themeFill="accent6" w:themeFillTint="99"/>
-          </w:tcPr>
-          <w:p>
-            <w:pPr>
-              <w:pStyle w:val="NoSpacing"/>
-              <w:jc w:val="both"/>
-            </w:pPr>
-            <w:r>
-              <w:t>4.</w:t>
-            </w:r>
-            <w:r>
-              <w:t xml:space="preserve">MARIÑAS, </w:t>
-            </w:r>
-            <w:proofErr w:type="spellStart"/>
-            <w:r>
-              <w:t>Jisselle</w:t>
-            </w:r>
-            <w:proofErr w:type="spellEnd"/>
-            <w:r>
-              <w:t xml:space="preserve"> Nicole F.</w:t>
-            </w:r>
-          </w:p>
-        </w:tc>
-      </w:tr>
-      <w:tr>
-        <w:tc>
-          <w:tcPr>
-            <w:tcW w:w="2263" w:type="dxa"/>
-            <w:vMerge/>
-          </w:tcPr>
-          <w:p>
-            <w:pPr>
-              <w:pStyle w:val="NoSpacing"/>
-              <w:jc w:val="both"/>
-            </w:pPr>
-          </w:p>
-        </w:tc>
-        <w:tc>
-          <w:tcPr>
-            <w:tcW w:w="7087" w:type="dxa"/>
-            <w:tcBorders>
-              <w:bottom w:val="single" w:sz="4" w:space="0" w:color="auto"/>
-            </w:tcBorders>
-          </w:tcPr>
-          <w:p>
-            <w:pPr>
-              <w:pStyle w:val="NoSpacing"/>
-              <w:jc w:val="both"/>
-            </w:pPr>
-            <w:r>
-              <w:t>5.</w:t>
-            </w:r>
-            <w:r>
-              <w:t xml:space="preserve">OPIANA, </w:t>
-            </w:r>
-            <w:proofErr w:type="spellStart"/>
-            <w:r>
-              <w:t>Claraine</w:t>
-            </w:r>
-            <w:proofErr w:type="spellEnd"/>
-            <w:r>
-              <w:t xml:space="preserve"> Joy A.</w:t>
-            </w:r>
-          </w:p>
-        </w:tc>
-      </w:tr>
-      <w:tr>
-        <w:tc>
-          <w:tcPr>
-            <w:tcW w:w="2263" w:type="dxa"/>
-            <w:vMerge/>
-          </w:tcPr>
-          <w:p>
-            <w:pPr>
-              <w:pStyle w:val="NoSpacing"/>
-              <w:jc w:val="both"/>
-            </w:pPr>
-          </w:p>
-        </w:tc>
-        <w:tc>
-          <w:tcPr>
-            <w:tcW w:w="7087" w:type="dxa"/>
-            <w:shd w:val="clear" w:color="auto" w:fill="A8D08D" w:themeFill="accent6" w:themeFillTint="99"/>
-          </w:tcPr>
-          <w:p>
-            <w:pPr>
-              <w:pStyle w:val="NoSpacing"/>
-              <w:jc w:val="both"/>
-            </w:pPr>
-            <w:r>
-              <w:t>6.</w:t>
-            </w:r>
-            <w:r>
-              <w:t xml:space="preserve">PANIS, </w:t>
-            </w:r>
-            <w:proofErr w:type="spellStart"/>
-            <w:r>
-              <w:t>Keilly</w:t>
-            </w:r>
-            <w:proofErr w:type="spellEnd"/>
-            <w:r>
-              <w:t xml:space="preserve"> Ruth D.</w:t>
-            </w:r>
-          </w:p>
-        </w:tc>
-      </w:tr>
-      <w:tr>
-        <w:tc>
-          <w:tcPr>
-            <w:tcW w:w="2263" w:type="dxa"/>
-            <w:vMerge/>
-          </w:tcPr>
-          <w:p>
-            <w:pPr>
-              <w:pStyle w:val="NoSpacing"/>
-              <w:jc w:val="both"/>
-            </w:pPr>
-          </w:p>
-        </w:tc>
-        <w:tc>
-          <w:tcPr>
-            <w:tcW w:w="7087" w:type="dxa"/>
-            <w:tcBorders>
-              <w:bottom w:val="single" w:sz="4" w:space="0" w:color="auto"/>
-            </w:tcBorders>
-          </w:tcPr>
-          <w:p>
-            <w:pPr>
-              <w:pStyle w:val="NoSpacing"/>
-              <w:jc w:val="both"/>
-            </w:pPr>
-            <w:r>
-              <w:t>7.</w:t>
-            </w:r>
-            <w:r>
-              <w:t xml:space="preserve">SISON, </w:t>
-            </w:r>
-            <w:proofErr w:type="spellStart"/>
-            <w:r>
-              <w:t>Chaserylle</w:t>
-            </w:r>
-            <w:proofErr w:type="spellEnd"/>
-            <w:r>
-              <w:t xml:space="preserve"> Know-well</w:t>
-            </w:r>
-          </w:p>
-        </w:tc>
-      </w:tr>
-      <w:tr>
-        <w:tc>
-          <w:tcPr>
-            <w:tcW w:w="2263" w:type="dxa"/>
-            <w:vMerge/>
-          </w:tcPr>
-          <w:p>
-            <w:pPr>
-              <w:pStyle w:val="NoSpacing"/>
-              <w:jc w:val="both"/>
-            </w:pPr>
-          </w:p>
-        </w:tc>
-        <w:tc>
-          <w:tcPr>
-            <w:tcW w:w="7087" w:type="dxa"/>
-            <w:shd w:val="clear" w:color="auto" w:fill="A8D08D" w:themeFill="accent6" w:themeFillTint="99"/>
-          </w:tcPr>
-          <w:p>
-            <w:pPr>
-              <w:pStyle w:val="NoSpacing"/>
-              <w:jc w:val="both"/>
-            </w:pPr>
-            <w:r>
-              <w:t>8.</w:t>
-            </w:r>
-            <w:r>
-              <w:t xml:space="preserve">UYENGCO, </w:t>
-            </w:r>
-            <w:proofErr w:type="spellStart"/>
-            <w:r>
-              <w:t>Zari</w:t>
-            </w:r>
-            <w:proofErr w:type="spellEnd"/>
-            <w:r>
-              <w:t xml:space="preserve"> R.</w:t>
-            </w:r>
-          </w:p>
-        </w:tc>
-      </w:tr>
-      <w:tr>
-        <w:tc>
-          <w:tcPr>
-            <w:tcW w:w="2263" w:type="dxa"/>
-            <w:vMerge/>
-          </w:tcPr>
-          <w:p>
-            <w:pPr>
-              <w:pStyle w:val="NoSpacing"/>
-              <w:jc w:val="both"/>
-            </w:pPr>
-          </w:p>
-        </w:tc>
-        <w:tc>
-          <w:tcPr>
-            <w:tcW w:w="7087" w:type="dxa"/>
-            <w:tcBorders>
-              <w:bottom w:val="single" w:sz="4" w:space="0" w:color="auto"/>
-            </w:tcBorders>
-          </w:tcPr>
-          <w:p>
-            <w:pPr>
-              <w:pStyle w:val="NoSpacing"/>
-              <w:jc w:val="both"/>
-            </w:pPr>
-            <w:r>
-              <w:t>9.</w:t>
-            </w:r>
-            <w:r>
-              <w:t>VILLEGAS, Kristen Kyra D.</w:t>
+              <w:t>8.Pagalanan, Lawrence Christian R.</w:t>
             </w:r>
             <w:bookmarkStart w:id="0" w:name="_GoBack"/>
             <w:bookmarkEnd w:id="0"/>
+          </w:p>
+        </w:tc>
+      </w:tr>
+      <w:tr>
+        <w:tc>
+          <w:tcPr>
+            <w:tcW w:w="2263" w:type="dxa"/>
+            <w:vMerge/>
+          </w:tcPr>
+          <w:p>
+            <w:pPr>
+              <w:pStyle w:val="NoSpacing"/>
+              <w:jc w:val="both"/>
+            </w:pPr>
+          </w:p>
+        </w:tc>
+        <w:tc>
+          <w:tcPr>
+            <w:tcW w:w="7087" w:type="dxa"/>
+            <w:tcBorders>
+              <w:bottom w:val="single" w:sz="4" w:space="0" w:color="auto"/>
+            </w:tcBorders>
+          </w:tcPr>
+          <w:p>
+            <w:pPr>
+              <w:pStyle w:val="NoSpacing"/>
+              <w:jc w:val="both"/>
+            </w:pPr>
+            <w:r>
+              <w:t>9.Uy, David Calvin B.</w:t>
+            </w:r>
+          </w:p>
+        </w:tc>
+      </w:tr>
+      <w:tr>
+        <w:tc>
+          <w:tcPr>
+            <w:tcW w:w="2263" w:type="dxa"/>
+            <w:shd w:val="clear" w:color="auto" w:fill="BFBFBF" w:themeFill="background1" w:themeFillShade="BF"/>
+          </w:tcPr>
+          <w:p>
+            <w:pPr>
+              <w:pStyle w:val="NoSpacing"/>
+              <w:jc w:val="both"/>
+            </w:pPr>
+          </w:p>
+        </w:tc>
+        <w:tc>
+          <w:tcPr>
+            <w:tcW w:w="7087" w:type="dxa"/>
+            <w:shd w:val="clear" w:color="auto" w:fill="BFBFBF" w:themeFill="background1" w:themeFillShade="BF"/>
+          </w:tcPr>
+          <w:p>
+            <w:pPr>
+              <w:pStyle w:val="NoSpacing"/>
+              <w:jc w:val="both"/>
+            </w:pPr>
+          </w:p>
+        </w:tc>
+      </w:tr>
+      <w:tr>
+        <w:tc>
+          <w:tcPr>
+            <w:tcW w:w="2263" w:type="dxa"/>
+            <w:vMerge w:val="restart"/>
+          </w:tcPr>
+          <w:p>
+            <w:pPr>
+              <w:pStyle w:val="NoSpacing"/>
+              <w:jc w:val="both"/>
+            </w:pPr>
+            <w:r>
+              <w:t>Group #3</w:t>
+            </w:r>
+          </w:p>
+        </w:tc>
+        <w:tc>
+          <w:tcPr>
+            <w:tcW w:w="7087" w:type="dxa"/>
+            <w:tcBorders>
+              <w:bottom w:val="single" w:sz="4" w:space="0" w:color="auto"/>
+            </w:tcBorders>
+          </w:tcPr>
+          <w:p>
+            <w:pPr>
+              <w:pStyle w:val="NoSpacing"/>
+              <w:jc w:val="both"/>
+            </w:pPr>
+            <w:r>
+              <w:t>1.</w:t>
+            </w:r>
+            <w:r>
+              <w:t xml:space="preserve">ADVINCULA, </w:t>
+            </w:r>
+            <w:proofErr w:type="spellStart"/>
+            <w:r>
+              <w:t>Rammaria</w:t>
+            </w:r>
+            <w:proofErr w:type="spellEnd"/>
+            <w:r>
+              <w:t xml:space="preserve"> Paula B.</w:t>
+            </w:r>
+          </w:p>
+        </w:tc>
+      </w:tr>
+      <w:tr>
+        <w:tc>
+          <w:tcPr>
+            <w:tcW w:w="2263" w:type="dxa"/>
+            <w:vMerge/>
+          </w:tcPr>
+          <w:p>
+            <w:pPr>
+              <w:pStyle w:val="NoSpacing"/>
+              <w:jc w:val="both"/>
+            </w:pPr>
+          </w:p>
+        </w:tc>
+        <w:tc>
+          <w:tcPr>
+            <w:tcW w:w="7087" w:type="dxa"/>
+            <w:shd w:val="clear" w:color="auto" w:fill="A8D08D" w:themeFill="accent6" w:themeFillTint="99"/>
+          </w:tcPr>
+          <w:p>
+            <w:pPr>
+              <w:pStyle w:val="NoSpacing"/>
+              <w:jc w:val="both"/>
+            </w:pPr>
+            <w:r>
+              <w:t>2.</w:t>
+            </w:r>
+            <w:r>
+              <w:t>ASPOEN, Le-an Andrew R.</w:t>
+            </w:r>
+          </w:p>
+        </w:tc>
+      </w:tr>
+      <w:tr>
+        <w:tc>
+          <w:tcPr>
+            <w:tcW w:w="2263" w:type="dxa"/>
+            <w:vMerge/>
+          </w:tcPr>
+          <w:p>
+            <w:pPr>
+              <w:pStyle w:val="NoSpacing"/>
+              <w:jc w:val="both"/>
+            </w:pPr>
+          </w:p>
+        </w:tc>
+        <w:tc>
+          <w:tcPr>
+            <w:tcW w:w="7087" w:type="dxa"/>
+            <w:tcBorders>
+              <w:bottom w:val="single" w:sz="4" w:space="0" w:color="auto"/>
+            </w:tcBorders>
+          </w:tcPr>
+          <w:p>
+            <w:pPr>
+              <w:pStyle w:val="NoSpacing"/>
+              <w:jc w:val="both"/>
+            </w:pPr>
+            <w:r>
+              <w:t>3.</w:t>
+            </w:r>
+            <w:r>
+              <w:t>BRABANTE, Eden Carlo P.</w:t>
+            </w:r>
+          </w:p>
+        </w:tc>
+      </w:tr>
+      <w:tr>
+        <w:tc>
+          <w:tcPr>
+            <w:tcW w:w="2263" w:type="dxa"/>
+            <w:vMerge/>
+          </w:tcPr>
+          <w:p>
+            <w:pPr>
+              <w:pStyle w:val="NoSpacing"/>
+              <w:jc w:val="both"/>
+            </w:pPr>
+          </w:p>
+        </w:tc>
+        <w:tc>
+          <w:tcPr>
+            <w:tcW w:w="7087" w:type="dxa"/>
+            <w:shd w:val="clear" w:color="auto" w:fill="A8D08D" w:themeFill="accent6" w:themeFillTint="99"/>
+          </w:tcPr>
+          <w:p>
+            <w:pPr>
+              <w:pStyle w:val="NoSpacing"/>
+              <w:jc w:val="both"/>
+            </w:pPr>
+            <w:r>
+              <w:t>4.</w:t>
+            </w:r>
+            <w:r>
+              <w:t xml:space="preserve">MARIÑAS, </w:t>
+            </w:r>
+            <w:proofErr w:type="spellStart"/>
+            <w:r>
+              <w:t>Jisselle</w:t>
+            </w:r>
+            <w:proofErr w:type="spellEnd"/>
+            <w:r>
+              <w:t xml:space="preserve"> Nicole F.</w:t>
+            </w:r>
+          </w:p>
+        </w:tc>
+      </w:tr>
+      <w:tr>
+        <w:tc>
+          <w:tcPr>
+            <w:tcW w:w="2263" w:type="dxa"/>
+            <w:vMerge/>
+          </w:tcPr>
+          <w:p>
+            <w:pPr>
+              <w:pStyle w:val="NoSpacing"/>
+              <w:jc w:val="both"/>
+            </w:pPr>
+          </w:p>
+        </w:tc>
+        <w:tc>
+          <w:tcPr>
+            <w:tcW w:w="7087" w:type="dxa"/>
+            <w:tcBorders>
+              <w:bottom w:val="single" w:sz="4" w:space="0" w:color="auto"/>
+            </w:tcBorders>
+          </w:tcPr>
+          <w:p>
+            <w:pPr>
+              <w:pStyle w:val="NoSpacing"/>
+              <w:jc w:val="both"/>
+            </w:pPr>
+            <w:r>
+              <w:t>5.</w:t>
+            </w:r>
+            <w:r>
+              <w:t xml:space="preserve">OPIANA, </w:t>
+            </w:r>
+            <w:proofErr w:type="spellStart"/>
+            <w:r>
+              <w:t>Claraine</w:t>
+            </w:r>
+            <w:proofErr w:type="spellEnd"/>
+            <w:r>
+              <w:t xml:space="preserve"> Joy A.</w:t>
+            </w:r>
+          </w:p>
+        </w:tc>
+      </w:tr>
+      <w:tr>
+        <w:tc>
+          <w:tcPr>
+            <w:tcW w:w="2263" w:type="dxa"/>
+            <w:vMerge/>
+          </w:tcPr>
+          <w:p>
+            <w:pPr>
+              <w:pStyle w:val="NoSpacing"/>
+              <w:jc w:val="both"/>
+            </w:pPr>
+          </w:p>
+        </w:tc>
+        <w:tc>
+          <w:tcPr>
+            <w:tcW w:w="7087" w:type="dxa"/>
+            <w:shd w:val="clear" w:color="auto" w:fill="A8D08D" w:themeFill="accent6" w:themeFillTint="99"/>
+          </w:tcPr>
+          <w:p>
+            <w:pPr>
+              <w:pStyle w:val="NoSpacing"/>
+              <w:jc w:val="both"/>
+            </w:pPr>
+            <w:r>
+              <w:t>6.</w:t>
+            </w:r>
+            <w:r>
+              <w:t xml:space="preserve">PANIS, </w:t>
+            </w:r>
+            <w:proofErr w:type="spellStart"/>
+            <w:r>
+              <w:t>Keilly</w:t>
+            </w:r>
+            <w:proofErr w:type="spellEnd"/>
+            <w:r>
+              <w:t xml:space="preserve"> Ruth D.</w:t>
+            </w:r>
+          </w:p>
+        </w:tc>
+      </w:tr>
+      <w:tr>
+        <w:tc>
+          <w:tcPr>
+            <w:tcW w:w="2263" w:type="dxa"/>
+            <w:vMerge/>
+          </w:tcPr>
+          <w:p>
+            <w:pPr>
+              <w:pStyle w:val="NoSpacing"/>
+              <w:jc w:val="both"/>
+            </w:pPr>
+          </w:p>
+        </w:tc>
+        <w:tc>
+          <w:tcPr>
+            <w:tcW w:w="7087" w:type="dxa"/>
+            <w:tcBorders>
+              <w:bottom w:val="single" w:sz="4" w:space="0" w:color="auto"/>
+            </w:tcBorders>
+          </w:tcPr>
+          <w:p>
+            <w:pPr>
+              <w:pStyle w:val="NoSpacing"/>
+              <w:jc w:val="both"/>
+            </w:pPr>
+            <w:r>
+              <w:t>7.</w:t>
+            </w:r>
+            <w:r>
+              <w:t xml:space="preserve">SISON, </w:t>
+            </w:r>
+            <w:proofErr w:type="spellStart"/>
+            <w:r>
+              <w:t>Chaserylle</w:t>
+            </w:r>
+            <w:proofErr w:type="spellEnd"/>
+            <w:r>
+              <w:t xml:space="preserve"> Know-well</w:t>
+            </w:r>
+          </w:p>
+        </w:tc>
+      </w:tr>
+      <w:tr>
+        <w:tc>
+          <w:tcPr>
+            <w:tcW w:w="2263" w:type="dxa"/>
+            <w:vMerge/>
+          </w:tcPr>
+          <w:p>
+            <w:pPr>
+              <w:pStyle w:val="NoSpacing"/>
+              <w:jc w:val="both"/>
+            </w:pPr>
+          </w:p>
+        </w:tc>
+        <w:tc>
+          <w:tcPr>
+            <w:tcW w:w="7087" w:type="dxa"/>
+            <w:shd w:val="clear" w:color="auto" w:fill="A8D08D" w:themeFill="accent6" w:themeFillTint="99"/>
+          </w:tcPr>
+          <w:p>
+            <w:pPr>
+              <w:pStyle w:val="NoSpacing"/>
+              <w:jc w:val="both"/>
+            </w:pPr>
+            <w:r>
+              <w:t>8.</w:t>
+            </w:r>
+            <w:r>
+              <w:t xml:space="preserve">UYENGCO, </w:t>
+            </w:r>
+            <w:proofErr w:type="spellStart"/>
+            <w:r>
+              <w:t>Zari</w:t>
+            </w:r>
+            <w:proofErr w:type="spellEnd"/>
+            <w:r>
+              <w:t xml:space="preserve"> R.</w:t>
+            </w:r>
+          </w:p>
+        </w:tc>
+      </w:tr>
+      <w:tr>
+        <w:tc>
+          <w:tcPr>
+            <w:tcW w:w="2263" w:type="dxa"/>
+            <w:vMerge/>
+          </w:tcPr>
+          <w:p>
+            <w:pPr>
+              <w:pStyle w:val="NoSpacing"/>
+              <w:jc w:val="both"/>
+            </w:pPr>
+          </w:p>
+        </w:tc>
+        <w:tc>
+          <w:tcPr>
+            <w:tcW w:w="7087" w:type="dxa"/>
+            <w:tcBorders>
+              <w:bottom w:val="single" w:sz="4" w:space="0" w:color="auto"/>
+            </w:tcBorders>
+          </w:tcPr>
+          <w:p>
+            <w:pPr>
+              <w:pStyle w:val="NoSpacing"/>
+              <w:jc w:val="both"/>
+            </w:pPr>
+            <w:r>
+              <w:t>9.</w:t>
+            </w:r>
+            <w:r>
+              <w:t>VILLEGAS, Kristen Kyra D.</w:t>
+            </w:r>
           </w:p>
         </w:tc>
       </w:tr>
@@ -7006,7 +7022,7 @@
   <a:extraClrSchemeLst/>
   <a:extLst>
     <a:ext uri="{05A4C25C-085E-4340-85A3-A5531E510DB2}">
-      <thm15:themeFamily xmlns:thm15="http://schemas.microsoft.com/office/thememl/2012/main" xmlns="" name="Office Theme" id="{62F939B6-93AF-4DB8-9C6B-D6C7DFDC589F}" vid="{4A3C46E8-61CC-4603-A589-7422A47A8E4A}"/>
+      <thm15:themeFamily xmlns="" xmlns:thm15="http://schemas.microsoft.com/office/thememl/2012/main" name="Office Theme" id="{62F939B6-93AF-4DB8-9C6B-D6C7DFDC589F}" vid="{4A3C46E8-61CC-4603-A589-7422A47A8E4A}"/>
     </a:ext>
   </a:extLst>
 </a:theme>

</xml_diff>

<commit_message>
Group 2 4:00 - 5:30 TF
</commit_message>
<xml_diff>
--- a/Groupings.docx
+++ b/Groupings.docx
@@ -566,13 +566,8 @@
               <w:jc w:val="both"/>
             </w:pPr>
             <w:r>
-              <w:t xml:space="preserve">CACHO, YZ </w:t>
-            </w:r>
-            <w:proofErr w:type="spellStart"/>
-            <w:r>
-              <w:t>Drazen</w:t>
-            </w:r>
-            <w:proofErr w:type="spellEnd"/>
+              <w:t>CACHO, YZ Drazen</w:t>
+            </w:r>
           </w:p>
         </w:tc>
       </w:tr>
@@ -604,13 +599,8 @@
               <w:jc w:val="both"/>
             </w:pPr>
             <w:r>
-              <w:t xml:space="preserve">CEA, </w:t>
-            </w:r>
-            <w:proofErr w:type="spellStart"/>
-            <w:r>
-              <w:t>Kenan</w:t>
-            </w:r>
-            <w:proofErr w:type="spellEnd"/>
+              <w:t>CEA, Kenan</w:t>
+            </w:r>
           </w:p>
         </w:tc>
       </w:tr>
@@ -644,13 +634,8 @@
               <w:jc w:val="both"/>
             </w:pPr>
             <w:r>
-              <w:t xml:space="preserve">PAYAKET, </w:t>
-            </w:r>
-            <w:proofErr w:type="spellStart"/>
-            <w:r>
-              <w:t>Juleus</w:t>
-            </w:r>
-            <w:proofErr w:type="spellEnd"/>
+              <w:t>PAYAKET, Juleus</w:t>
+            </w:r>
           </w:p>
         </w:tc>
       </w:tr>
@@ -682,13 +667,8 @@
               <w:jc w:val="both"/>
             </w:pPr>
             <w:r>
-              <w:t xml:space="preserve">CORILLA, Patricia </w:t>
-            </w:r>
-            <w:proofErr w:type="spellStart"/>
-            <w:r>
-              <w:t>Adelle</w:t>
-            </w:r>
-            <w:proofErr w:type="spellEnd"/>
+              <w:t>CORILLA, Patricia Adelle</w:t>
+            </w:r>
           </w:p>
         </w:tc>
       </w:tr>
@@ -755,13 +735,8 @@
               <w:jc w:val="both"/>
             </w:pPr>
             <w:r>
-              <w:t>JORQUIA, Jan-</w:t>
-            </w:r>
-            <w:proofErr w:type="spellStart"/>
-            <w:r>
-              <w:t>mae</w:t>
-            </w:r>
-            <w:proofErr w:type="spellEnd"/>
+              <w:t>JORQUIA, Jan-mae</w:t>
+            </w:r>
           </w:p>
         </w:tc>
       </w:tr>
@@ -795,13 +770,8 @@
               <w:jc w:val="both"/>
             </w:pPr>
             <w:r>
-              <w:t xml:space="preserve">NATIVIDAD, </w:t>
-            </w:r>
-            <w:proofErr w:type="spellStart"/>
-            <w:r>
-              <w:t>Ernallyn</w:t>
-            </w:r>
-            <w:proofErr w:type="spellEnd"/>
+              <w:t>NATIVIDAD, Ernallyn</w:t>
+            </w:r>
           </w:p>
         </w:tc>
       </w:tr>
@@ -833,13 +803,8 @@
               <w:jc w:val="both"/>
             </w:pPr>
             <w:r>
-              <w:t xml:space="preserve">PAGUIO, Tanya </w:t>
-            </w:r>
-            <w:proofErr w:type="spellStart"/>
-            <w:r>
-              <w:t>Anjelica</w:t>
-            </w:r>
-            <w:proofErr w:type="spellEnd"/>
+              <w:t>PAGUIO, Tanya Anjelica</w:t>
+            </w:r>
           </w:p>
         </w:tc>
       </w:tr>
@@ -939,13 +904,8 @@
               </w:numPr>
               <w:jc w:val="both"/>
             </w:pPr>
-            <w:proofErr w:type="spellStart"/>
-            <w:r>
-              <w:t>Parayno</w:t>
-            </w:r>
-            <w:proofErr w:type="spellEnd"/>
-            <w:r>
-              <w:t>, Chari Anne B.</w:t>
+            <w:r>
+              <w:t>Parayno, Chari Anne B.</w:t>
             </w:r>
           </w:p>
         </w:tc>
@@ -977,21 +937,8 @@
               </w:numPr>
               <w:jc w:val="both"/>
             </w:pPr>
-            <w:proofErr w:type="spellStart"/>
-            <w:r>
-              <w:t>Ulep</w:t>
-            </w:r>
-            <w:proofErr w:type="spellEnd"/>
-            <w:r>
-              <w:t xml:space="preserve">, </w:t>
-            </w:r>
-            <w:proofErr w:type="spellStart"/>
-            <w:r>
-              <w:t>Benjie</w:t>
-            </w:r>
-            <w:proofErr w:type="spellEnd"/>
-            <w:r>
-              <w:t xml:space="preserve"> A.</w:t>
+            <w:r>
+              <w:t>Ulep, Benjie A.</w:t>
             </w:r>
           </w:p>
         </w:tc>
@@ -1025,21 +972,8 @@
               </w:numPr>
               <w:jc w:val="both"/>
             </w:pPr>
-            <w:proofErr w:type="spellStart"/>
-            <w:r>
-              <w:t>Villanos</w:t>
-            </w:r>
-            <w:proofErr w:type="spellEnd"/>
-            <w:r>
-              <w:t xml:space="preserve">, </w:t>
-            </w:r>
-            <w:proofErr w:type="spellStart"/>
-            <w:r>
-              <w:t>Denrich</w:t>
-            </w:r>
-            <w:proofErr w:type="spellEnd"/>
-            <w:r>
-              <w:t xml:space="preserve"> G.</w:t>
+            <w:r>
+              <w:t>Villanos, Denrich G.</w:t>
             </w:r>
           </w:p>
         </w:tc>
@@ -1071,13 +1005,8 @@
               </w:numPr>
               <w:jc w:val="both"/>
             </w:pPr>
-            <w:proofErr w:type="spellStart"/>
-            <w:r>
-              <w:t>Marzan</w:t>
-            </w:r>
-            <w:proofErr w:type="spellEnd"/>
-            <w:r>
-              <w:t>, Mark Kenneth P.</w:t>
+            <w:r>
+              <w:t>Marzan, Mark Kenneth P.</w:t>
             </w:r>
           </w:p>
         </w:tc>
@@ -1111,21 +1040,8 @@
               </w:numPr>
               <w:jc w:val="both"/>
             </w:pPr>
-            <w:proofErr w:type="spellStart"/>
-            <w:r>
-              <w:t>Gaddi</w:t>
-            </w:r>
-            <w:proofErr w:type="spellEnd"/>
-            <w:r>
-              <w:t xml:space="preserve">, </w:t>
-            </w:r>
-            <w:proofErr w:type="spellStart"/>
-            <w:r>
-              <w:t>Julina</w:t>
-            </w:r>
-            <w:proofErr w:type="spellEnd"/>
-            <w:r>
-              <w:t xml:space="preserve"> May J.</w:t>
+            <w:r>
+              <w:t>Gaddi, Julina May J.</w:t>
             </w:r>
           </w:p>
         </w:tc>
@@ -1157,21 +1073,8 @@
               </w:numPr>
               <w:jc w:val="both"/>
             </w:pPr>
-            <w:proofErr w:type="spellStart"/>
-            <w:r>
-              <w:t>Oñate</w:t>
-            </w:r>
-            <w:proofErr w:type="spellEnd"/>
-            <w:r>
-              <w:t xml:space="preserve">, </w:t>
-            </w:r>
-            <w:proofErr w:type="spellStart"/>
-            <w:r>
-              <w:t>Prins</w:t>
-            </w:r>
-            <w:proofErr w:type="spellEnd"/>
-            <w:r>
-              <w:t xml:space="preserve"> Frederick L.</w:t>
+            <w:r>
+              <w:t>Oñate, Prins Frederick L.</w:t>
             </w:r>
           </w:p>
         </w:tc>
@@ -1239,23 +1142,7 @@
               <w:jc w:val="both"/>
             </w:pPr>
             <w:r>
-              <w:t xml:space="preserve">Ares, </w:t>
-            </w:r>
-            <w:proofErr w:type="spellStart"/>
-            <w:r>
-              <w:t>Jascha</w:t>
-            </w:r>
-            <w:proofErr w:type="spellEnd"/>
-            <w:r>
-              <w:t xml:space="preserve"> </w:t>
-            </w:r>
-            <w:proofErr w:type="spellStart"/>
-            <w:r>
-              <w:t>Khyle</w:t>
-            </w:r>
-            <w:proofErr w:type="spellEnd"/>
-            <w:r>
-              <w:t xml:space="preserve"> R.</w:t>
+              <w:t>Ares, Jascha Khyle R.</w:t>
             </w:r>
           </w:p>
         </w:tc>
@@ -1289,21 +1176,8 @@
               </w:numPr>
               <w:jc w:val="both"/>
             </w:pPr>
-            <w:proofErr w:type="spellStart"/>
-            <w:r>
-              <w:t>Gelidon</w:t>
-            </w:r>
-            <w:proofErr w:type="spellEnd"/>
-            <w:r>
-              <w:t xml:space="preserve">, Mary </w:t>
-            </w:r>
-            <w:proofErr w:type="spellStart"/>
-            <w:r>
-              <w:t>Blessie</w:t>
-            </w:r>
-            <w:proofErr w:type="spellEnd"/>
-            <w:r>
-              <w:t xml:space="preserve"> B.</w:t>
+            <w:r>
+              <w:t>Gelidon, Mary Blessie B.</w:t>
             </w:r>
           </w:p>
         </w:tc>
@@ -1335,13 +1209,8 @@
               </w:numPr>
               <w:jc w:val="both"/>
             </w:pPr>
-            <w:proofErr w:type="spellStart"/>
-            <w:r>
-              <w:t>Cantero</w:t>
-            </w:r>
-            <w:proofErr w:type="spellEnd"/>
-            <w:r>
-              <w:t>, Mark Israel A.</w:t>
+            <w:r>
+              <w:t>Cantero, Mark Israel A.</w:t>
             </w:r>
           </w:p>
         </w:tc>
@@ -1378,21 +1247,8 @@
               </w:numPr>
               <w:jc w:val="both"/>
             </w:pPr>
-            <w:proofErr w:type="spellStart"/>
-            <w:r>
-              <w:t>Carabit</w:t>
-            </w:r>
-            <w:proofErr w:type="spellEnd"/>
-            <w:r>
-              <w:t xml:space="preserve">, </w:t>
-            </w:r>
-            <w:proofErr w:type="spellStart"/>
-            <w:r>
-              <w:t>Jeco</w:t>
-            </w:r>
-            <w:proofErr w:type="spellEnd"/>
-            <w:r>
-              <w:t xml:space="preserve"> A.</w:t>
+            <w:r>
+              <w:t>Carabit, Jeco A.</w:t>
             </w:r>
           </w:p>
         </w:tc>
@@ -1490,15 +1346,7 @@
               <w:t xml:space="preserve"> </w:t>
             </w:r>
             <w:r>
-              <w:t xml:space="preserve">Andres, </w:t>
-            </w:r>
-            <w:proofErr w:type="spellStart"/>
-            <w:r>
-              <w:t>Erythrina</w:t>
-            </w:r>
-            <w:proofErr w:type="spellEnd"/>
-            <w:r>
-              <w:t xml:space="preserve"> Nicole C.</w:t>
+              <w:t>Andres, Erythrina Nicole C.</w:t>
             </w:r>
           </w:p>
         </w:tc>
@@ -1527,21 +1375,8 @@
             <w:r>
               <w:t xml:space="preserve">2. </w:t>
             </w:r>
-            <w:proofErr w:type="spellStart"/>
-            <w:r>
-              <w:t>Balantin</w:t>
-            </w:r>
-            <w:proofErr w:type="spellEnd"/>
-            <w:r>
-              <w:t xml:space="preserve">, </w:t>
-            </w:r>
-            <w:proofErr w:type="spellStart"/>
-            <w:r>
-              <w:t>Renphil</w:t>
-            </w:r>
-            <w:proofErr w:type="spellEnd"/>
-            <w:r>
-              <w:t xml:space="preserve"> Ian G.</w:t>
+            <w:r>
+              <w:t>Balantin, Renphil Ian G.</w:t>
             </w:r>
           </w:p>
         </w:tc>
@@ -1567,21 +1402,8 @@
             <w:r>
               <w:t xml:space="preserve">3. </w:t>
             </w:r>
-            <w:proofErr w:type="spellStart"/>
-            <w:r>
-              <w:t>Baldovino</w:t>
-            </w:r>
-            <w:proofErr w:type="spellEnd"/>
-            <w:r>
-              <w:t xml:space="preserve">, </w:t>
-            </w:r>
-            <w:proofErr w:type="spellStart"/>
-            <w:r>
-              <w:t>Britanny</w:t>
-            </w:r>
-            <w:proofErr w:type="spellEnd"/>
-            <w:r>
-              <w:t xml:space="preserve"> M.</w:t>
+            <w:r>
+              <w:t>Baldovino, Britanny M.</w:t>
             </w:r>
           </w:p>
         </w:tc>
@@ -1610,13 +1432,8 @@
             <w:r>
               <w:t xml:space="preserve">4. </w:t>
             </w:r>
-            <w:proofErr w:type="spellStart"/>
-            <w:r>
-              <w:t>Codod</w:t>
-            </w:r>
-            <w:proofErr w:type="spellEnd"/>
-            <w:r>
-              <w:t>, Andre D.</w:t>
+            <w:r>
+              <w:t>Codod, Andre D.</w:t>
             </w:r>
           </w:p>
         </w:tc>
@@ -1643,15 +1460,7 @@
               <w:t xml:space="preserve">5. </w:t>
             </w:r>
             <w:r>
-              <w:t xml:space="preserve">Dion, Leo </w:t>
-            </w:r>
-            <w:proofErr w:type="spellStart"/>
-            <w:r>
-              <w:t>Jhester</w:t>
-            </w:r>
-            <w:proofErr w:type="spellEnd"/>
-            <w:r>
-              <w:t xml:space="preserve"> R.</w:t>
+              <w:t>Dion, Leo Jhester R.</w:t>
             </w:r>
           </w:p>
         </w:tc>
@@ -1680,13 +1489,8 @@
             <w:r>
               <w:t xml:space="preserve">6. </w:t>
             </w:r>
-            <w:proofErr w:type="spellStart"/>
-            <w:r>
-              <w:t>Doria</w:t>
-            </w:r>
-            <w:proofErr w:type="spellEnd"/>
-            <w:r>
-              <w:t>, Janine Q.</w:t>
+            <w:r>
+              <w:t>Doria, Janine Q.</w:t>
             </w:r>
           </w:p>
         </w:tc>
@@ -1712,13 +1516,8 @@
             <w:r>
               <w:t xml:space="preserve">7. </w:t>
             </w:r>
-            <w:proofErr w:type="spellStart"/>
-            <w:r>
-              <w:t>Galiste</w:t>
-            </w:r>
-            <w:proofErr w:type="spellEnd"/>
-            <w:r>
-              <w:t>, Adrian Angelo G.</w:t>
+            <w:r>
+              <w:t>Galiste, Adrian Angelo G.</w:t>
             </w:r>
           </w:p>
         </w:tc>
@@ -1747,21 +1546,8 @@
             <w:r>
               <w:t xml:space="preserve">8. </w:t>
             </w:r>
-            <w:proofErr w:type="spellStart"/>
-            <w:r>
-              <w:t>Galiste</w:t>
-            </w:r>
-            <w:proofErr w:type="spellEnd"/>
-            <w:r>
-              <w:t xml:space="preserve">, </w:t>
-            </w:r>
-            <w:proofErr w:type="spellStart"/>
-            <w:r>
-              <w:t>Idris</w:t>
-            </w:r>
-            <w:proofErr w:type="spellEnd"/>
-            <w:r>
-              <w:t xml:space="preserve"> Gabriel M.</w:t>
+            <w:r>
+              <w:t>Galiste, Idris Gabriel M.</w:t>
             </w:r>
           </w:p>
         </w:tc>
@@ -1787,13 +1573,8 @@
             <w:r>
               <w:t xml:space="preserve">9. </w:t>
             </w:r>
-            <w:proofErr w:type="spellStart"/>
-            <w:r>
-              <w:t>Hipol</w:t>
-            </w:r>
-            <w:proofErr w:type="spellEnd"/>
-            <w:r>
-              <w:t>, Joshua Royce A.</w:t>
+            <w:r>
+              <w:t>Hipol, Joshua Royce A.</w:t>
             </w:r>
           </w:p>
         </w:tc>
@@ -1822,21 +1603,8 @@
             <w:r>
               <w:t xml:space="preserve">10. </w:t>
             </w:r>
-            <w:proofErr w:type="spellStart"/>
-            <w:r>
-              <w:t>Manaois</w:t>
-            </w:r>
-            <w:proofErr w:type="spellEnd"/>
-            <w:r>
-              <w:t xml:space="preserve">, </w:t>
-            </w:r>
-            <w:proofErr w:type="spellStart"/>
-            <w:r>
-              <w:t>Royette</w:t>
-            </w:r>
-            <w:proofErr w:type="spellEnd"/>
-            <w:r>
-              <w:t xml:space="preserve"> A.</w:t>
+            <w:r>
+              <w:t>Manaois, Royette A.</w:t>
             </w:r>
           </w:p>
         </w:tc>
@@ -1862,21 +1630,8 @@
             <w:r>
               <w:t xml:space="preserve">11. </w:t>
             </w:r>
-            <w:proofErr w:type="spellStart"/>
-            <w:r>
-              <w:t>Mascardo</w:t>
-            </w:r>
-            <w:proofErr w:type="spellEnd"/>
-            <w:r>
-              <w:t xml:space="preserve">, </w:t>
-            </w:r>
-            <w:proofErr w:type="spellStart"/>
-            <w:r>
-              <w:t>Naider</w:t>
-            </w:r>
-            <w:proofErr w:type="spellEnd"/>
-            <w:r>
-              <w:t xml:space="preserve"> N.</w:t>
+            <w:r>
+              <w:t>Mascardo, Naider N.</w:t>
             </w:r>
           </w:p>
         </w:tc>
@@ -1902,13 +1657,8 @@
             <w:r>
               <w:t xml:space="preserve">12. </w:t>
             </w:r>
-            <w:proofErr w:type="spellStart"/>
-            <w:r>
-              <w:t>Tagle</w:t>
-            </w:r>
-            <w:proofErr w:type="spellEnd"/>
-            <w:r>
-              <w:t>, Christine B.</w:t>
+            <w:r>
+              <w:t>Tagle, Christine B.</w:t>
             </w:r>
           </w:p>
         </w:tc>
@@ -1989,15 +1739,7 @@
               <w:jc w:val="both"/>
             </w:pPr>
             <w:r>
-              <w:t xml:space="preserve">1. </w:t>
-            </w:r>
-            <w:proofErr w:type="spellStart"/>
-            <w:r>
-              <w:t>Ampaguey</w:t>
-            </w:r>
-            <w:proofErr w:type="spellEnd"/>
-            <w:r>
-              <w:t xml:space="preserve">, Michael Johnson </w:t>
+              <w:t xml:space="preserve">1. Ampaguey, Michael Johnson </w:t>
             </w:r>
           </w:p>
         </w:tc>
@@ -2026,15 +1768,7 @@
               <w:jc w:val="both"/>
             </w:pPr>
             <w:r>
-              <w:t xml:space="preserve">2. De </w:t>
-            </w:r>
-            <w:proofErr w:type="spellStart"/>
-            <w:r>
-              <w:t>Asis</w:t>
-            </w:r>
-            <w:proofErr w:type="spellEnd"/>
-            <w:r>
-              <w:t>, Ferdinand II</w:t>
+              <w:t>2. De Asis, Ferdinand II</w:t>
             </w:r>
           </w:p>
         </w:tc>
@@ -2094,52 +1828,39 @@
               <w:jc w:val="both"/>
             </w:pPr>
             <w:r>
-              <w:t xml:space="preserve">4. </w:t>
-            </w:r>
-            <w:proofErr w:type="spellStart"/>
-            <w:r>
-              <w:t>Dayao</w:t>
-            </w:r>
-            <w:proofErr w:type="spellEnd"/>
-            <w:r>
-              <w:t>, Francine</w:t>
-            </w:r>
-          </w:p>
-        </w:tc>
-      </w:tr>
-      <w:tr>
-        <w:tc>
-          <w:tcPr>
-            <w:tcW w:w="2263" w:type="dxa"/>
-            <w:vMerge/>
-          </w:tcPr>
-          <w:p>
-            <w:pPr>
-              <w:pStyle w:val="NoSpacing"/>
-              <w:jc w:val="both"/>
-            </w:pPr>
-          </w:p>
-        </w:tc>
-        <w:tc>
-          <w:tcPr>
-            <w:tcW w:w="7087" w:type="dxa"/>
-            <w:tcBorders>
-              <w:bottom w:val="single" w:sz="4" w:space="0" w:color="auto"/>
-            </w:tcBorders>
-          </w:tcPr>
-          <w:p>
-            <w:pPr>
-              <w:pStyle w:val="NoSpacing"/>
-              <w:jc w:val="both"/>
-            </w:pPr>
-            <w:r>
-              <w:t xml:space="preserve">5. Garcia, Ephraim John </w:t>
-            </w:r>
-            <w:proofErr w:type="spellStart"/>
-            <w:r>
-              <w:t>Keynneth</w:t>
-            </w:r>
-            <w:proofErr w:type="spellEnd"/>
+              <w:t>4. Dayao, Francine</w:t>
+            </w:r>
+          </w:p>
+        </w:tc>
+      </w:tr>
+      <w:tr>
+        <w:tc>
+          <w:tcPr>
+            <w:tcW w:w="2263" w:type="dxa"/>
+            <w:vMerge/>
+          </w:tcPr>
+          <w:p>
+            <w:pPr>
+              <w:pStyle w:val="NoSpacing"/>
+              <w:jc w:val="both"/>
+            </w:pPr>
+          </w:p>
+        </w:tc>
+        <w:tc>
+          <w:tcPr>
+            <w:tcW w:w="7087" w:type="dxa"/>
+            <w:tcBorders>
+              <w:bottom w:val="single" w:sz="4" w:space="0" w:color="auto"/>
+            </w:tcBorders>
+          </w:tcPr>
+          <w:p>
+            <w:pPr>
+              <w:pStyle w:val="NoSpacing"/>
+              <w:jc w:val="both"/>
+            </w:pPr>
+            <w:r>
+              <w:t>5. Garcia, Ephraim John Keynneth</w:t>
+            </w:r>
           </w:p>
         </w:tc>
       </w:tr>
@@ -2167,59 +1888,824 @@
               <w:jc w:val="both"/>
             </w:pPr>
             <w:r>
-              <w:t xml:space="preserve">6. Asuncion, </w:t>
-            </w:r>
-            <w:proofErr w:type="spellStart"/>
-            <w:r>
-              <w:t>Drev</w:t>
-            </w:r>
-            <w:proofErr w:type="spellEnd"/>
+              <w:t>6. Asuncion, Drev Dexper</w:t>
+            </w:r>
+          </w:p>
+        </w:tc>
+      </w:tr>
+      <w:tr>
+        <w:tc>
+          <w:tcPr>
+            <w:tcW w:w="2263" w:type="dxa"/>
+            <w:vMerge/>
+          </w:tcPr>
+          <w:p>
+            <w:pPr>
+              <w:pStyle w:val="NoSpacing"/>
+              <w:jc w:val="both"/>
+            </w:pPr>
+          </w:p>
+        </w:tc>
+        <w:tc>
+          <w:tcPr>
+            <w:tcW w:w="7087" w:type="dxa"/>
+            <w:tcBorders>
+              <w:bottom w:val="single" w:sz="4" w:space="0" w:color="auto"/>
+            </w:tcBorders>
+          </w:tcPr>
+          <w:p>
+            <w:pPr>
+              <w:pStyle w:val="NoSpacing"/>
+              <w:jc w:val="both"/>
+            </w:pPr>
+            <w:r>
+              <w:t>7. Dulay, Mae</w:t>
+            </w:r>
+          </w:p>
+        </w:tc>
+      </w:tr>
+      <w:tr>
+        <w:tc>
+          <w:tcPr>
+            <w:tcW w:w="2263" w:type="dxa"/>
+            <w:vMerge/>
+          </w:tcPr>
+          <w:p>
+            <w:pPr>
+              <w:pStyle w:val="NoSpacing"/>
+              <w:jc w:val="both"/>
+            </w:pPr>
+          </w:p>
+        </w:tc>
+        <w:tc>
+          <w:tcPr>
+            <w:tcW w:w="7087" w:type="dxa"/>
+            <w:shd w:val="clear" w:color="auto" w:fill="FFFF00"/>
+          </w:tcPr>
+          <w:p>
+            <w:pPr>
+              <w:pStyle w:val="NoSpacing"/>
+              <w:jc w:val="both"/>
+            </w:pPr>
+            <w:r>
+              <w:t>8. Dariano, Mike</w:t>
+            </w:r>
+          </w:p>
+        </w:tc>
+      </w:tr>
+      <w:tr>
+        <w:tc>
+          <w:tcPr>
+            <w:tcW w:w="2263" w:type="dxa"/>
+            <w:vMerge/>
+          </w:tcPr>
+          <w:p>
+            <w:pPr>
+              <w:pStyle w:val="NoSpacing"/>
+              <w:jc w:val="both"/>
+            </w:pPr>
+          </w:p>
+        </w:tc>
+        <w:tc>
+          <w:tcPr>
+            <w:tcW w:w="7087" w:type="dxa"/>
+            <w:tcBorders>
+              <w:bottom w:val="single" w:sz="4" w:space="0" w:color="auto"/>
+            </w:tcBorders>
+          </w:tcPr>
+          <w:p>
+            <w:pPr>
+              <w:pStyle w:val="NoSpacing"/>
+              <w:jc w:val="both"/>
+            </w:pPr>
+            <w:r>
+              <w:t>9.Bayot, David Sundy</w:t>
+            </w:r>
+          </w:p>
+        </w:tc>
+      </w:tr>
+      <w:tr>
+        <w:tc>
+          <w:tcPr>
+            <w:tcW w:w="2263" w:type="dxa"/>
+            <w:shd w:val="clear" w:color="auto" w:fill="BFBFBF" w:themeFill="background1" w:themeFillShade="BF"/>
+          </w:tcPr>
+          <w:p>
+            <w:pPr>
+              <w:pStyle w:val="NoSpacing"/>
+              <w:jc w:val="both"/>
+            </w:pPr>
+          </w:p>
+        </w:tc>
+        <w:tc>
+          <w:tcPr>
+            <w:tcW w:w="7087" w:type="dxa"/>
+            <w:shd w:val="clear" w:color="auto" w:fill="BFBFBF" w:themeFill="background1" w:themeFillShade="BF"/>
+          </w:tcPr>
+          <w:p>
+            <w:pPr>
+              <w:pStyle w:val="NoSpacing"/>
+              <w:jc w:val="both"/>
+            </w:pPr>
+          </w:p>
+        </w:tc>
+      </w:tr>
+      <w:tr>
+        <w:tc>
+          <w:tcPr>
+            <w:tcW w:w="2263" w:type="dxa"/>
+            <w:vMerge w:val="restart"/>
+          </w:tcPr>
+          <w:p>
+            <w:pPr>
+              <w:pStyle w:val="NoSpacing"/>
+              <w:jc w:val="both"/>
+            </w:pPr>
+            <w:r>
+              <w:t>Group #2</w:t>
+            </w:r>
+          </w:p>
+        </w:tc>
+        <w:tc>
+          <w:tcPr>
+            <w:tcW w:w="7087" w:type="dxa"/>
+            <w:tcBorders>
+              <w:bottom w:val="single" w:sz="4" w:space="0" w:color="auto"/>
+            </w:tcBorders>
+          </w:tcPr>
+          <w:p>
+            <w:pPr>
+              <w:pStyle w:val="NoSpacing"/>
+              <w:jc w:val="both"/>
+            </w:pPr>
+            <w:r>
+              <w:t>1. ALONZO, JULIAN AUBREY M.</w:t>
+            </w:r>
+          </w:p>
+        </w:tc>
+      </w:tr>
+      <w:tr>
+        <w:tc>
+          <w:tcPr>
+            <w:tcW w:w="2263" w:type="dxa"/>
+            <w:vMerge/>
+          </w:tcPr>
+          <w:p>
+            <w:pPr>
+              <w:pStyle w:val="NoSpacing"/>
+              <w:jc w:val="both"/>
+            </w:pPr>
+          </w:p>
+        </w:tc>
+        <w:tc>
+          <w:tcPr>
+            <w:tcW w:w="7087" w:type="dxa"/>
+            <w:shd w:val="clear" w:color="auto" w:fill="FFFF00"/>
+          </w:tcPr>
+          <w:p>
+            <w:pPr>
+              <w:pStyle w:val="NoSpacing"/>
+              <w:jc w:val="both"/>
+            </w:pPr>
+            <w:r>
+              <w:t>2. ARADANAS, LORRAINE JEAN V.</w:t>
+            </w:r>
+          </w:p>
+        </w:tc>
+      </w:tr>
+      <w:tr>
+        <w:tc>
+          <w:tcPr>
+            <w:tcW w:w="2263" w:type="dxa"/>
+            <w:vMerge/>
+          </w:tcPr>
+          <w:p>
+            <w:pPr>
+              <w:pStyle w:val="NoSpacing"/>
+              <w:jc w:val="both"/>
+            </w:pPr>
+          </w:p>
+        </w:tc>
+        <w:tc>
+          <w:tcPr>
+            <w:tcW w:w="7087" w:type="dxa"/>
+            <w:tcBorders>
+              <w:bottom w:val="single" w:sz="4" w:space="0" w:color="auto"/>
+            </w:tcBorders>
+          </w:tcPr>
+          <w:p>
+            <w:pPr>
+              <w:pStyle w:val="NoSpacing"/>
+              <w:jc w:val="both"/>
+            </w:pPr>
+            <w:r>
+              <w:t>3. AYON-AYON, CHRISTIAN JAYMAR L.</w:t>
+            </w:r>
+          </w:p>
+        </w:tc>
+      </w:tr>
+      <w:tr>
+        <w:tc>
+          <w:tcPr>
+            <w:tcW w:w="2263" w:type="dxa"/>
+            <w:vMerge/>
+          </w:tcPr>
+          <w:p>
+            <w:pPr>
+              <w:pStyle w:val="NoSpacing"/>
+              <w:jc w:val="both"/>
+            </w:pPr>
+          </w:p>
+        </w:tc>
+        <w:tc>
+          <w:tcPr>
+            <w:tcW w:w="7087" w:type="dxa"/>
+            <w:shd w:val="clear" w:color="auto" w:fill="FFFF00"/>
+          </w:tcPr>
+          <w:p>
+            <w:pPr>
+              <w:pStyle w:val="NoSpacing"/>
+              <w:jc w:val="both"/>
+            </w:pPr>
+            <w:r>
+              <w:t>4. DELA CRUZ, ANGELICA A.</w:t>
+            </w:r>
+          </w:p>
+        </w:tc>
+      </w:tr>
+      <w:tr>
+        <w:tc>
+          <w:tcPr>
+            <w:tcW w:w="2263" w:type="dxa"/>
+            <w:vMerge/>
+          </w:tcPr>
+          <w:p>
+            <w:pPr>
+              <w:pStyle w:val="NoSpacing"/>
+              <w:jc w:val="both"/>
+            </w:pPr>
+          </w:p>
+        </w:tc>
+        <w:tc>
+          <w:tcPr>
+            <w:tcW w:w="7087" w:type="dxa"/>
+            <w:tcBorders>
+              <w:bottom w:val="single" w:sz="4" w:space="0" w:color="auto"/>
+            </w:tcBorders>
+          </w:tcPr>
+          <w:p>
+            <w:pPr>
+              <w:pStyle w:val="NoSpacing"/>
+              <w:jc w:val="both"/>
+            </w:pPr>
+            <w:r>
+              <w:t>5. FERNANDEZ, ERVIN JOSHUA T.</w:t>
+            </w:r>
+          </w:p>
+        </w:tc>
+      </w:tr>
+      <w:tr>
+        <w:tc>
+          <w:tcPr>
+            <w:tcW w:w="2263" w:type="dxa"/>
+            <w:vMerge/>
+          </w:tcPr>
+          <w:p>
+            <w:pPr>
+              <w:pStyle w:val="NoSpacing"/>
+              <w:jc w:val="both"/>
+            </w:pPr>
+          </w:p>
+        </w:tc>
+        <w:tc>
+          <w:tcPr>
+            <w:tcW w:w="7087" w:type="dxa"/>
+            <w:shd w:val="clear" w:color="auto" w:fill="FFFF00"/>
+          </w:tcPr>
+          <w:p>
+            <w:pPr>
+              <w:pStyle w:val="NoSpacing"/>
+              <w:jc w:val="both"/>
+            </w:pPr>
+            <w:r>
+              <w:t>6. LLANILLO, LENARD LUKE G.</w:t>
+            </w:r>
+          </w:p>
+        </w:tc>
+      </w:tr>
+      <w:tr>
+        <w:tc>
+          <w:tcPr>
+            <w:tcW w:w="2263" w:type="dxa"/>
+            <w:vMerge/>
+          </w:tcPr>
+          <w:p>
+            <w:pPr>
+              <w:pStyle w:val="NoSpacing"/>
+              <w:jc w:val="both"/>
+            </w:pPr>
+          </w:p>
+        </w:tc>
+        <w:tc>
+          <w:tcPr>
+            <w:tcW w:w="7087" w:type="dxa"/>
+            <w:tcBorders>
+              <w:bottom w:val="single" w:sz="4" w:space="0" w:color="auto"/>
+            </w:tcBorders>
+          </w:tcPr>
+          <w:p>
+            <w:pPr>
+              <w:pStyle w:val="NoSpacing"/>
+              <w:jc w:val="both"/>
+            </w:pPr>
+            <w:r>
+              <w:t>7. MABANGLO, KENNETH M.</w:t>
+            </w:r>
+          </w:p>
+        </w:tc>
+      </w:tr>
+      <w:tr>
+        <w:tc>
+          <w:tcPr>
+            <w:tcW w:w="2263" w:type="dxa"/>
+            <w:vMerge/>
+          </w:tcPr>
+          <w:p>
+            <w:pPr>
+              <w:pStyle w:val="NoSpacing"/>
+              <w:jc w:val="both"/>
+            </w:pPr>
+          </w:p>
+        </w:tc>
+        <w:tc>
+          <w:tcPr>
+            <w:tcW w:w="7087" w:type="dxa"/>
+            <w:shd w:val="clear" w:color="auto" w:fill="FFFF00"/>
+          </w:tcPr>
+          <w:p>
+            <w:pPr>
+              <w:pStyle w:val="NoSpacing"/>
+              <w:jc w:val="both"/>
+            </w:pPr>
+            <w:r>
+              <w:t>8. MARQUEZ, ART LESTER D.</w:t>
+            </w:r>
+          </w:p>
+        </w:tc>
+      </w:tr>
+      <w:tr>
+        <w:tc>
+          <w:tcPr>
+            <w:tcW w:w="2263" w:type="dxa"/>
+            <w:vMerge/>
+          </w:tcPr>
+          <w:p>
+            <w:pPr>
+              <w:pStyle w:val="NoSpacing"/>
+              <w:jc w:val="both"/>
+            </w:pPr>
+          </w:p>
+        </w:tc>
+        <w:tc>
+          <w:tcPr>
+            <w:tcW w:w="7087" w:type="dxa"/>
+            <w:tcBorders>
+              <w:bottom w:val="single" w:sz="4" w:space="0" w:color="auto"/>
+            </w:tcBorders>
+          </w:tcPr>
+          <w:p>
+            <w:pPr>
+              <w:pStyle w:val="NoSpacing"/>
+              <w:jc w:val="both"/>
+            </w:pPr>
+            <w:r>
+              <w:t>9. ROSAL, JERICHO DAVE B.</w:t>
+            </w:r>
+          </w:p>
+        </w:tc>
+      </w:tr>
+      <w:tr>
+        <w:tc>
+          <w:tcPr>
+            <w:tcW w:w="2263" w:type="dxa"/>
+            <w:vMerge/>
+          </w:tcPr>
+          <w:p>
+            <w:pPr>
+              <w:pStyle w:val="NoSpacing"/>
+              <w:jc w:val="both"/>
+            </w:pPr>
+          </w:p>
+        </w:tc>
+        <w:tc>
+          <w:tcPr>
+            <w:tcW w:w="7087" w:type="dxa"/>
+            <w:shd w:val="clear" w:color="auto" w:fill="FFFF00"/>
+          </w:tcPr>
+          <w:p>
+            <w:pPr>
+              <w:pStyle w:val="NoSpacing"/>
+              <w:jc w:val="both"/>
+            </w:pPr>
+            <w:r>
+              <w:t>10. ZHANG, JASPER ANTHONY W.</w:t>
+            </w:r>
+          </w:p>
+        </w:tc>
+      </w:tr>
+      <w:tr>
+        <w:tc>
+          <w:tcPr>
+            <w:tcW w:w="2263" w:type="dxa"/>
+            <w:shd w:val="clear" w:color="auto" w:fill="BFBFBF" w:themeFill="background1" w:themeFillShade="BF"/>
+          </w:tcPr>
+          <w:p>
+            <w:pPr>
+              <w:pStyle w:val="NoSpacing"/>
+              <w:jc w:val="both"/>
+            </w:pPr>
+          </w:p>
+        </w:tc>
+        <w:tc>
+          <w:tcPr>
+            <w:tcW w:w="7087" w:type="dxa"/>
+            <w:shd w:val="clear" w:color="auto" w:fill="BFBFBF" w:themeFill="background1" w:themeFillShade="BF"/>
+          </w:tcPr>
+          <w:p>
+            <w:pPr>
+              <w:pStyle w:val="NoSpacing"/>
+              <w:jc w:val="both"/>
+            </w:pPr>
+          </w:p>
+        </w:tc>
+      </w:tr>
+      <w:tr>
+        <w:tc>
+          <w:tcPr>
+            <w:tcW w:w="2263" w:type="dxa"/>
+            <w:vMerge w:val="restart"/>
+          </w:tcPr>
+          <w:p>
+            <w:pPr>
+              <w:pStyle w:val="NoSpacing"/>
+              <w:jc w:val="both"/>
+            </w:pPr>
+            <w:r>
+              <w:t>Group #3</w:t>
+            </w:r>
+          </w:p>
+        </w:tc>
+        <w:tc>
+          <w:tcPr>
+            <w:tcW w:w="7087" w:type="dxa"/>
+            <w:tcBorders>
+              <w:bottom w:val="single" w:sz="4" w:space="0" w:color="auto"/>
+            </w:tcBorders>
+          </w:tcPr>
+          <w:p>
+            <w:pPr>
+              <w:pStyle w:val="NoSpacing"/>
+              <w:jc w:val="both"/>
+            </w:pPr>
+            <w:r>
+              <w:t>1.BAYBAYAN, JAMES</w:t>
+            </w:r>
+          </w:p>
+        </w:tc>
+      </w:tr>
+      <w:tr>
+        <w:tc>
+          <w:tcPr>
+            <w:tcW w:w="2263" w:type="dxa"/>
+            <w:vMerge/>
+          </w:tcPr>
+          <w:p>
+            <w:pPr>
+              <w:pStyle w:val="NoSpacing"/>
+              <w:jc w:val="both"/>
+            </w:pPr>
+          </w:p>
+        </w:tc>
+        <w:tc>
+          <w:tcPr>
+            <w:tcW w:w="7087" w:type="dxa"/>
+            <w:shd w:val="clear" w:color="auto" w:fill="FFFF00"/>
+          </w:tcPr>
+          <w:p>
+            <w:pPr>
+              <w:pStyle w:val="NoSpacing"/>
+              <w:jc w:val="both"/>
+            </w:pPr>
+            <w:r>
+              <w:t>2.DE GUZMAN, LEMUEL</w:t>
+            </w:r>
+          </w:p>
+        </w:tc>
+      </w:tr>
+      <w:tr>
+        <w:tc>
+          <w:tcPr>
+            <w:tcW w:w="2263" w:type="dxa"/>
+            <w:vMerge/>
+          </w:tcPr>
+          <w:p>
+            <w:pPr>
+              <w:pStyle w:val="NoSpacing"/>
+              <w:jc w:val="both"/>
+            </w:pPr>
+          </w:p>
+        </w:tc>
+        <w:tc>
+          <w:tcPr>
+            <w:tcW w:w="7087" w:type="dxa"/>
+            <w:tcBorders>
+              <w:bottom w:val="single" w:sz="4" w:space="0" w:color="auto"/>
+            </w:tcBorders>
+          </w:tcPr>
+          <w:p>
+            <w:pPr>
+              <w:pStyle w:val="NoSpacing"/>
+              <w:jc w:val="both"/>
+            </w:pPr>
+            <w:r>
+              <w:t>3.HABER, CHRISTIAN</w:t>
+            </w:r>
+          </w:p>
+        </w:tc>
+      </w:tr>
+      <w:tr>
+        <w:tc>
+          <w:tcPr>
+            <w:tcW w:w="2263" w:type="dxa"/>
+            <w:vMerge/>
+          </w:tcPr>
+          <w:p>
+            <w:pPr>
+              <w:pStyle w:val="NoSpacing"/>
+              <w:jc w:val="both"/>
+            </w:pPr>
+          </w:p>
+        </w:tc>
+        <w:tc>
+          <w:tcPr>
+            <w:tcW w:w="7087" w:type="dxa"/>
+            <w:shd w:val="clear" w:color="auto" w:fill="FFFF00"/>
+          </w:tcPr>
+          <w:p>
+            <w:pPr>
+              <w:pStyle w:val="NoSpacing"/>
+              <w:jc w:val="both"/>
+            </w:pPr>
+            <w:r>
+              <w:t>4.PADSUYAN, JONES</w:t>
+            </w:r>
+          </w:p>
+        </w:tc>
+      </w:tr>
+      <w:tr>
+        <w:tc>
+          <w:tcPr>
+            <w:tcW w:w="2263" w:type="dxa"/>
+            <w:vMerge/>
+          </w:tcPr>
+          <w:p>
+            <w:pPr>
+              <w:pStyle w:val="NoSpacing"/>
+              <w:jc w:val="both"/>
+            </w:pPr>
+          </w:p>
+        </w:tc>
+        <w:tc>
+          <w:tcPr>
+            <w:tcW w:w="7087" w:type="dxa"/>
+            <w:tcBorders>
+              <w:bottom w:val="single" w:sz="4" w:space="0" w:color="auto"/>
+            </w:tcBorders>
+          </w:tcPr>
+          <w:p>
+            <w:pPr>
+              <w:pStyle w:val="NoSpacing"/>
+              <w:jc w:val="both"/>
+            </w:pPr>
+            <w:r>
+              <w:t>5.PALPALATOC, WINDEE</w:t>
+            </w:r>
+          </w:p>
+        </w:tc>
+      </w:tr>
+      <w:tr>
+        <w:tc>
+          <w:tcPr>
+            <w:tcW w:w="2263" w:type="dxa"/>
+            <w:vMerge/>
+          </w:tcPr>
+          <w:p>
+            <w:pPr>
+              <w:pStyle w:val="NoSpacing"/>
+              <w:jc w:val="both"/>
+            </w:pPr>
+          </w:p>
+        </w:tc>
+        <w:tc>
+          <w:tcPr>
+            <w:tcW w:w="7087" w:type="dxa"/>
+            <w:shd w:val="clear" w:color="auto" w:fill="FFFF00"/>
+          </w:tcPr>
+          <w:p>
+            <w:pPr>
+              <w:pStyle w:val="NoSpacing"/>
+              <w:jc w:val="both"/>
+            </w:pPr>
+            <w:r>
+              <w:t>6.PAQUIEN, JON RYAN</w:t>
+            </w:r>
+          </w:p>
+        </w:tc>
+      </w:tr>
+      <w:tr>
+        <w:tc>
+          <w:tcPr>
+            <w:tcW w:w="2263" w:type="dxa"/>
+            <w:vMerge/>
+          </w:tcPr>
+          <w:p>
+            <w:pPr>
+              <w:pStyle w:val="NoSpacing"/>
+              <w:jc w:val="both"/>
+            </w:pPr>
+          </w:p>
+        </w:tc>
+        <w:tc>
+          <w:tcPr>
+            <w:tcW w:w="7087" w:type="dxa"/>
+            <w:tcBorders>
+              <w:bottom w:val="single" w:sz="4" w:space="0" w:color="auto"/>
+            </w:tcBorders>
+          </w:tcPr>
+          <w:p>
+            <w:pPr>
+              <w:pStyle w:val="NoSpacing"/>
+              <w:jc w:val="both"/>
+            </w:pPr>
+            <w:r>
+              <w:t>7.RAGSAC,YVES</w:t>
+            </w:r>
+          </w:p>
+        </w:tc>
+      </w:tr>
+      <w:tr>
+        <w:tc>
+          <w:tcPr>
+            <w:tcW w:w="2263" w:type="dxa"/>
+            <w:vMerge/>
+          </w:tcPr>
+          <w:p>
+            <w:pPr>
+              <w:pStyle w:val="NoSpacing"/>
+              <w:jc w:val="both"/>
+            </w:pPr>
+          </w:p>
+        </w:tc>
+        <w:tc>
+          <w:tcPr>
+            <w:tcW w:w="7087" w:type="dxa"/>
+            <w:shd w:val="clear" w:color="auto" w:fill="FFFF00"/>
+          </w:tcPr>
+          <w:p>
+            <w:pPr>
+              <w:pStyle w:val="NoSpacing"/>
+              <w:jc w:val="both"/>
+            </w:pPr>
+            <w:r>
+              <w:t>8.TAYABAN, JOHN VAN</w:t>
+            </w:r>
+          </w:p>
+        </w:tc>
+      </w:tr>
+      <w:tr>
+        <w:tc>
+          <w:tcPr>
+            <w:tcW w:w="2263" w:type="dxa"/>
+            <w:vMerge/>
+          </w:tcPr>
+          <w:p>
+            <w:pPr>
+              <w:pStyle w:val="NoSpacing"/>
+              <w:jc w:val="both"/>
+            </w:pPr>
+          </w:p>
+        </w:tc>
+        <w:tc>
+          <w:tcPr>
+            <w:tcW w:w="7087" w:type="dxa"/>
+            <w:tcBorders>
+              <w:bottom w:val="single" w:sz="4" w:space="0" w:color="auto"/>
+            </w:tcBorders>
+          </w:tcPr>
+          <w:p>
+            <w:pPr>
+              <w:pStyle w:val="NoSpacing"/>
+              <w:jc w:val="both"/>
+            </w:pPr>
+            <w:r>
+              <w:t>9.TORIO, FRANK JASON</w:t>
+            </w:r>
+          </w:p>
+        </w:tc>
+      </w:tr>
+      <w:tr>
+        <w:tc>
+          <w:tcPr>
+            <w:tcW w:w="2263" w:type="dxa"/>
+            <w:vMerge/>
+            <w:tcBorders>
+              <w:bottom w:val="single" w:sz="4" w:space="0" w:color="auto"/>
+            </w:tcBorders>
+          </w:tcPr>
+          <w:p>
+            <w:pPr>
+              <w:pStyle w:val="NoSpacing"/>
+              <w:jc w:val="both"/>
+            </w:pPr>
+          </w:p>
+        </w:tc>
+        <w:tc>
+          <w:tcPr>
+            <w:tcW w:w="7087" w:type="dxa"/>
+            <w:tcBorders>
+              <w:bottom w:val="single" w:sz="4" w:space="0" w:color="auto"/>
+            </w:tcBorders>
+            <w:shd w:val="clear" w:color="auto" w:fill="FFFF00"/>
+          </w:tcPr>
+          <w:p>
+            <w:pPr>
+              <w:pStyle w:val="NoSpacing"/>
+              <w:jc w:val="both"/>
+            </w:pPr>
+            <w:r>
+              <w:t>10.</w:t>
+            </w:r>
+          </w:p>
+        </w:tc>
+      </w:tr>
+      <w:tr>
+        <w:tc>
+          <w:tcPr>
+            <w:tcW w:w="2263" w:type="dxa"/>
+            <w:shd w:val="clear" w:color="auto" w:fill="BFBFBF" w:themeFill="background1" w:themeFillShade="BF"/>
+          </w:tcPr>
+          <w:p>
+            <w:pPr>
+              <w:pStyle w:val="NoSpacing"/>
+              <w:jc w:val="both"/>
+            </w:pPr>
+          </w:p>
+        </w:tc>
+        <w:tc>
+          <w:tcPr>
+            <w:tcW w:w="7087" w:type="dxa"/>
+            <w:shd w:val="clear" w:color="auto" w:fill="BFBFBF" w:themeFill="background1" w:themeFillShade="BF"/>
+          </w:tcPr>
+          <w:p>
+            <w:pPr>
+              <w:pStyle w:val="NoSpacing"/>
+              <w:jc w:val="both"/>
+            </w:pPr>
+          </w:p>
+        </w:tc>
+      </w:tr>
+      <w:tr>
+        <w:tc>
+          <w:tcPr>
+            <w:tcW w:w="2263" w:type="dxa"/>
+            <w:vMerge w:val="restart"/>
+          </w:tcPr>
+          <w:p>
+            <w:pPr>
+              <w:pStyle w:val="NoSpacing"/>
+              <w:jc w:val="both"/>
+            </w:pPr>
+            <w:r>
+              <w:t>Group #4</w:t>
+            </w:r>
+          </w:p>
+        </w:tc>
+        <w:tc>
+          <w:tcPr>
+            <w:tcW w:w="7087" w:type="dxa"/>
+            <w:tcBorders>
+              <w:bottom w:val="single" w:sz="4" w:space="0" w:color="auto"/>
+            </w:tcBorders>
+          </w:tcPr>
+          <w:p>
+            <w:r>
+              <w:t>1.</w:t>
+            </w:r>
             <w:r>
               <w:t xml:space="preserve"> </w:t>
             </w:r>
-            <w:proofErr w:type="spellStart"/>
-            <w:r>
-              <w:t>Dexper</w:t>
-            </w:r>
-            <w:proofErr w:type="spellEnd"/>
-          </w:p>
-        </w:tc>
-      </w:tr>
-      <w:tr>
-        <w:tc>
-          <w:tcPr>
-            <w:tcW w:w="2263" w:type="dxa"/>
-            <w:vMerge/>
-          </w:tcPr>
-          <w:p>
-            <w:pPr>
-              <w:pStyle w:val="NoSpacing"/>
-              <w:jc w:val="both"/>
-            </w:pPr>
-          </w:p>
-        </w:tc>
-        <w:tc>
-          <w:tcPr>
-            <w:tcW w:w="7087" w:type="dxa"/>
-            <w:tcBorders>
-              <w:bottom w:val="single" w:sz="4" w:space="0" w:color="auto"/>
-            </w:tcBorders>
-          </w:tcPr>
-          <w:p>
-            <w:pPr>
-              <w:pStyle w:val="NoSpacing"/>
-              <w:jc w:val="both"/>
-            </w:pPr>
-            <w:r>
-              <w:t xml:space="preserve">7. </w:t>
-            </w:r>
-            <w:proofErr w:type="spellStart"/>
-            <w:r>
-              <w:t>Dulay</w:t>
-            </w:r>
-            <w:proofErr w:type="spellEnd"/>
-            <w:r>
-              <w:t>, Mae</w:t>
+            <w:r>
+              <w:t>ANDRES, Geovelle Jhoyce D</w:t>
             </w:r>
           </w:p>
         </w:tc>
@@ -2243,116 +2729,47 @@
             <w:shd w:val="clear" w:color="auto" w:fill="FFFF00"/>
           </w:tcPr>
           <w:p>
-            <w:pPr>
-              <w:pStyle w:val="NoSpacing"/>
-              <w:jc w:val="both"/>
-            </w:pPr>
-            <w:r>
-              <w:t xml:space="preserve">8. </w:t>
-            </w:r>
-            <w:proofErr w:type="spellStart"/>
-            <w:r>
-              <w:t>Dariano</w:t>
-            </w:r>
-            <w:proofErr w:type="spellEnd"/>
-            <w:r>
-              <w:t>, Mike</w:t>
-            </w:r>
-          </w:p>
-        </w:tc>
-      </w:tr>
-      <w:tr>
-        <w:tc>
-          <w:tcPr>
-            <w:tcW w:w="2263" w:type="dxa"/>
-            <w:vMerge/>
-          </w:tcPr>
-          <w:p>
-            <w:pPr>
-              <w:pStyle w:val="NoSpacing"/>
-              <w:jc w:val="both"/>
-            </w:pPr>
-          </w:p>
-        </w:tc>
-        <w:tc>
-          <w:tcPr>
-            <w:tcW w:w="7087" w:type="dxa"/>
-            <w:tcBorders>
-              <w:bottom w:val="single" w:sz="4" w:space="0" w:color="auto"/>
-            </w:tcBorders>
-          </w:tcPr>
-          <w:p>
-            <w:pPr>
-              <w:pStyle w:val="NoSpacing"/>
-              <w:jc w:val="both"/>
-            </w:pPr>
-            <w:r>
-              <w:t xml:space="preserve">9.Bayot, David </w:t>
-            </w:r>
-            <w:proofErr w:type="spellStart"/>
-            <w:r>
-              <w:t>Sundy</w:t>
-            </w:r>
-            <w:proofErr w:type="spellEnd"/>
-          </w:p>
-        </w:tc>
-      </w:tr>
-      <w:tr>
-        <w:tc>
-          <w:tcPr>
-            <w:tcW w:w="2263" w:type="dxa"/>
-            <w:shd w:val="clear" w:color="auto" w:fill="BFBFBF" w:themeFill="background1" w:themeFillShade="BF"/>
-          </w:tcPr>
-          <w:p>
-            <w:pPr>
-              <w:pStyle w:val="NoSpacing"/>
-              <w:jc w:val="both"/>
-            </w:pPr>
-          </w:p>
-        </w:tc>
-        <w:tc>
-          <w:tcPr>
-            <w:tcW w:w="7087" w:type="dxa"/>
-            <w:shd w:val="clear" w:color="auto" w:fill="BFBFBF" w:themeFill="background1" w:themeFillShade="BF"/>
-          </w:tcPr>
-          <w:p>
-            <w:pPr>
-              <w:pStyle w:val="NoSpacing"/>
-              <w:jc w:val="both"/>
-            </w:pPr>
-          </w:p>
-        </w:tc>
-      </w:tr>
-      <w:tr>
-        <w:tc>
-          <w:tcPr>
-            <w:tcW w:w="2263" w:type="dxa"/>
-            <w:vMerge w:val="restart"/>
-          </w:tcPr>
-          <w:p>
-            <w:pPr>
-              <w:pStyle w:val="NoSpacing"/>
-              <w:jc w:val="both"/>
-            </w:pPr>
-            <w:r>
-              <w:t>Group #2</w:t>
-            </w:r>
-          </w:p>
-        </w:tc>
-        <w:tc>
-          <w:tcPr>
-            <w:tcW w:w="7087" w:type="dxa"/>
-            <w:tcBorders>
-              <w:bottom w:val="single" w:sz="4" w:space="0" w:color="auto"/>
-            </w:tcBorders>
-          </w:tcPr>
-          <w:p>
-            <w:pPr>
-              <w:pStyle w:val="NoSpacing"/>
-              <w:jc w:val="both"/>
-            </w:pPr>
-            <w:r>
-              <w:t>1. ALONZO, JULIAN AUBREY M.</w:t>
+            <w:r>
+              <w:t>2.</w:t>
+            </w:r>
+            <w:r>
+              <w:t xml:space="preserve"> </w:t>
+            </w:r>
+            <w:r>
+              <w:t>CASTILLO, April Joy Q.</w:t>
+            </w:r>
+          </w:p>
+        </w:tc>
+      </w:tr>
+      <w:tr>
+        <w:tc>
+          <w:tcPr>
+            <w:tcW w:w="2263" w:type="dxa"/>
+            <w:vMerge/>
+          </w:tcPr>
+          <w:p>
+            <w:pPr>
+              <w:pStyle w:val="NoSpacing"/>
+              <w:jc w:val="both"/>
+            </w:pPr>
+          </w:p>
+        </w:tc>
+        <w:tc>
+          <w:tcPr>
+            <w:tcW w:w="7087" w:type="dxa"/>
+            <w:tcBorders>
+              <w:bottom w:val="single" w:sz="4" w:space="0" w:color="auto"/>
+            </w:tcBorders>
+          </w:tcPr>
+          <w:p>
+            <w:r>
+              <w:t>3.</w:t>
+            </w:r>
+            <w:r>
+              <w:t xml:space="preserve"> </w:t>
+            </w:r>
+            <w:r>
+              <w:t>DE LA ROSA, Ma. Jasmin Zyrieh S.</w:t>
             </w:r>
           </w:p>
         </w:tc>
@@ -2376,43 +2793,47 @@
             <w:shd w:val="clear" w:color="auto" w:fill="FFFF00"/>
           </w:tcPr>
           <w:p>
-            <w:pPr>
-              <w:pStyle w:val="NoSpacing"/>
-              <w:jc w:val="both"/>
-            </w:pPr>
-            <w:r>
-              <w:t>2. ARADANAS, LORRAINE JEAN V.</w:t>
-            </w:r>
-          </w:p>
-        </w:tc>
-      </w:tr>
-      <w:tr>
-        <w:tc>
-          <w:tcPr>
-            <w:tcW w:w="2263" w:type="dxa"/>
-            <w:vMerge/>
-          </w:tcPr>
-          <w:p>
-            <w:pPr>
-              <w:pStyle w:val="NoSpacing"/>
-              <w:jc w:val="both"/>
-            </w:pPr>
-          </w:p>
-        </w:tc>
-        <w:tc>
-          <w:tcPr>
-            <w:tcW w:w="7087" w:type="dxa"/>
-            <w:tcBorders>
-              <w:bottom w:val="single" w:sz="4" w:space="0" w:color="auto"/>
-            </w:tcBorders>
-          </w:tcPr>
-          <w:p>
-            <w:pPr>
-              <w:pStyle w:val="NoSpacing"/>
-              <w:jc w:val="both"/>
-            </w:pPr>
-            <w:r>
-              <w:t>3. AYON-AYON, CHRISTIAN JAYMAR L.</w:t>
+            <w:r>
+              <w:t>4.</w:t>
+            </w:r>
+            <w:r>
+              <w:t xml:space="preserve"> </w:t>
+            </w:r>
+            <w:r>
+              <w:t>DE VERA, Melody Riza C.</w:t>
+            </w:r>
+          </w:p>
+        </w:tc>
+      </w:tr>
+      <w:tr>
+        <w:tc>
+          <w:tcPr>
+            <w:tcW w:w="2263" w:type="dxa"/>
+            <w:vMerge/>
+          </w:tcPr>
+          <w:p>
+            <w:pPr>
+              <w:pStyle w:val="NoSpacing"/>
+              <w:jc w:val="both"/>
+            </w:pPr>
+          </w:p>
+        </w:tc>
+        <w:tc>
+          <w:tcPr>
+            <w:tcW w:w="7087" w:type="dxa"/>
+            <w:tcBorders>
+              <w:bottom w:val="single" w:sz="4" w:space="0" w:color="auto"/>
+            </w:tcBorders>
+          </w:tcPr>
+          <w:p>
+            <w:r>
+              <w:t>5.</w:t>
+            </w:r>
+            <w:r>
+              <w:t xml:space="preserve"> </w:t>
+            </w:r>
+            <w:r>
+              <w:t>DEL ROSARIO, Miguel Paolo B.</w:t>
             </w:r>
           </w:p>
         </w:tc>
@@ -2436,43 +2857,47 @@
             <w:shd w:val="clear" w:color="auto" w:fill="FFFF00"/>
           </w:tcPr>
           <w:p>
-            <w:pPr>
-              <w:pStyle w:val="NoSpacing"/>
-              <w:jc w:val="both"/>
-            </w:pPr>
-            <w:r>
-              <w:t>4. DELA CRUZ, ANGELICA A.</w:t>
-            </w:r>
-          </w:p>
-        </w:tc>
-      </w:tr>
-      <w:tr>
-        <w:tc>
-          <w:tcPr>
-            <w:tcW w:w="2263" w:type="dxa"/>
-            <w:vMerge/>
-          </w:tcPr>
-          <w:p>
-            <w:pPr>
-              <w:pStyle w:val="NoSpacing"/>
-              <w:jc w:val="both"/>
-            </w:pPr>
-          </w:p>
-        </w:tc>
-        <w:tc>
-          <w:tcPr>
-            <w:tcW w:w="7087" w:type="dxa"/>
-            <w:tcBorders>
-              <w:bottom w:val="single" w:sz="4" w:space="0" w:color="auto"/>
-            </w:tcBorders>
-          </w:tcPr>
-          <w:p>
-            <w:pPr>
-              <w:pStyle w:val="NoSpacing"/>
-              <w:jc w:val="both"/>
-            </w:pPr>
-            <w:r>
-              <w:t>5. FERNANDEZ, ERVIN JOSHUA T.</w:t>
+            <w:r>
+              <w:t>6.</w:t>
+            </w:r>
+            <w:r>
+              <w:t xml:space="preserve"> </w:t>
+            </w:r>
+            <w:r>
+              <w:t>DOLOR, Rey Christian D.</w:t>
+            </w:r>
+          </w:p>
+        </w:tc>
+      </w:tr>
+      <w:tr>
+        <w:tc>
+          <w:tcPr>
+            <w:tcW w:w="2263" w:type="dxa"/>
+            <w:vMerge/>
+          </w:tcPr>
+          <w:p>
+            <w:pPr>
+              <w:pStyle w:val="NoSpacing"/>
+              <w:jc w:val="both"/>
+            </w:pPr>
+          </w:p>
+        </w:tc>
+        <w:tc>
+          <w:tcPr>
+            <w:tcW w:w="7087" w:type="dxa"/>
+            <w:tcBorders>
+              <w:bottom w:val="single" w:sz="4" w:space="0" w:color="auto"/>
+            </w:tcBorders>
+          </w:tcPr>
+          <w:p>
+            <w:r>
+              <w:t>7.</w:t>
+            </w:r>
+            <w:r>
+              <w:t xml:space="preserve"> </w:t>
+            </w:r>
+            <w:r>
+              <w:t>ERFE, Robinhood C.</w:t>
             </w:r>
           </w:p>
         </w:tc>
@@ -2496,43 +2921,47 @@
             <w:shd w:val="clear" w:color="auto" w:fill="FFFF00"/>
           </w:tcPr>
           <w:p>
-            <w:pPr>
-              <w:pStyle w:val="NoSpacing"/>
-              <w:jc w:val="both"/>
-            </w:pPr>
-            <w:r>
-              <w:t>6. LLANILLO, LENARD LUKE G.</w:t>
-            </w:r>
-          </w:p>
-        </w:tc>
-      </w:tr>
-      <w:tr>
-        <w:tc>
-          <w:tcPr>
-            <w:tcW w:w="2263" w:type="dxa"/>
-            <w:vMerge/>
-          </w:tcPr>
-          <w:p>
-            <w:pPr>
-              <w:pStyle w:val="NoSpacing"/>
-              <w:jc w:val="both"/>
-            </w:pPr>
-          </w:p>
-        </w:tc>
-        <w:tc>
-          <w:tcPr>
-            <w:tcW w:w="7087" w:type="dxa"/>
-            <w:tcBorders>
-              <w:bottom w:val="single" w:sz="4" w:space="0" w:color="auto"/>
-            </w:tcBorders>
-          </w:tcPr>
-          <w:p>
-            <w:pPr>
-              <w:pStyle w:val="NoSpacing"/>
-              <w:jc w:val="both"/>
-            </w:pPr>
-            <w:r>
-              <w:t>7. MABANGLO, KENNETH M.</w:t>
+            <w:r>
+              <w:t>8.</w:t>
+            </w:r>
+            <w:r>
+              <w:t xml:space="preserve"> </w:t>
+            </w:r>
+            <w:r>
+              <w:t>LAXAMANA, Jacquelyn P.</w:t>
+            </w:r>
+          </w:p>
+        </w:tc>
+      </w:tr>
+      <w:tr>
+        <w:tc>
+          <w:tcPr>
+            <w:tcW w:w="2263" w:type="dxa"/>
+            <w:vMerge/>
+          </w:tcPr>
+          <w:p>
+            <w:pPr>
+              <w:pStyle w:val="NoSpacing"/>
+              <w:jc w:val="both"/>
+            </w:pPr>
+          </w:p>
+        </w:tc>
+        <w:tc>
+          <w:tcPr>
+            <w:tcW w:w="7087" w:type="dxa"/>
+            <w:tcBorders>
+              <w:bottom w:val="single" w:sz="4" w:space="0" w:color="auto"/>
+            </w:tcBorders>
+          </w:tcPr>
+          <w:p>
+            <w:r>
+              <w:t>9.</w:t>
+            </w:r>
+            <w:r>
+              <w:t xml:space="preserve"> </w:t>
+            </w:r>
+            <w:r>
+              <w:t>PATRICIO, Jan Ronald M.</w:t>
             </w:r>
           </w:p>
         </w:tc>
@@ -2556,812 +2985,14 @@
             <w:shd w:val="clear" w:color="auto" w:fill="FFFF00"/>
           </w:tcPr>
           <w:p>
-            <w:pPr>
-              <w:pStyle w:val="NoSpacing"/>
-              <w:jc w:val="both"/>
-            </w:pPr>
-            <w:r>
-              <w:t>8. MARQUEZ, ART LESTER D.</w:t>
-            </w:r>
-          </w:p>
-        </w:tc>
-      </w:tr>
-      <w:tr>
-        <w:tc>
-          <w:tcPr>
-            <w:tcW w:w="2263" w:type="dxa"/>
-            <w:vMerge/>
-          </w:tcPr>
-          <w:p>
-            <w:pPr>
-              <w:pStyle w:val="NoSpacing"/>
-              <w:jc w:val="both"/>
-            </w:pPr>
-          </w:p>
-        </w:tc>
-        <w:tc>
-          <w:tcPr>
-            <w:tcW w:w="7087" w:type="dxa"/>
-            <w:tcBorders>
-              <w:bottom w:val="single" w:sz="4" w:space="0" w:color="auto"/>
-            </w:tcBorders>
-          </w:tcPr>
-          <w:p>
-            <w:pPr>
-              <w:pStyle w:val="NoSpacing"/>
-              <w:jc w:val="both"/>
-            </w:pPr>
-            <w:r>
-              <w:t>9. ROSAL, JERICHO DAVE B.</w:t>
-            </w:r>
-          </w:p>
-        </w:tc>
-      </w:tr>
-      <w:tr>
-        <w:tc>
-          <w:tcPr>
-            <w:tcW w:w="2263" w:type="dxa"/>
-            <w:vMerge/>
-          </w:tcPr>
-          <w:p>
-            <w:pPr>
-              <w:pStyle w:val="NoSpacing"/>
-              <w:jc w:val="both"/>
-            </w:pPr>
-          </w:p>
-        </w:tc>
-        <w:tc>
-          <w:tcPr>
-            <w:tcW w:w="7087" w:type="dxa"/>
-            <w:shd w:val="clear" w:color="auto" w:fill="FFFF00"/>
-          </w:tcPr>
-          <w:p>
-            <w:pPr>
-              <w:pStyle w:val="NoSpacing"/>
-              <w:jc w:val="both"/>
-            </w:pPr>
-            <w:r>
-              <w:t>10. ZHANG, JASPER ANTHONY W.</w:t>
-            </w:r>
-          </w:p>
-        </w:tc>
-      </w:tr>
-      <w:tr>
-        <w:tc>
-          <w:tcPr>
-            <w:tcW w:w="2263" w:type="dxa"/>
-            <w:shd w:val="clear" w:color="auto" w:fill="BFBFBF" w:themeFill="background1" w:themeFillShade="BF"/>
-          </w:tcPr>
-          <w:p>
-            <w:pPr>
-              <w:pStyle w:val="NoSpacing"/>
-              <w:jc w:val="both"/>
-            </w:pPr>
-          </w:p>
-        </w:tc>
-        <w:tc>
-          <w:tcPr>
-            <w:tcW w:w="7087" w:type="dxa"/>
-            <w:shd w:val="clear" w:color="auto" w:fill="BFBFBF" w:themeFill="background1" w:themeFillShade="BF"/>
-          </w:tcPr>
-          <w:p>
-            <w:pPr>
-              <w:pStyle w:val="NoSpacing"/>
-              <w:jc w:val="both"/>
-            </w:pPr>
-          </w:p>
-        </w:tc>
-      </w:tr>
-      <w:tr>
-        <w:tc>
-          <w:tcPr>
-            <w:tcW w:w="2263" w:type="dxa"/>
-            <w:vMerge w:val="restart"/>
-          </w:tcPr>
-          <w:p>
-            <w:pPr>
-              <w:pStyle w:val="NoSpacing"/>
-              <w:jc w:val="both"/>
-            </w:pPr>
-            <w:r>
-              <w:t>Group #3</w:t>
-            </w:r>
-          </w:p>
-        </w:tc>
-        <w:tc>
-          <w:tcPr>
-            <w:tcW w:w="7087" w:type="dxa"/>
-            <w:tcBorders>
-              <w:bottom w:val="single" w:sz="4" w:space="0" w:color="auto"/>
-            </w:tcBorders>
-          </w:tcPr>
-          <w:p>
-            <w:pPr>
-              <w:pStyle w:val="NoSpacing"/>
-              <w:jc w:val="both"/>
-            </w:pPr>
-            <w:r>
-              <w:t>1.BAYBAYAN, JAMES</w:t>
-            </w:r>
-          </w:p>
-        </w:tc>
-      </w:tr>
-      <w:tr>
-        <w:tc>
-          <w:tcPr>
-            <w:tcW w:w="2263" w:type="dxa"/>
-            <w:vMerge/>
-          </w:tcPr>
-          <w:p>
-            <w:pPr>
-              <w:pStyle w:val="NoSpacing"/>
-              <w:jc w:val="both"/>
-            </w:pPr>
-          </w:p>
-        </w:tc>
-        <w:tc>
-          <w:tcPr>
-            <w:tcW w:w="7087" w:type="dxa"/>
-            <w:shd w:val="clear" w:color="auto" w:fill="FFFF00"/>
-          </w:tcPr>
-          <w:p>
-            <w:pPr>
-              <w:pStyle w:val="NoSpacing"/>
-              <w:jc w:val="both"/>
-            </w:pPr>
-            <w:r>
-              <w:t>2.DE GUZMAN, LEMUEL</w:t>
-            </w:r>
-          </w:p>
-        </w:tc>
-      </w:tr>
-      <w:tr>
-        <w:tc>
-          <w:tcPr>
-            <w:tcW w:w="2263" w:type="dxa"/>
-            <w:vMerge/>
-          </w:tcPr>
-          <w:p>
-            <w:pPr>
-              <w:pStyle w:val="NoSpacing"/>
-              <w:jc w:val="both"/>
-            </w:pPr>
-          </w:p>
-        </w:tc>
-        <w:tc>
-          <w:tcPr>
-            <w:tcW w:w="7087" w:type="dxa"/>
-            <w:tcBorders>
-              <w:bottom w:val="single" w:sz="4" w:space="0" w:color="auto"/>
-            </w:tcBorders>
-          </w:tcPr>
-          <w:p>
-            <w:pPr>
-              <w:pStyle w:val="NoSpacing"/>
-              <w:jc w:val="both"/>
-            </w:pPr>
-            <w:r>
-              <w:t>3.HABER, CHRISTIAN</w:t>
-            </w:r>
-          </w:p>
-        </w:tc>
-      </w:tr>
-      <w:tr>
-        <w:tc>
-          <w:tcPr>
-            <w:tcW w:w="2263" w:type="dxa"/>
-            <w:vMerge/>
-          </w:tcPr>
-          <w:p>
-            <w:pPr>
-              <w:pStyle w:val="NoSpacing"/>
-              <w:jc w:val="both"/>
-            </w:pPr>
-          </w:p>
-        </w:tc>
-        <w:tc>
-          <w:tcPr>
-            <w:tcW w:w="7087" w:type="dxa"/>
-            <w:shd w:val="clear" w:color="auto" w:fill="FFFF00"/>
-          </w:tcPr>
-          <w:p>
-            <w:pPr>
-              <w:pStyle w:val="NoSpacing"/>
-              <w:jc w:val="both"/>
-            </w:pPr>
-            <w:r>
-              <w:t>4.PADSUYAN, JONES</w:t>
-            </w:r>
-          </w:p>
-        </w:tc>
-      </w:tr>
-      <w:tr>
-        <w:tc>
-          <w:tcPr>
-            <w:tcW w:w="2263" w:type="dxa"/>
-            <w:vMerge/>
-          </w:tcPr>
-          <w:p>
-            <w:pPr>
-              <w:pStyle w:val="NoSpacing"/>
-              <w:jc w:val="both"/>
-            </w:pPr>
-          </w:p>
-        </w:tc>
-        <w:tc>
-          <w:tcPr>
-            <w:tcW w:w="7087" w:type="dxa"/>
-            <w:tcBorders>
-              <w:bottom w:val="single" w:sz="4" w:space="0" w:color="auto"/>
-            </w:tcBorders>
-          </w:tcPr>
-          <w:p>
-            <w:pPr>
-              <w:pStyle w:val="NoSpacing"/>
-              <w:jc w:val="both"/>
-            </w:pPr>
-            <w:r>
-              <w:t>5.PALPALATOC, WINDEE</w:t>
-            </w:r>
-          </w:p>
-        </w:tc>
-      </w:tr>
-      <w:tr>
-        <w:tc>
-          <w:tcPr>
-            <w:tcW w:w="2263" w:type="dxa"/>
-            <w:vMerge/>
-          </w:tcPr>
-          <w:p>
-            <w:pPr>
-              <w:pStyle w:val="NoSpacing"/>
-              <w:jc w:val="both"/>
-            </w:pPr>
-          </w:p>
-        </w:tc>
-        <w:tc>
-          <w:tcPr>
-            <w:tcW w:w="7087" w:type="dxa"/>
-            <w:shd w:val="clear" w:color="auto" w:fill="FFFF00"/>
-          </w:tcPr>
-          <w:p>
-            <w:pPr>
-              <w:pStyle w:val="NoSpacing"/>
-              <w:jc w:val="both"/>
-            </w:pPr>
-            <w:r>
-              <w:t>6.PAQUIEN, JON RYAN</w:t>
-            </w:r>
-          </w:p>
-        </w:tc>
-      </w:tr>
-      <w:tr>
-        <w:tc>
-          <w:tcPr>
-            <w:tcW w:w="2263" w:type="dxa"/>
-            <w:vMerge/>
-          </w:tcPr>
-          <w:p>
-            <w:pPr>
-              <w:pStyle w:val="NoSpacing"/>
-              <w:jc w:val="both"/>
-            </w:pPr>
-          </w:p>
-        </w:tc>
-        <w:tc>
-          <w:tcPr>
-            <w:tcW w:w="7087" w:type="dxa"/>
-            <w:tcBorders>
-              <w:bottom w:val="single" w:sz="4" w:space="0" w:color="auto"/>
-            </w:tcBorders>
-          </w:tcPr>
-          <w:p>
-            <w:pPr>
-              <w:pStyle w:val="NoSpacing"/>
-              <w:jc w:val="both"/>
-            </w:pPr>
-            <w:r>
-              <w:t>7.RAGSAC,YVES</w:t>
-            </w:r>
-          </w:p>
-        </w:tc>
-      </w:tr>
-      <w:tr>
-        <w:tc>
-          <w:tcPr>
-            <w:tcW w:w="2263" w:type="dxa"/>
-            <w:vMerge/>
-          </w:tcPr>
-          <w:p>
-            <w:pPr>
-              <w:pStyle w:val="NoSpacing"/>
-              <w:jc w:val="both"/>
-            </w:pPr>
-          </w:p>
-        </w:tc>
-        <w:tc>
-          <w:tcPr>
-            <w:tcW w:w="7087" w:type="dxa"/>
-            <w:shd w:val="clear" w:color="auto" w:fill="FFFF00"/>
-          </w:tcPr>
-          <w:p>
-            <w:pPr>
-              <w:pStyle w:val="NoSpacing"/>
-              <w:jc w:val="both"/>
-            </w:pPr>
-            <w:r>
-              <w:t>8.TAYABAN, JOHN VAN</w:t>
-            </w:r>
-          </w:p>
-        </w:tc>
-      </w:tr>
-      <w:tr>
-        <w:tc>
-          <w:tcPr>
-            <w:tcW w:w="2263" w:type="dxa"/>
-            <w:vMerge/>
-          </w:tcPr>
-          <w:p>
-            <w:pPr>
-              <w:pStyle w:val="NoSpacing"/>
-              <w:jc w:val="both"/>
-            </w:pPr>
-          </w:p>
-        </w:tc>
-        <w:tc>
-          <w:tcPr>
-            <w:tcW w:w="7087" w:type="dxa"/>
-            <w:tcBorders>
-              <w:bottom w:val="single" w:sz="4" w:space="0" w:color="auto"/>
-            </w:tcBorders>
-          </w:tcPr>
-          <w:p>
-            <w:pPr>
-              <w:pStyle w:val="NoSpacing"/>
-              <w:jc w:val="both"/>
-            </w:pPr>
-            <w:r>
-              <w:t>9.TORIO, FRANK JASON</w:t>
-            </w:r>
-          </w:p>
-        </w:tc>
-      </w:tr>
-      <w:tr>
-        <w:tc>
-          <w:tcPr>
-            <w:tcW w:w="2263" w:type="dxa"/>
-            <w:vMerge/>
-            <w:tcBorders>
-              <w:bottom w:val="single" w:sz="4" w:space="0" w:color="auto"/>
-            </w:tcBorders>
-          </w:tcPr>
-          <w:p>
-            <w:pPr>
-              <w:pStyle w:val="NoSpacing"/>
-              <w:jc w:val="both"/>
-            </w:pPr>
-          </w:p>
-        </w:tc>
-        <w:tc>
-          <w:tcPr>
-            <w:tcW w:w="7087" w:type="dxa"/>
-            <w:tcBorders>
-              <w:bottom w:val="single" w:sz="4" w:space="0" w:color="auto"/>
-            </w:tcBorders>
-            <w:shd w:val="clear" w:color="auto" w:fill="FFFF00"/>
-          </w:tcPr>
-          <w:p>
-            <w:pPr>
-              <w:pStyle w:val="NoSpacing"/>
-              <w:jc w:val="both"/>
-            </w:pPr>
             <w:r>
               <w:t>10.</w:t>
             </w:r>
-          </w:p>
-        </w:tc>
-      </w:tr>
-      <w:tr>
-        <w:tc>
-          <w:tcPr>
-            <w:tcW w:w="2263" w:type="dxa"/>
-            <w:shd w:val="clear" w:color="auto" w:fill="BFBFBF" w:themeFill="background1" w:themeFillShade="BF"/>
-          </w:tcPr>
-          <w:p>
-            <w:pPr>
-              <w:pStyle w:val="NoSpacing"/>
-              <w:jc w:val="both"/>
-            </w:pPr>
-          </w:p>
-        </w:tc>
-        <w:tc>
-          <w:tcPr>
-            <w:tcW w:w="7087" w:type="dxa"/>
-            <w:shd w:val="clear" w:color="auto" w:fill="BFBFBF" w:themeFill="background1" w:themeFillShade="BF"/>
-          </w:tcPr>
-          <w:p>
-            <w:pPr>
-              <w:pStyle w:val="NoSpacing"/>
-              <w:jc w:val="both"/>
-            </w:pPr>
-          </w:p>
-        </w:tc>
-      </w:tr>
-      <w:tr>
-        <w:tc>
-          <w:tcPr>
-            <w:tcW w:w="2263" w:type="dxa"/>
-            <w:vMerge w:val="restart"/>
-          </w:tcPr>
-          <w:p>
-            <w:pPr>
-              <w:pStyle w:val="NoSpacing"/>
-              <w:jc w:val="both"/>
-            </w:pPr>
-            <w:r>
-              <w:t>Group #4</w:t>
-            </w:r>
-          </w:p>
-        </w:tc>
-        <w:tc>
-          <w:tcPr>
-            <w:tcW w:w="7087" w:type="dxa"/>
-            <w:tcBorders>
-              <w:bottom w:val="single" w:sz="4" w:space="0" w:color="auto"/>
-            </w:tcBorders>
-          </w:tcPr>
-          <w:p>
-            <w:r>
-              <w:t>1.</w:t>
-            </w:r>
             <w:r>
               <w:t xml:space="preserve"> </w:t>
             </w:r>
             <w:r>
-              <w:t xml:space="preserve">ANDRES, </w:t>
-            </w:r>
-            <w:proofErr w:type="spellStart"/>
-            <w:r>
-              <w:t>Geovelle</w:t>
-            </w:r>
-            <w:proofErr w:type="spellEnd"/>
-            <w:r>
-              <w:t xml:space="preserve"> </w:t>
-            </w:r>
-            <w:proofErr w:type="spellStart"/>
-            <w:r>
-              <w:t>Jhoyce</w:t>
-            </w:r>
-            <w:proofErr w:type="spellEnd"/>
-            <w:r>
-              <w:t xml:space="preserve"> D</w:t>
-            </w:r>
-          </w:p>
-        </w:tc>
-      </w:tr>
-      <w:tr>
-        <w:tc>
-          <w:tcPr>
-            <w:tcW w:w="2263" w:type="dxa"/>
-            <w:vMerge/>
-          </w:tcPr>
-          <w:p>
-            <w:pPr>
-              <w:pStyle w:val="NoSpacing"/>
-              <w:jc w:val="both"/>
-            </w:pPr>
-          </w:p>
-        </w:tc>
-        <w:tc>
-          <w:tcPr>
-            <w:tcW w:w="7087" w:type="dxa"/>
-            <w:shd w:val="clear" w:color="auto" w:fill="FFFF00"/>
-          </w:tcPr>
-          <w:p>
-            <w:r>
-              <w:t>2.</w:t>
-            </w:r>
-            <w:r>
-              <w:t xml:space="preserve"> </w:t>
-            </w:r>
-            <w:r>
-              <w:t>CASTILLO, April Joy Q.</w:t>
-            </w:r>
-          </w:p>
-        </w:tc>
-      </w:tr>
-      <w:tr>
-        <w:tc>
-          <w:tcPr>
-            <w:tcW w:w="2263" w:type="dxa"/>
-            <w:vMerge/>
-          </w:tcPr>
-          <w:p>
-            <w:pPr>
-              <w:pStyle w:val="NoSpacing"/>
-              <w:jc w:val="both"/>
-            </w:pPr>
-          </w:p>
-        </w:tc>
-        <w:tc>
-          <w:tcPr>
-            <w:tcW w:w="7087" w:type="dxa"/>
-            <w:tcBorders>
-              <w:bottom w:val="single" w:sz="4" w:space="0" w:color="auto"/>
-            </w:tcBorders>
-          </w:tcPr>
-          <w:p>
-            <w:r>
-              <w:t>3.</w:t>
-            </w:r>
-            <w:r>
-              <w:t xml:space="preserve"> </w:t>
-            </w:r>
-            <w:r>
-              <w:t xml:space="preserve">DE LA ROSA, Ma. </w:t>
-            </w:r>
-            <w:proofErr w:type="spellStart"/>
-            <w:r>
-              <w:t>Jasmin</w:t>
-            </w:r>
-            <w:proofErr w:type="spellEnd"/>
-            <w:r>
-              <w:t xml:space="preserve"> </w:t>
-            </w:r>
-            <w:proofErr w:type="spellStart"/>
-            <w:r>
-              <w:t>Zyrieh</w:t>
-            </w:r>
-            <w:proofErr w:type="spellEnd"/>
-            <w:r>
-              <w:t xml:space="preserve"> S.</w:t>
-            </w:r>
-          </w:p>
-        </w:tc>
-      </w:tr>
-      <w:tr>
-        <w:tc>
-          <w:tcPr>
-            <w:tcW w:w="2263" w:type="dxa"/>
-            <w:vMerge/>
-          </w:tcPr>
-          <w:p>
-            <w:pPr>
-              <w:pStyle w:val="NoSpacing"/>
-              <w:jc w:val="both"/>
-            </w:pPr>
-          </w:p>
-        </w:tc>
-        <w:tc>
-          <w:tcPr>
-            <w:tcW w:w="7087" w:type="dxa"/>
-            <w:shd w:val="clear" w:color="auto" w:fill="FFFF00"/>
-          </w:tcPr>
-          <w:p>
-            <w:r>
-              <w:t>4.</w:t>
-            </w:r>
-            <w:r>
-              <w:t xml:space="preserve"> </w:t>
-            </w:r>
-            <w:r>
-              <w:t xml:space="preserve">DE VERA, Melody </w:t>
-            </w:r>
-            <w:proofErr w:type="spellStart"/>
-            <w:r>
-              <w:t>Riza</w:t>
-            </w:r>
-            <w:proofErr w:type="spellEnd"/>
-            <w:r>
-              <w:t xml:space="preserve"> C.</w:t>
-            </w:r>
-          </w:p>
-        </w:tc>
-      </w:tr>
-      <w:tr>
-        <w:tc>
-          <w:tcPr>
-            <w:tcW w:w="2263" w:type="dxa"/>
-            <w:vMerge/>
-          </w:tcPr>
-          <w:p>
-            <w:pPr>
-              <w:pStyle w:val="NoSpacing"/>
-              <w:jc w:val="both"/>
-            </w:pPr>
-          </w:p>
-        </w:tc>
-        <w:tc>
-          <w:tcPr>
-            <w:tcW w:w="7087" w:type="dxa"/>
-            <w:tcBorders>
-              <w:bottom w:val="single" w:sz="4" w:space="0" w:color="auto"/>
-            </w:tcBorders>
-          </w:tcPr>
-          <w:p>
-            <w:r>
-              <w:t>5.</w:t>
-            </w:r>
-            <w:r>
-              <w:t xml:space="preserve"> </w:t>
-            </w:r>
-            <w:r>
-              <w:t>DEL ROSARIO, Miguel Paolo B.</w:t>
-            </w:r>
-          </w:p>
-        </w:tc>
-      </w:tr>
-      <w:tr>
-        <w:tc>
-          <w:tcPr>
-            <w:tcW w:w="2263" w:type="dxa"/>
-            <w:vMerge/>
-          </w:tcPr>
-          <w:p>
-            <w:pPr>
-              <w:pStyle w:val="NoSpacing"/>
-              <w:jc w:val="both"/>
-            </w:pPr>
-          </w:p>
-        </w:tc>
-        <w:tc>
-          <w:tcPr>
-            <w:tcW w:w="7087" w:type="dxa"/>
-            <w:shd w:val="clear" w:color="auto" w:fill="FFFF00"/>
-          </w:tcPr>
-          <w:p>
-            <w:r>
-              <w:t>6.</w:t>
-            </w:r>
-            <w:r>
-              <w:t xml:space="preserve"> </w:t>
-            </w:r>
-            <w:r>
-              <w:t>DOLOR, Rey Christian D.</w:t>
-            </w:r>
-          </w:p>
-        </w:tc>
-      </w:tr>
-      <w:tr>
-        <w:tc>
-          <w:tcPr>
-            <w:tcW w:w="2263" w:type="dxa"/>
-            <w:vMerge/>
-          </w:tcPr>
-          <w:p>
-            <w:pPr>
-              <w:pStyle w:val="NoSpacing"/>
-              <w:jc w:val="both"/>
-            </w:pPr>
-          </w:p>
-        </w:tc>
-        <w:tc>
-          <w:tcPr>
-            <w:tcW w:w="7087" w:type="dxa"/>
-            <w:tcBorders>
-              <w:bottom w:val="single" w:sz="4" w:space="0" w:color="auto"/>
-            </w:tcBorders>
-          </w:tcPr>
-          <w:p>
-            <w:r>
-              <w:t>7.</w:t>
-            </w:r>
-            <w:r>
-              <w:t xml:space="preserve"> </w:t>
-            </w:r>
-            <w:r>
-              <w:t xml:space="preserve">ERFE, </w:t>
-            </w:r>
-            <w:proofErr w:type="spellStart"/>
-            <w:r>
-              <w:t>Robinhood</w:t>
-            </w:r>
-            <w:proofErr w:type="spellEnd"/>
-            <w:r>
-              <w:t xml:space="preserve"> C.</w:t>
-            </w:r>
-          </w:p>
-        </w:tc>
-      </w:tr>
-      <w:tr>
-        <w:tc>
-          <w:tcPr>
-            <w:tcW w:w="2263" w:type="dxa"/>
-            <w:vMerge/>
-          </w:tcPr>
-          <w:p>
-            <w:pPr>
-              <w:pStyle w:val="NoSpacing"/>
-              <w:jc w:val="both"/>
-            </w:pPr>
-          </w:p>
-        </w:tc>
-        <w:tc>
-          <w:tcPr>
-            <w:tcW w:w="7087" w:type="dxa"/>
-            <w:shd w:val="clear" w:color="auto" w:fill="FFFF00"/>
-          </w:tcPr>
-          <w:p>
-            <w:r>
-              <w:t>8.</w:t>
-            </w:r>
-            <w:r>
-              <w:t xml:space="preserve"> </w:t>
-            </w:r>
-            <w:r>
-              <w:t>LAXAMANA, Jacquelyn P.</w:t>
-            </w:r>
-          </w:p>
-        </w:tc>
-      </w:tr>
-      <w:tr>
-        <w:tc>
-          <w:tcPr>
-            <w:tcW w:w="2263" w:type="dxa"/>
-            <w:vMerge/>
-          </w:tcPr>
-          <w:p>
-            <w:pPr>
-              <w:pStyle w:val="NoSpacing"/>
-              <w:jc w:val="both"/>
-            </w:pPr>
-          </w:p>
-        </w:tc>
-        <w:tc>
-          <w:tcPr>
-            <w:tcW w:w="7087" w:type="dxa"/>
-            <w:tcBorders>
-              <w:bottom w:val="single" w:sz="4" w:space="0" w:color="auto"/>
-            </w:tcBorders>
-          </w:tcPr>
-          <w:p>
-            <w:r>
-              <w:t>9.</w:t>
-            </w:r>
-            <w:r>
-              <w:t xml:space="preserve"> </w:t>
-            </w:r>
-            <w:r>
-              <w:t>PATRICIO, Jan Ronald M.</w:t>
-            </w:r>
-          </w:p>
-        </w:tc>
-      </w:tr>
-      <w:tr>
-        <w:tc>
-          <w:tcPr>
-            <w:tcW w:w="2263" w:type="dxa"/>
-            <w:vMerge/>
-          </w:tcPr>
-          <w:p>
-            <w:pPr>
-              <w:pStyle w:val="NoSpacing"/>
-              <w:jc w:val="both"/>
-            </w:pPr>
-          </w:p>
-        </w:tc>
-        <w:tc>
-          <w:tcPr>
-            <w:tcW w:w="7087" w:type="dxa"/>
-            <w:shd w:val="clear" w:color="auto" w:fill="FFFF00"/>
-          </w:tcPr>
-          <w:p>
-            <w:r>
-              <w:t>10.</w:t>
-            </w:r>
-            <w:r>
-              <w:t xml:space="preserve"> </w:t>
-            </w:r>
-            <w:r>
-              <w:t xml:space="preserve">PIS-O, </w:t>
-            </w:r>
-            <w:proofErr w:type="spellStart"/>
-            <w:r>
-              <w:t>Henrhod</w:t>
-            </w:r>
-            <w:proofErr w:type="spellEnd"/>
-            <w:r>
-              <w:t xml:space="preserve"> Y.</w:t>
+              <w:t>PIS-O, Henrhod Y.</w:t>
             </w:r>
           </w:p>
         </w:tc>
@@ -3646,15 +3277,7 @@
               <w:t>7.</w:t>
             </w:r>
             <w:r>
-              <w:t xml:space="preserve"> SALEY, </w:t>
-            </w:r>
-            <w:proofErr w:type="spellStart"/>
-            <w:r>
-              <w:t>Chazz</w:t>
-            </w:r>
-            <w:proofErr w:type="spellEnd"/>
-            <w:r>
-              <w:t xml:space="preserve"> Evans</w:t>
+              <w:t xml:space="preserve"> SALEY, Chazz Evans</w:t>
             </w:r>
           </w:p>
         </w:tc>
@@ -3720,15 +3343,7 @@
               <w:t>9.</w:t>
             </w:r>
             <w:r>
-              <w:t xml:space="preserve"> SAPIGAO, </w:t>
-            </w:r>
-            <w:proofErr w:type="spellStart"/>
-            <w:r>
-              <w:t>Nico</w:t>
-            </w:r>
-            <w:proofErr w:type="spellEnd"/>
-            <w:r>
-              <w:t xml:space="preserve"> Paolo</w:t>
+              <w:t xml:space="preserve"> SAPIGAO, Nico Paolo</w:t>
             </w:r>
           </w:p>
         </w:tc>
@@ -3908,15 +3523,7 @@
               <w:jc w:val="both"/>
             </w:pPr>
             <w:r>
-              <w:t xml:space="preserve">5.Foz, </w:t>
-            </w:r>
-            <w:proofErr w:type="spellStart"/>
-            <w:r>
-              <w:t>Viviene</w:t>
-            </w:r>
-            <w:proofErr w:type="spellEnd"/>
-            <w:r>
-              <w:t xml:space="preserve"> Leigh</w:t>
+              <w:t>5.Foz, Viviene Leigh</w:t>
             </w:r>
           </w:p>
         </w:tc>
@@ -3976,15 +3583,7 @@
               <w:jc w:val="both"/>
             </w:pPr>
             <w:r>
-              <w:t xml:space="preserve">7.Navarro, </w:t>
-            </w:r>
-            <w:proofErr w:type="spellStart"/>
-            <w:r>
-              <w:t>Noriel</w:t>
-            </w:r>
-            <w:proofErr w:type="spellEnd"/>
-            <w:r>
-              <w:t xml:space="preserve"> Jon P.</w:t>
+              <w:t>7.Navarro, Noriel Jon P.</w:t>
             </w:r>
           </w:p>
         </w:tc>
@@ -4015,8 +3614,6 @@
             <w:r>
               <w:t>8.Pagalanan, Lawrence Christian R.</w:t>
             </w:r>
-            <w:bookmarkStart w:id="0" w:name="_GoBack"/>
-            <w:bookmarkEnd w:id="0"/>
           </w:p>
         </w:tc>
       </w:tr>
@@ -4109,15 +3706,7 @@
               <w:t>1.</w:t>
             </w:r>
             <w:r>
-              <w:t xml:space="preserve">ADVINCULA, </w:t>
-            </w:r>
-            <w:proofErr w:type="spellStart"/>
-            <w:r>
-              <w:t>Rammaria</w:t>
-            </w:r>
-            <w:proofErr w:type="spellEnd"/>
-            <w:r>
-              <w:t xml:space="preserve"> Paula B.</w:t>
+              <w:t>ADVINCULA, Rammaria Paula B.</w:t>
             </w:r>
           </w:p>
         </w:tc>
@@ -4215,15 +3804,7 @@
               <w:t>4.</w:t>
             </w:r>
             <w:r>
-              <w:t xml:space="preserve">MARIÑAS, </w:t>
-            </w:r>
-            <w:proofErr w:type="spellStart"/>
-            <w:r>
-              <w:t>Jisselle</w:t>
-            </w:r>
-            <w:proofErr w:type="spellEnd"/>
-            <w:r>
-              <w:t xml:space="preserve"> Nicole F.</w:t>
+              <w:t>MARIÑAS, Jisselle Nicole F.</w:t>
             </w:r>
           </w:p>
         </w:tc>
@@ -4257,15 +3838,7 @@
               <w:t>5.</w:t>
             </w:r>
             <w:r>
-              <w:t xml:space="preserve">OPIANA, </w:t>
-            </w:r>
-            <w:proofErr w:type="spellStart"/>
-            <w:r>
-              <w:t>Claraine</w:t>
-            </w:r>
-            <w:proofErr w:type="spellEnd"/>
-            <w:r>
-              <w:t xml:space="preserve"> Joy A.</w:t>
+              <w:t>OPIANA, Claraine Joy A.</w:t>
             </w:r>
           </w:p>
         </w:tc>
@@ -4297,15 +3870,7 @@
               <w:t>6.</w:t>
             </w:r>
             <w:r>
-              <w:t xml:space="preserve">PANIS, </w:t>
-            </w:r>
-            <w:proofErr w:type="spellStart"/>
-            <w:r>
-              <w:t>Keilly</w:t>
-            </w:r>
-            <w:proofErr w:type="spellEnd"/>
-            <w:r>
-              <w:t xml:space="preserve"> Ruth D.</w:t>
+              <w:t>PANIS, Keilly Ruth D.</w:t>
             </w:r>
           </w:p>
         </w:tc>
@@ -4339,15 +3904,7 @@
               <w:t>7.</w:t>
             </w:r>
             <w:r>
-              <w:t xml:space="preserve">SISON, </w:t>
-            </w:r>
-            <w:proofErr w:type="spellStart"/>
-            <w:r>
-              <w:t>Chaserylle</w:t>
-            </w:r>
-            <w:proofErr w:type="spellEnd"/>
-            <w:r>
-              <w:t xml:space="preserve"> Know-well</w:t>
+              <w:t>SISON, Chaserylle Know-well</w:t>
             </w:r>
           </w:p>
         </w:tc>
@@ -4379,15 +3936,7 @@
               <w:t>8.</w:t>
             </w:r>
             <w:r>
-              <w:t xml:space="preserve">UYENGCO, </w:t>
-            </w:r>
-            <w:proofErr w:type="spellStart"/>
-            <w:r>
-              <w:t>Zari</w:t>
-            </w:r>
-            <w:proofErr w:type="spellEnd"/>
-            <w:r>
-              <w:t xml:space="preserve"> R.</w:t>
+              <w:t>UYENGCO, Zari R.</w:t>
             </w:r>
           </w:p>
         </w:tc>
@@ -4901,6 +4450,9 @@
             <w:r>
               <w:t>1.</w:t>
             </w:r>
+            <w:r>
+              <w:t xml:space="preserve"> DONG-E, Jody Adriene T.</w:t>
+            </w:r>
           </w:p>
         </w:tc>
       </w:tr>
@@ -4937,6 +4489,9 @@
             <w:r>
               <w:t>2.</w:t>
             </w:r>
+            <w:r>
+              <w:t xml:space="preserve"> ESPEJO, Randy Paul B.</w:t>
+            </w:r>
           </w:p>
         </w:tc>
       </w:tr>
@@ -4968,6 +4523,9 @@
             <w:r>
               <w:t>3.</w:t>
             </w:r>
+            <w:r>
+              <w:t xml:space="preserve"> MARTIN, Khristian V.</w:t>
+            </w:r>
           </w:p>
         </w:tc>
       </w:tr>
@@ -4997,6 +4555,9 @@
             <w:r>
               <w:t>4.</w:t>
             </w:r>
+            <w:r>
+              <w:t xml:space="preserve"> OBRA, Jose Mari</w:t>
+            </w:r>
           </w:p>
         </w:tc>
       </w:tr>
@@ -5028,6 +4589,9 @@
             <w:r>
               <w:t>5.</w:t>
             </w:r>
+            <w:r>
+              <w:t xml:space="preserve"> OFICIAR, Caryl Marie</w:t>
+            </w:r>
           </w:p>
         </w:tc>
       </w:tr>
@@ -5057,6 +4621,11 @@
             <w:r>
               <w:t>6.</w:t>
             </w:r>
+            <w:r>
+              <w:t xml:space="preserve"> ROCAFORT, Jam Spica</w:t>
+            </w:r>
+            <w:bookmarkStart w:id="0" w:name="_GoBack"/>
+            <w:bookmarkEnd w:id="0"/>
           </w:p>
         </w:tc>
       </w:tr>
@@ -5088,6 +4657,12 @@
             <w:r>
               <w:t>7.</w:t>
             </w:r>
+            <w:r>
+              <w:t xml:space="preserve"> </w:t>
+            </w:r>
+            <w:r>
+              <w:t>SORIANO, Genesis F.</w:t>
+            </w:r>
           </w:p>
         </w:tc>
       </w:tr>
@@ -5117,6 +4692,12 @@
             <w:r>
               <w:t>8.</w:t>
             </w:r>
+            <w:r>
+              <w:t xml:space="preserve"> </w:t>
+            </w:r>
+            <w:r>
+              <w:t>TABILISMA, Jessie Jr. M.</w:t>
+            </w:r>
           </w:p>
         </w:tc>
       </w:tr>
@@ -5148,6 +4729,12 @@
             <w:r>
               <w:t>9.</w:t>
             </w:r>
+            <w:r>
+              <w:t xml:space="preserve"> </w:t>
+            </w:r>
+            <w:r>
+              <w:t>TORIO, Erika Mae</w:t>
+            </w:r>
           </w:p>
         </w:tc>
       </w:tr>
@@ -5177,6 +4764,12 @@
             <w:r>
               <w:t>10.</w:t>
             </w:r>
+            <w:r>
+              <w:t xml:space="preserve"> </w:t>
+            </w:r>
+            <w:r>
+              <w:t>VINLUAN, Harold Angelo A.</w:t>
+            </w:r>
           </w:p>
         </w:tc>
       </w:tr>
@@ -5210,6 +4803,12 @@
             </w:pPr>
             <w:r>
               <w:t>11.</w:t>
+            </w:r>
+            <w:r>
+              <w:t xml:space="preserve"> </w:t>
+            </w:r>
+            <w:r>
+              <w:t>YANG, Sonny B.</w:t>
             </w:r>
           </w:p>
         </w:tc>
@@ -7022,7 +6621,7 @@
   <a:extraClrSchemeLst/>
   <a:extLst>
     <a:ext uri="{05A4C25C-085E-4340-85A3-A5531E510DB2}">
-      <thm15:themeFamily xmlns="" xmlns:thm15="http://schemas.microsoft.com/office/thememl/2012/main" name="Office Theme" id="{62F939B6-93AF-4DB8-9C6B-D6C7DFDC589F}" vid="{4A3C46E8-61CC-4603-A589-7422A47A8E4A}"/>
+      <thm15:themeFamily xmlns:thm15="http://schemas.microsoft.com/office/thememl/2012/main" xmlns="" name="Office Theme" id="{62F939B6-93AF-4DB8-9C6B-D6C7DFDC589F}" vid="{4A3C46E8-61CC-4603-A589-7422A47A8E4A}"/>
     </a:ext>
   </a:extLst>
 </a:theme>

</xml_diff>

<commit_message>
Group 1 TF 4:00 - 5:30
</commit_message>
<xml_diff>
--- a/Groupings.docx
+++ b/Groupings.docx
@@ -4533,6 +4533,14 @@
             <w:r>
               <w:t>1.</w:t>
             </w:r>
+            <w:r>
+              <w:t xml:space="preserve"> CARINO, </w:t>
+            </w:r>
+            <w:proofErr w:type="spellStart"/>
+            <w:r>
+              <w:t>Jonelle</w:t>
+            </w:r>
+            <w:proofErr w:type="spellEnd"/>
           </w:p>
         </w:tc>
       </w:tr>
@@ -4562,6 +4570,14 @@
             <w:r>
               <w:t>2.</w:t>
             </w:r>
+            <w:r>
+              <w:t xml:space="preserve"> DELA CRUZ, </w:t>
+            </w:r>
+            <w:proofErr w:type="spellStart"/>
+            <w:r>
+              <w:t>Jenn</w:t>
+            </w:r>
+            <w:proofErr w:type="spellEnd"/>
           </w:p>
         </w:tc>
       </w:tr>
@@ -4593,6 +4609,9 @@
             <w:r>
               <w:t>3.</w:t>
             </w:r>
+            <w:r>
+              <w:t xml:space="preserve"> DELA PENA, Angelus</w:t>
+            </w:r>
           </w:p>
         </w:tc>
       </w:tr>
@@ -4622,6 +4641,9 @@
             <w:r>
               <w:t>4.</w:t>
             </w:r>
+            <w:r>
+              <w:t xml:space="preserve"> FAUSTINO, Kathleen</w:t>
+            </w:r>
           </w:p>
         </w:tc>
       </w:tr>
@@ -4653,6 +4675,9 @@
             <w:r>
               <w:t>5.</w:t>
             </w:r>
+            <w:r>
+              <w:t xml:space="preserve"> FLORA, Graham</w:t>
+            </w:r>
           </w:p>
         </w:tc>
       </w:tr>
@@ -4682,6 +4707,9 @@
             <w:r>
               <w:t>6.</w:t>
             </w:r>
+            <w:r>
+              <w:t xml:space="preserve"> GALATCHA, Mitch</w:t>
+            </w:r>
           </w:p>
         </w:tc>
       </w:tr>
@@ -4713,6 +4741,9 @@
             <w:r>
               <w:t>7.</w:t>
             </w:r>
+            <w:r>
+              <w:t xml:space="preserve"> JUANATA, Clarence</w:t>
+            </w:r>
           </w:p>
         </w:tc>
       </w:tr>
@@ -4742,6 +4773,9 @@
             <w:r>
               <w:t>8.</w:t>
             </w:r>
+            <w:r>
+              <w:t xml:space="preserve"> MUYARGAS, Rachelle</w:t>
+            </w:r>
           </w:p>
         </w:tc>
       </w:tr>
@@ -4773,6 +4807,9 @@
             <w:r>
               <w:t>9.</w:t>
             </w:r>
+            <w:r>
+              <w:t xml:space="preserve"> ORTEGA, Samuel</w:t>
+            </w:r>
           </w:p>
         </w:tc>
       </w:tr>
@@ -4802,6 +4839,9 @@
             <w:r>
               <w:t>10.</w:t>
             </w:r>
+            <w:r>
+              <w:t>RIVERA, Theo</w:t>
+            </w:r>
           </w:p>
         </w:tc>
       </w:tr>
@@ -4836,6 +4876,11 @@
             <w:r>
               <w:t>11.</w:t>
             </w:r>
+            <w:r>
+              <w:t>SAM, Paul</w:t>
+            </w:r>
+            <w:bookmarkStart w:id="0" w:name="_GoBack"/>
+            <w:bookmarkEnd w:id="0"/>
           </w:p>
         </w:tc>
       </w:tr>
@@ -5840,8 +5885,6 @@
               <w:pStyle w:val="NoSpacing"/>
               <w:jc w:val="both"/>
             </w:pPr>
-            <w:bookmarkStart w:id="0" w:name="_GoBack"/>
-            <w:bookmarkEnd w:id="0"/>
           </w:p>
           <w:p>
             <w:pPr>

</xml_diff>